<commit_message>
- Planificación - atributos
</commit_message>
<xml_diff>
--- a/BANQUETZAL - Análisis y Diseño.docx
+++ b/BANQUETZAL - Análisis y Diseño.docx
@@ -119,7 +119,7 @@
           <w:rFonts w:ascii="Arial" w:hAnsi="Arial" w:cs="Arial"/>
           <w:sz w:val="24"/>
         </w:rPr>
-        <w:t>los permisos de</w:t>
+        <w:t>los permisos que</w:t>
       </w:r>
       <w:r>
         <w:rPr>
@@ -1622,32 +1622,16 @@
               <w:rPr>
                 <w:rFonts w:ascii="Arial" w:hAnsi="Arial" w:cs="Arial"/>
                 <w:sz w:val="24"/>
-                <w:highlight w:val="yellow"/>
-              </w:rPr>
-              <w:t xml:space="preserve">Estas cuentas las </w:t>
-            </w:r>
-            <w:r>
-              <w:rPr>
-                <w:rFonts w:ascii="Arial" w:hAnsi="Arial" w:cs="Arial"/>
-                <w:sz w:val="24"/>
-                <w:highlight w:val="yellow"/>
-              </w:rPr>
-              <w:t>gestionará</w:t>
-            </w:r>
-            <w:r>
-              <w:rPr>
-                <w:rFonts w:ascii="Arial" w:hAnsi="Arial" w:cs="Arial"/>
-                <w:sz w:val="24"/>
-              </w:rPr>
-              <w:t xml:space="preserve">, y </w:t>
-            </w:r>
-            <w:r>
-              <w:rPr>
-                <w:rFonts w:ascii="Arial" w:hAnsi="Arial" w:cs="Arial"/>
-                <w:sz w:val="24"/>
-                <w:highlight w:val="yellow"/>
-              </w:rPr>
-              <w:t>el usuario será , y la contraseña será</w:t>
+              </w:rPr>
+              <w:t xml:space="preserve">Las cuentas de gerente de agencia las gestiona el gerente general y las </w:t>
+            </w:r>
+            <w:r>
+              <w:rPr>
+                <w:rFonts w:ascii="Arial" w:hAnsi="Arial" w:cs="Arial"/>
+                <w:sz w:val="24"/>
+              </w:rPr>
+              <w:lastRenderedPageBreak/>
+              <w:t>cuentas de los operadores de caja y servicio al cliente las gestiona el gerente de agencia.</w:t>
             </w:r>
           </w:p>
         </w:tc>
@@ -1762,7 +1746,6 @@
               <w:rPr>
                 <w:rFonts w:ascii="Arial" w:hAnsi="Arial" w:cs="Arial"/>
                 <w:sz w:val="24"/>
-                <w:highlight w:val="yellow"/>
               </w:rPr>
               <w:t xml:space="preserve">El usuario </w:t>
             </w:r>
@@ -1770,9 +1753,22 @@
               <w:rPr>
                 <w:rFonts w:ascii="Arial" w:hAnsi="Arial" w:cs="Arial"/>
                 <w:sz w:val="24"/>
-                <w:highlight w:val="yellow"/>
-              </w:rPr>
-              <w:t>será , y la contraseña será</w:t>
+              </w:rPr>
+              <w:t>será</w:t>
+            </w:r>
+            <w:r>
+              <w:rPr>
+                <w:rFonts w:ascii="Arial" w:hAnsi="Arial" w:cs="Arial"/>
+                <w:sz w:val="24"/>
+              </w:rPr>
+              <w:t xml:space="preserve"> definido por el cliente</w:t>
+            </w:r>
+            <w:r>
+              <w:rPr>
+                <w:rFonts w:ascii="Arial" w:hAnsi="Arial" w:cs="Arial"/>
+                <w:sz w:val="24"/>
+              </w:rPr>
+              <w:t>, y la contraseña será</w:t>
             </w:r>
             <w:r>
               <w:rPr>
@@ -1780,6 +1776,13 @@
                 <w:sz w:val="24"/>
               </w:rPr>
               <w:t xml:space="preserve"> </w:t>
+            </w:r>
+            <w:r>
+              <w:rPr>
+                <w:rFonts w:ascii="Arial" w:hAnsi="Arial" w:cs="Arial"/>
+                <w:sz w:val="24"/>
+              </w:rPr>
+              <w:t>dada como un código posteriormente en un documento.</w:t>
             </w:r>
           </w:p>
         </w:tc>
@@ -2265,6 +2268,7 @@
                 <w:rFonts w:ascii="Arial" w:hAnsi="Arial" w:cs="Arial"/>
                 <w:sz w:val="24"/>
               </w:rPr>
+              <w:lastRenderedPageBreak/>
               <w:t xml:space="preserve">Debe </w:t>
             </w:r>
             <w:r>
@@ -2306,6 +2310,7 @@
                 <w:rFonts w:ascii="Arial" w:hAnsi="Arial" w:cs="Arial"/>
                 <w:sz w:val="24"/>
               </w:rPr>
+              <w:lastRenderedPageBreak/>
               <w:t>R-009</w:t>
             </w:r>
           </w:p>
@@ -2348,15 +2353,7 @@
                 <w:rFonts w:ascii="Arial" w:hAnsi="Arial" w:cs="Arial"/>
                 <w:sz w:val="24"/>
               </w:rPr>
-              <w:t xml:space="preserve">Los gerentes de agencia y generales podrán obtener informes (a su respectivo nivel) de diversos datos, </w:t>
-            </w:r>
-            <w:r>
-              <w:rPr>
-                <w:rFonts w:ascii="Arial" w:hAnsi="Arial" w:cs="Arial"/>
-                <w:sz w:val="24"/>
-              </w:rPr>
-              <w:lastRenderedPageBreak/>
-              <w:t>como ingresos, egresos, préstamos y otros.</w:t>
+              <w:t>Los gerentes de agencia y generales podrán obtener informes (a su respectivo nivel) de diversos datos, como ingresos, egresos, préstamos y otros.</w:t>
             </w:r>
           </w:p>
         </w:tc>
@@ -2380,7 +2377,6 @@
                 <w:rFonts w:ascii="Arial" w:hAnsi="Arial" w:cs="Arial"/>
                 <w:sz w:val="24"/>
               </w:rPr>
-              <w:lastRenderedPageBreak/>
               <w:t>R-010</w:t>
             </w:r>
           </w:p>
@@ -2730,7 +2726,25 @@
         <w:rPr>
           <w:rFonts w:ascii="Arial" w:hAnsi="Arial" w:cs="Arial"/>
         </w:rPr>
-        <w:t>Los procesos que un cliente puede gestionar son:</w:t>
+        <w:t>P</w:t>
+      </w:r>
+      <w:r>
+        <w:rPr>
+          <w:rFonts w:ascii="Arial" w:hAnsi="Arial" w:cs="Arial"/>
+        </w:rPr>
+        <w:t>rocesos que un cliente</w:t>
+      </w:r>
+      <w:r>
+        <w:rPr>
+          <w:rFonts w:ascii="Arial" w:hAnsi="Arial" w:cs="Arial"/>
+        </w:rPr>
+        <w:t xml:space="preserve"> del banco puede gestionar</w:t>
+      </w:r>
+      <w:r>
+        <w:rPr>
+          <w:rFonts w:ascii="Arial" w:hAnsi="Arial" w:cs="Arial"/>
+        </w:rPr>
+        <w:t>:</w:t>
       </w:r>
     </w:p>
     <w:p>
@@ -3074,6 +3088,7 @@
           <w:rFonts w:ascii="Arial" w:hAnsi="Arial" w:cs="Arial"/>
           <w:sz w:val="24"/>
         </w:rPr>
+        <w:lastRenderedPageBreak/>
         <w:t>Una nómina tiene un mínimo de fondos de Q</w:t>
       </w:r>
       <w:r>
@@ -3116,8 +3131,25 @@
         <w:rPr>
           <w:rFonts w:ascii="Arial" w:hAnsi="Arial" w:cs="Arial"/>
         </w:rPr>
-        <w:lastRenderedPageBreak/>
-        <w:t>Los procesos que un Cajero puede gestionar son:</w:t>
+        <w:t>P</w:t>
+      </w:r>
+      <w:r>
+        <w:rPr>
+          <w:rFonts w:ascii="Arial" w:hAnsi="Arial" w:cs="Arial"/>
+        </w:rPr>
+        <w:t>rocesos q</w:t>
+      </w:r>
+      <w:r>
+        <w:rPr>
+          <w:rFonts w:ascii="Arial" w:hAnsi="Arial" w:cs="Arial"/>
+        </w:rPr>
+        <w:t>ue un Cajero puede gestionar</w:t>
+      </w:r>
+      <w:r>
+        <w:rPr>
+          <w:rFonts w:ascii="Arial" w:hAnsi="Arial" w:cs="Arial"/>
+        </w:rPr>
+        <w:t>:</w:t>
       </w:r>
     </w:p>
     <w:p>
@@ -3173,14 +3205,12 @@
         <w:rPr>
           <w:rFonts w:ascii="Arial" w:hAnsi="Arial" w:cs="Arial"/>
           <w:sz w:val="24"/>
-          <w:highlight w:val="yellow"/>
         </w:rPr>
       </w:pPr>
       <w:r>
         <w:rPr>
           <w:rFonts w:ascii="Arial" w:hAnsi="Arial" w:cs="Arial"/>
           <w:sz w:val="24"/>
-          <w:highlight w:val="yellow"/>
         </w:rPr>
         <w:t>Depósitos a cuentas monetarias</w:t>
       </w:r>
@@ -3196,7 +3226,25 @@
         <w:rPr>
           <w:rFonts w:ascii="Arial" w:hAnsi="Arial" w:cs="Arial"/>
         </w:rPr>
-        <w:t>Los procesos que un operador de Servicio al cliente puede gestionar son:</w:t>
+        <w:t>P</w:t>
+      </w:r>
+      <w:r>
+        <w:rPr>
+          <w:rFonts w:ascii="Arial" w:hAnsi="Arial" w:cs="Arial"/>
+        </w:rPr>
+        <w:t>rocesos que un operador de Servicio al</w:t>
+      </w:r>
+      <w:r>
+        <w:rPr>
+          <w:rFonts w:ascii="Arial" w:hAnsi="Arial" w:cs="Arial"/>
+        </w:rPr>
+        <w:t xml:space="preserve"> cliente puede gestionar</w:t>
+      </w:r>
+      <w:r>
+        <w:rPr>
+          <w:rFonts w:ascii="Arial" w:hAnsi="Arial" w:cs="Arial"/>
+        </w:rPr>
+        <w:t>:</w:t>
       </w:r>
     </w:p>
     <w:p>
@@ -3357,7 +3405,25 @@
         <w:rPr>
           <w:rFonts w:ascii="Arial" w:hAnsi="Arial" w:cs="Arial"/>
         </w:rPr>
-        <w:t>Los procesos que un gerente de agencia puede gestionar son:</w:t>
+        <w:t>P</w:t>
+      </w:r>
+      <w:r>
+        <w:rPr>
+          <w:rFonts w:ascii="Arial" w:hAnsi="Arial" w:cs="Arial"/>
+        </w:rPr>
+        <w:t>rocesos que un gerent</w:t>
+      </w:r>
+      <w:r>
+        <w:rPr>
+          <w:rFonts w:ascii="Arial" w:hAnsi="Arial" w:cs="Arial"/>
+        </w:rPr>
+        <w:t>e de agencia puede gestionar</w:t>
+      </w:r>
+      <w:r>
+        <w:rPr>
+          <w:rFonts w:ascii="Arial" w:hAnsi="Arial" w:cs="Arial"/>
+        </w:rPr>
+        <w:t>:</w:t>
       </w:r>
     </w:p>
     <w:p>
@@ -3451,7 +3517,25 @@
         <w:rPr>
           <w:rFonts w:ascii="Arial" w:hAnsi="Arial" w:cs="Arial"/>
         </w:rPr>
-        <w:t>Los procesos que un gerente general puede gestionar son:</w:t>
+        <w:t>P</w:t>
+      </w:r>
+      <w:r>
+        <w:rPr>
+          <w:rFonts w:ascii="Arial" w:hAnsi="Arial" w:cs="Arial"/>
+        </w:rPr>
+        <w:t>rocesos que un ger</w:t>
+      </w:r>
+      <w:r>
+        <w:rPr>
+          <w:rFonts w:ascii="Arial" w:hAnsi="Arial" w:cs="Arial"/>
+        </w:rPr>
+        <w:t>ente general puede gestionar</w:t>
+      </w:r>
+      <w:r>
+        <w:rPr>
+          <w:rFonts w:ascii="Arial" w:hAnsi="Arial" w:cs="Arial"/>
+        </w:rPr>
+        <w:t>:</w:t>
       </w:r>
     </w:p>
     <w:p>
@@ -4052,6 +4136,7 @@
                 <w:rFonts w:ascii="Arial" w:hAnsi="Arial" w:cs="Arial"/>
                 <w:sz w:val="24"/>
               </w:rPr>
+              <w:lastRenderedPageBreak/>
               <w:t>Caso de uso</w:t>
             </w:r>
           </w:p>
@@ -4190,7 +4275,6 @@
                 <w:rFonts w:ascii="Arial" w:hAnsi="Arial" w:cs="Arial"/>
                 <w:sz w:val="24"/>
               </w:rPr>
-              <w:lastRenderedPageBreak/>
               <w:t>Descripción</w:t>
             </w:r>
           </w:p>
@@ -4808,14 +4892,7 @@
                 <w:rFonts w:ascii="Arial" w:hAnsi="Arial" w:cs="Arial"/>
                 <w:sz w:val="24"/>
               </w:rPr>
-              <w:t xml:space="preserve">Encargado de </w:t>
-            </w:r>
-            <w:r>
-              <w:rPr>
-                <w:rFonts w:ascii="Arial" w:hAnsi="Arial" w:cs="Arial"/>
-                <w:sz w:val="24"/>
-              </w:rPr>
-              <w:t>nómina, Gerente de Agencia</w:t>
+              <w:t>Encargado de nómina, Gerente de Agencia</w:t>
             </w:r>
           </w:p>
         </w:tc>
@@ -4978,28 +5055,7 @@
                 <w:rFonts w:ascii="Arial" w:hAnsi="Arial" w:cs="Arial"/>
                 <w:sz w:val="24"/>
               </w:rPr>
-              <w:t>CUD-00</w:t>
-            </w:r>
-            <w:r>
-              <w:rPr>
-                <w:rFonts w:ascii="Arial" w:hAnsi="Arial" w:cs="Arial"/>
-                <w:sz w:val="24"/>
-              </w:rPr>
-              <w:t>7</w:t>
-            </w:r>
-            <w:r>
-              <w:rPr>
-                <w:rFonts w:ascii="Arial" w:hAnsi="Arial" w:cs="Arial"/>
-                <w:sz w:val="24"/>
-              </w:rPr>
-              <w:t xml:space="preserve">, </w:t>
-            </w:r>
-            <w:r>
-              <w:rPr>
-                <w:rFonts w:ascii="Arial" w:hAnsi="Arial" w:cs="Arial"/>
-                <w:sz w:val="24"/>
-              </w:rPr>
-              <w:t>Retirar</w:t>
+              <w:t>CUD-007, Retirar</w:t>
             </w:r>
           </w:p>
         </w:tc>
@@ -5202,28 +5258,7 @@
                 <w:rFonts w:ascii="Arial" w:hAnsi="Arial" w:cs="Arial"/>
                 <w:sz w:val="24"/>
               </w:rPr>
-              <w:t>CUD-00</w:t>
-            </w:r>
-            <w:r>
-              <w:rPr>
-                <w:rFonts w:ascii="Arial" w:hAnsi="Arial" w:cs="Arial"/>
-                <w:sz w:val="24"/>
-              </w:rPr>
-              <w:t>8</w:t>
-            </w:r>
-            <w:r>
-              <w:rPr>
-                <w:rFonts w:ascii="Arial" w:hAnsi="Arial" w:cs="Arial"/>
-                <w:sz w:val="24"/>
-              </w:rPr>
-              <w:t xml:space="preserve">, </w:t>
-            </w:r>
-            <w:r>
-              <w:rPr>
-                <w:rFonts w:ascii="Arial" w:hAnsi="Arial" w:cs="Arial"/>
-                <w:sz w:val="24"/>
-              </w:rPr>
-              <w:t>Cambiar cheque</w:t>
+              <w:t>CUD-008, Cambiar cheque</w:t>
             </w:r>
           </w:p>
         </w:tc>
@@ -5671,21 +5706,7 @@
                 <w:rFonts w:ascii="Arial" w:hAnsi="Arial" w:cs="Arial"/>
                 <w:sz w:val="24"/>
               </w:rPr>
-              <w:t>CUD-0</w:t>
-            </w:r>
-            <w:r>
-              <w:rPr>
-                <w:rFonts w:ascii="Arial" w:hAnsi="Arial" w:cs="Arial"/>
-                <w:sz w:val="24"/>
-              </w:rPr>
-              <w:t>1</w:t>
-            </w:r>
-            <w:r>
-              <w:rPr>
-                <w:rFonts w:ascii="Arial" w:hAnsi="Arial" w:cs="Arial"/>
-                <w:sz w:val="24"/>
-              </w:rPr>
-              <w:t xml:space="preserve">0, </w:t>
+              <w:t xml:space="preserve">CUD-010, </w:t>
             </w:r>
             <w:r>
               <w:rPr>
@@ -5776,6 +5797,7 @@
                 <w:rFonts w:ascii="Arial" w:hAnsi="Arial" w:cs="Arial"/>
                 <w:sz w:val="24"/>
               </w:rPr>
+              <w:lastRenderedPageBreak/>
               <w:t>Tipo</w:t>
             </w:r>
           </w:p>
@@ -5951,14 +5973,7 @@
                 <w:rFonts w:ascii="Arial" w:hAnsi="Arial" w:cs="Arial"/>
                 <w:sz w:val="24"/>
               </w:rPr>
-              <w:t>CUD-01</w:t>
-            </w:r>
-            <w:r>
-              <w:rPr>
-                <w:rFonts w:ascii="Arial" w:hAnsi="Arial" w:cs="Arial"/>
-                <w:sz w:val="24"/>
-              </w:rPr>
-              <w:t>1</w:t>
+              <w:t>CUD-011</w:t>
             </w:r>
             <w:r>
               <w:rPr>
@@ -6823,8 +6838,456 @@
         </w:rPr>
       </w:pPr>
     </w:p>
+    <w:tbl>
+      <w:tblPr>
+        <w:tblStyle w:val="Tablanormal1"/>
+        <w:tblW w:w="0" w:type="auto"/>
+        <w:tblLook w:val="04A0" w:firstRow="1" w:lastRow="0" w:firstColumn="1" w:lastColumn="0" w:noHBand="0" w:noVBand="1"/>
+      </w:tblPr>
+      <w:tblGrid>
+        <w:gridCol w:w="1696"/>
+        <w:gridCol w:w="6798"/>
+      </w:tblGrid>
+      <w:tr>
+        <w:trPr>
+          <w:cnfStyle w:val="100000000000" w:firstRow="1" w:lastRow="0" w:firstColumn="0" w:lastColumn="0" w:oddVBand="0" w:evenVBand="0" w:oddHBand="0" w:evenHBand="0" w:firstRowFirstColumn="0" w:firstRowLastColumn="0" w:lastRowFirstColumn="0" w:lastRowLastColumn="0"/>
+        </w:trPr>
+        <w:tc>
+          <w:tcPr>
+            <w:cnfStyle w:val="001000000000" w:firstRow="0" w:lastRow="0" w:firstColumn="1" w:lastColumn="0" w:oddVBand="0" w:evenVBand="0" w:oddHBand="0" w:evenHBand="0" w:firstRowFirstColumn="0" w:firstRowLastColumn="0" w:lastRowFirstColumn="0" w:lastRowLastColumn="0"/>
+            <w:tcW w:w="1696" w:type="dxa"/>
+          </w:tcPr>
+          <w:p>
+            <w:pPr>
+              <w:rPr>
+                <w:rFonts w:ascii="Arial" w:hAnsi="Arial" w:cs="Arial"/>
+                <w:sz w:val="24"/>
+              </w:rPr>
+            </w:pPr>
+            <w:r>
+              <w:rPr>
+                <w:rFonts w:ascii="Arial" w:hAnsi="Arial" w:cs="Arial"/>
+                <w:sz w:val="24"/>
+              </w:rPr>
+              <w:t>Caso de uso</w:t>
+            </w:r>
+          </w:p>
+        </w:tc>
+        <w:tc>
+          <w:tcPr>
+            <w:tcW w:w="6798" w:type="dxa"/>
+          </w:tcPr>
+          <w:p>
+            <w:pPr>
+              <w:cnfStyle w:val="100000000000" w:firstRow="1" w:lastRow="0" w:firstColumn="0" w:lastColumn="0" w:oddVBand="0" w:evenVBand="0" w:oddHBand="0" w:evenHBand="0" w:firstRowFirstColumn="0" w:firstRowLastColumn="0" w:lastRowFirstColumn="0" w:lastRowLastColumn="0"/>
+              <w:rPr>
+                <w:rFonts w:ascii="Arial" w:hAnsi="Arial" w:cs="Arial"/>
+                <w:sz w:val="24"/>
+              </w:rPr>
+            </w:pPr>
+            <w:r>
+              <w:rPr>
+                <w:rFonts w:ascii="Arial" w:hAnsi="Arial" w:cs="Arial"/>
+                <w:sz w:val="24"/>
+              </w:rPr>
+              <w:t>CUD-</w:t>
+            </w:r>
+            <w:r>
+              <w:rPr>
+                <w:rFonts w:ascii="Arial" w:hAnsi="Arial" w:cs="Arial"/>
+                <w:sz w:val="24"/>
+              </w:rPr>
+              <w:t>015, Gestionar c</w:t>
+            </w:r>
+            <w:r>
+              <w:rPr>
+                <w:rFonts w:ascii="Arial" w:hAnsi="Arial" w:cs="Arial"/>
+                <w:sz w:val="24"/>
+              </w:rPr>
+              <w:t>uenta de usuario de trabajador</w:t>
+            </w:r>
+          </w:p>
+        </w:tc>
+      </w:tr>
+      <w:tr>
+        <w:trPr>
+          <w:cnfStyle w:val="000000100000" w:firstRow="0" w:lastRow="0" w:firstColumn="0" w:lastColumn="0" w:oddVBand="0" w:evenVBand="0" w:oddHBand="1" w:evenHBand="0" w:firstRowFirstColumn="0" w:firstRowLastColumn="0" w:lastRowFirstColumn="0" w:lastRowLastColumn="0"/>
+        </w:trPr>
+        <w:tc>
+          <w:tcPr>
+            <w:cnfStyle w:val="001000000000" w:firstRow="0" w:lastRow="0" w:firstColumn="1" w:lastColumn="0" w:oddVBand="0" w:evenVBand="0" w:oddHBand="0" w:evenHBand="0" w:firstRowFirstColumn="0" w:firstRowLastColumn="0" w:lastRowFirstColumn="0" w:lastRowLastColumn="0"/>
+            <w:tcW w:w="1696" w:type="dxa"/>
+          </w:tcPr>
+          <w:p>
+            <w:pPr>
+              <w:rPr>
+                <w:rFonts w:ascii="Arial" w:hAnsi="Arial" w:cs="Arial"/>
+                <w:sz w:val="24"/>
+              </w:rPr>
+            </w:pPr>
+            <w:r>
+              <w:rPr>
+                <w:rFonts w:ascii="Arial" w:hAnsi="Arial" w:cs="Arial"/>
+                <w:sz w:val="24"/>
+              </w:rPr>
+              <w:t>Actores</w:t>
+            </w:r>
+          </w:p>
+        </w:tc>
+        <w:tc>
+          <w:tcPr>
+            <w:tcW w:w="6798" w:type="dxa"/>
+          </w:tcPr>
+          <w:p>
+            <w:pPr>
+              <w:cnfStyle w:val="000000100000" w:firstRow="0" w:lastRow="0" w:firstColumn="0" w:lastColumn="0" w:oddVBand="0" w:evenVBand="0" w:oddHBand="1" w:evenHBand="0" w:firstRowFirstColumn="0" w:firstRowLastColumn="0" w:lastRowFirstColumn="0" w:lastRowLastColumn="0"/>
+              <w:rPr>
+                <w:rFonts w:ascii="Arial" w:hAnsi="Arial" w:cs="Arial"/>
+                <w:sz w:val="24"/>
+              </w:rPr>
+            </w:pPr>
+            <w:r>
+              <w:rPr>
+                <w:rFonts w:ascii="Arial" w:hAnsi="Arial" w:cs="Arial"/>
+                <w:sz w:val="24"/>
+              </w:rPr>
+              <w:t>Gerente general, Gerente de agencia</w:t>
+            </w:r>
+          </w:p>
+        </w:tc>
+      </w:tr>
+      <w:tr>
+        <w:tc>
+          <w:tcPr>
+            <w:cnfStyle w:val="001000000000" w:firstRow="0" w:lastRow="0" w:firstColumn="1" w:lastColumn="0" w:oddVBand="0" w:evenVBand="0" w:oddHBand="0" w:evenHBand="0" w:firstRowFirstColumn="0" w:firstRowLastColumn="0" w:lastRowFirstColumn="0" w:lastRowLastColumn="0"/>
+            <w:tcW w:w="1696" w:type="dxa"/>
+          </w:tcPr>
+          <w:p>
+            <w:pPr>
+              <w:rPr>
+                <w:rFonts w:ascii="Arial" w:hAnsi="Arial" w:cs="Arial"/>
+                <w:sz w:val="24"/>
+              </w:rPr>
+            </w:pPr>
+            <w:r>
+              <w:rPr>
+                <w:rFonts w:ascii="Arial" w:hAnsi="Arial" w:cs="Arial"/>
+                <w:sz w:val="24"/>
+              </w:rPr>
+              <w:t>Tipo</w:t>
+            </w:r>
+          </w:p>
+        </w:tc>
+        <w:tc>
+          <w:tcPr>
+            <w:tcW w:w="6798" w:type="dxa"/>
+          </w:tcPr>
+          <w:p>
+            <w:pPr>
+              <w:cnfStyle w:val="000000000000" w:firstRow="0" w:lastRow="0" w:firstColumn="0" w:lastColumn="0" w:oddVBand="0" w:evenVBand="0" w:oddHBand="0" w:evenHBand="0" w:firstRowFirstColumn="0" w:firstRowLastColumn="0" w:lastRowFirstColumn="0" w:lastRowLastColumn="0"/>
+              <w:rPr>
+                <w:rFonts w:ascii="Arial" w:hAnsi="Arial" w:cs="Arial"/>
+                <w:sz w:val="24"/>
+              </w:rPr>
+            </w:pPr>
+            <w:r>
+              <w:rPr>
+                <w:rFonts w:ascii="Arial" w:hAnsi="Arial" w:cs="Arial"/>
+                <w:sz w:val="24"/>
+              </w:rPr>
+              <w:t>Primario</w:t>
+            </w:r>
+          </w:p>
+        </w:tc>
+      </w:tr>
+      <w:tr>
+        <w:trPr>
+          <w:cnfStyle w:val="000000100000" w:firstRow="0" w:lastRow="0" w:firstColumn="0" w:lastColumn="0" w:oddVBand="0" w:evenVBand="0" w:oddHBand="1" w:evenHBand="0" w:firstRowFirstColumn="0" w:firstRowLastColumn="0" w:lastRowFirstColumn="0" w:lastRowLastColumn="0"/>
+        </w:trPr>
+        <w:tc>
+          <w:tcPr>
+            <w:cnfStyle w:val="001000000000" w:firstRow="0" w:lastRow="0" w:firstColumn="1" w:lastColumn="0" w:oddVBand="0" w:evenVBand="0" w:oddHBand="0" w:evenHBand="0" w:firstRowFirstColumn="0" w:firstRowLastColumn="0" w:lastRowFirstColumn="0" w:lastRowLastColumn="0"/>
+            <w:tcW w:w="1696" w:type="dxa"/>
+          </w:tcPr>
+          <w:p>
+            <w:pPr>
+              <w:rPr>
+                <w:rFonts w:ascii="Arial" w:hAnsi="Arial" w:cs="Arial"/>
+                <w:sz w:val="24"/>
+              </w:rPr>
+            </w:pPr>
+            <w:r>
+              <w:rPr>
+                <w:rFonts w:ascii="Arial" w:hAnsi="Arial" w:cs="Arial"/>
+                <w:sz w:val="24"/>
+              </w:rPr>
+              <w:t>Descripción</w:t>
+            </w:r>
+          </w:p>
+        </w:tc>
+        <w:tc>
+          <w:tcPr>
+            <w:tcW w:w="6798" w:type="dxa"/>
+          </w:tcPr>
+          <w:p>
+            <w:pPr>
+              <w:cnfStyle w:val="000000100000" w:firstRow="0" w:lastRow="0" w:firstColumn="0" w:lastColumn="0" w:oddVBand="0" w:evenVBand="0" w:oddHBand="1" w:evenHBand="0" w:firstRowFirstColumn="0" w:firstRowLastColumn="0" w:lastRowFirstColumn="0" w:lastRowLastColumn="0"/>
+              <w:rPr>
+                <w:rFonts w:ascii="Arial" w:hAnsi="Arial" w:cs="Arial"/>
+                <w:sz w:val="24"/>
+              </w:rPr>
+            </w:pPr>
+            <w:r>
+              <w:rPr>
+                <w:rFonts w:ascii="Arial" w:hAnsi="Arial" w:cs="Arial"/>
+                <w:sz w:val="24"/>
+              </w:rPr>
+              <w:t>Un gerente general puede gestionar la cuenta de usuario de un gerente de agencia y un gerente de agencia a su vez puede gestionar la cuenta de usuario de un operador de caja o de servicio al cliente.</w:t>
+            </w:r>
+          </w:p>
+        </w:tc>
+      </w:tr>
+    </w:tbl>
     <w:p>
       <w:pPr>
+        <w:rPr>
+          <w:rFonts w:ascii="Arial" w:hAnsi="Arial" w:cs="Arial"/>
+        </w:rPr>
+      </w:pPr>
+    </w:p>
+    <w:tbl>
+      <w:tblPr>
+        <w:tblStyle w:val="Tablanormal1"/>
+        <w:tblW w:w="0" w:type="auto"/>
+        <w:tblLook w:val="04A0" w:firstRow="1" w:lastRow="0" w:firstColumn="1" w:lastColumn="0" w:noHBand="0" w:noVBand="1"/>
+      </w:tblPr>
+      <w:tblGrid>
+        <w:gridCol w:w="1696"/>
+        <w:gridCol w:w="6798"/>
+      </w:tblGrid>
+      <w:tr>
+        <w:trPr>
+          <w:cnfStyle w:val="100000000000" w:firstRow="1" w:lastRow="0" w:firstColumn="0" w:lastColumn="0" w:oddVBand="0" w:evenVBand="0" w:oddHBand="0" w:evenHBand="0" w:firstRowFirstColumn="0" w:firstRowLastColumn="0" w:lastRowFirstColumn="0" w:lastRowLastColumn="0"/>
+        </w:trPr>
+        <w:tc>
+          <w:tcPr>
+            <w:cnfStyle w:val="001000000000" w:firstRow="0" w:lastRow="0" w:firstColumn="1" w:lastColumn="0" w:oddVBand="0" w:evenVBand="0" w:oddHBand="0" w:evenHBand="0" w:firstRowFirstColumn="0" w:firstRowLastColumn="0" w:lastRowFirstColumn="0" w:lastRowLastColumn="0"/>
+            <w:tcW w:w="1696" w:type="dxa"/>
+          </w:tcPr>
+          <w:p>
+            <w:pPr>
+              <w:rPr>
+                <w:rFonts w:ascii="Arial" w:hAnsi="Arial" w:cs="Arial"/>
+                <w:sz w:val="24"/>
+              </w:rPr>
+            </w:pPr>
+            <w:r>
+              <w:rPr>
+                <w:rFonts w:ascii="Arial" w:hAnsi="Arial" w:cs="Arial"/>
+                <w:sz w:val="24"/>
+              </w:rPr>
+              <w:t>Caso de uso</w:t>
+            </w:r>
+          </w:p>
+        </w:tc>
+        <w:tc>
+          <w:tcPr>
+            <w:tcW w:w="6798" w:type="dxa"/>
+          </w:tcPr>
+          <w:p>
+            <w:pPr>
+              <w:cnfStyle w:val="100000000000" w:firstRow="1" w:lastRow="0" w:firstColumn="0" w:lastColumn="0" w:oddVBand="0" w:evenVBand="0" w:oddHBand="0" w:evenHBand="0" w:firstRowFirstColumn="0" w:firstRowLastColumn="0" w:lastRowFirstColumn="0" w:lastRowLastColumn="0"/>
+              <w:rPr>
+                <w:rFonts w:ascii="Arial" w:hAnsi="Arial" w:cs="Arial"/>
+                <w:sz w:val="24"/>
+              </w:rPr>
+            </w:pPr>
+            <w:r>
+              <w:rPr>
+                <w:rFonts w:ascii="Arial" w:hAnsi="Arial" w:cs="Arial"/>
+                <w:sz w:val="24"/>
+              </w:rPr>
+              <w:t>CUD-</w:t>
+            </w:r>
+            <w:r>
+              <w:rPr>
+                <w:rFonts w:ascii="Arial" w:hAnsi="Arial" w:cs="Arial"/>
+                <w:sz w:val="24"/>
+              </w:rPr>
+              <w:t>01</w:t>
+            </w:r>
+            <w:r>
+              <w:rPr>
+                <w:rFonts w:ascii="Arial" w:hAnsi="Arial" w:cs="Arial"/>
+                <w:sz w:val="24"/>
+              </w:rPr>
+              <w:t>6</w:t>
+            </w:r>
+            <w:r>
+              <w:rPr>
+                <w:rFonts w:ascii="Arial" w:hAnsi="Arial" w:cs="Arial"/>
+                <w:sz w:val="24"/>
+              </w:rPr>
+              <w:t xml:space="preserve">, </w:t>
+            </w:r>
+            <w:r>
+              <w:rPr>
+                <w:rFonts w:ascii="Arial" w:hAnsi="Arial" w:cs="Arial"/>
+                <w:sz w:val="24"/>
+              </w:rPr>
+              <w:t>Asociar cuenta</w:t>
+            </w:r>
+          </w:p>
+        </w:tc>
+      </w:tr>
+      <w:tr>
+        <w:trPr>
+          <w:cnfStyle w:val="000000100000" w:firstRow="0" w:lastRow="0" w:firstColumn="0" w:lastColumn="0" w:oddVBand="0" w:evenVBand="0" w:oddHBand="1" w:evenHBand="0" w:firstRowFirstColumn="0" w:firstRowLastColumn="0" w:lastRowFirstColumn="0" w:lastRowLastColumn="0"/>
+        </w:trPr>
+        <w:tc>
+          <w:tcPr>
+            <w:cnfStyle w:val="001000000000" w:firstRow="0" w:lastRow="0" w:firstColumn="1" w:lastColumn="0" w:oddVBand="0" w:evenVBand="0" w:oddHBand="0" w:evenHBand="0" w:firstRowFirstColumn="0" w:firstRowLastColumn="0" w:lastRowFirstColumn="0" w:lastRowLastColumn="0"/>
+            <w:tcW w:w="1696" w:type="dxa"/>
+          </w:tcPr>
+          <w:p>
+            <w:pPr>
+              <w:rPr>
+                <w:rFonts w:ascii="Arial" w:hAnsi="Arial" w:cs="Arial"/>
+                <w:sz w:val="24"/>
+              </w:rPr>
+            </w:pPr>
+            <w:r>
+              <w:rPr>
+                <w:rFonts w:ascii="Arial" w:hAnsi="Arial" w:cs="Arial"/>
+                <w:sz w:val="24"/>
+              </w:rPr>
+              <w:t>Actores</w:t>
+            </w:r>
+          </w:p>
+        </w:tc>
+        <w:tc>
+          <w:tcPr>
+            <w:tcW w:w="6798" w:type="dxa"/>
+          </w:tcPr>
+          <w:p>
+            <w:pPr>
+              <w:cnfStyle w:val="000000100000" w:firstRow="0" w:lastRow="0" w:firstColumn="0" w:lastColumn="0" w:oddVBand="0" w:evenVBand="0" w:oddHBand="1" w:evenHBand="0" w:firstRowFirstColumn="0" w:firstRowLastColumn="0" w:lastRowFirstColumn="0" w:lastRowLastColumn="0"/>
+              <w:rPr>
+                <w:rFonts w:ascii="Arial" w:hAnsi="Arial" w:cs="Arial"/>
+                <w:sz w:val="24"/>
+              </w:rPr>
+            </w:pPr>
+            <w:r>
+              <w:rPr>
+                <w:rFonts w:ascii="Arial" w:hAnsi="Arial" w:cs="Arial"/>
+                <w:sz w:val="24"/>
+              </w:rPr>
+              <w:t>Servicio al cliente</w:t>
+            </w:r>
+          </w:p>
+        </w:tc>
+      </w:tr>
+      <w:tr>
+        <w:tc>
+          <w:tcPr>
+            <w:cnfStyle w:val="001000000000" w:firstRow="0" w:lastRow="0" w:firstColumn="1" w:lastColumn="0" w:oddVBand="0" w:evenVBand="0" w:oddHBand="0" w:evenHBand="0" w:firstRowFirstColumn="0" w:firstRowLastColumn="0" w:lastRowFirstColumn="0" w:lastRowLastColumn="0"/>
+            <w:tcW w:w="1696" w:type="dxa"/>
+          </w:tcPr>
+          <w:p>
+            <w:pPr>
+              <w:rPr>
+                <w:rFonts w:ascii="Arial" w:hAnsi="Arial" w:cs="Arial"/>
+                <w:sz w:val="24"/>
+              </w:rPr>
+            </w:pPr>
+            <w:r>
+              <w:rPr>
+                <w:rFonts w:ascii="Arial" w:hAnsi="Arial" w:cs="Arial"/>
+                <w:sz w:val="24"/>
+              </w:rPr>
+              <w:t>Tipo</w:t>
+            </w:r>
+          </w:p>
+        </w:tc>
+        <w:tc>
+          <w:tcPr>
+            <w:tcW w:w="6798" w:type="dxa"/>
+          </w:tcPr>
+          <w:p>
+            <w:pPr>
+              <w:cnfStyle w:val="000000000000" w:firstRow="0" w:lastRow="0" w:firstColumn="0" w:lastColumn="0" w:oddVBand="0" w:evenVBand="0" w:oddHBand="0" w:evenHBand="0" w:firstRowFirstColumn="0" w:firstRowLastColumn="0" w:lastRowFirstColumn="0" w:lastRowLastColumn="0"/>
+              <w:rPr>
+                <w:rFonts w:ascii="Arial" w:hAnsi="Arial" w:cs="Arial"/>
+                <w:sz w:val="24"/>
+              </w:rPr>
+            </w:pPr>
+            <w:r>
+              <w:rPr>
+                <w:rFonts w:ascii="Arial" w:hAnsi="Arial" w:cs="Arial"/>
+                <w:sz w:val="24"/>
+              </w:rPr>
+              <w:t>Primario</w:t>
+            </w:r>
+          </w:p>
+        </w:tc>
+      </w:tr>
+      <w:tr>
+        <w:trPr>
+          <w:cnfStyle w:val="000000100000" w:firstRow="0" w:lastRow="0" w:firstColumn="0" w:lastColumn="0" w:oddVBand="0" w:evenVBand="0" w:oddHBand="1" w:evenHBand="0" w:firstRowFirstColumn="0" w:firstRowLastColumn="0" w:lastRowFirstColumn="0" w:lastRowLastColumn="0"/>
+        </w:trPr>
+        <w:tc>
+          <w:tcPr>
+            <w:cnfStyle w:val="001000000000" w:firstRow="0" w:lastRow="0" w:firstColumn="1" w:lastColumn="0" w:oddVBand="0" w:evenVBand="0" w:oddHBand="0" w:evenHBand="0" w:firstRowFirstColumn="0" w:firstRowLastColumn="0" w:lastRowFirstColumn="0" w:lastRowLastColumn="0"/>
+            <w:tcW w:w="1696" w:type="dxa"/>
+          </w:tcPr>
+          <w:p>
+            <w:pPr>
+              <w:rPr>
+                <w:rFonts w:ascii="Arial" w:hAnsi="Arial" w:cs="Arial"/>
+                <w:sz w:val="24"/>
+              </w:rPr>
+            </w:pPr>
+            <w:r>
+              <w:rPr>
+                <w:rFonts w:ascii="Arial" w:hAnsi="Arial" w:cs="Arial"/>
+                <w:sz w:val="24"/>
+              </w:rPr>
+              <w:t>Descripción</w:t>
+            </w:r>
+          </w:p>
+        </w:tc>
+        <w:tc>
+          <w:tcPr>
+            <w:tcW w:w="6798" w:type="dxa"/>
+          </w:tcPr>
+          <w:p>
+            <w:pPr>
+              <w:cnfStyle w:val="000000100000" w:firstRow="0" w:lastRow="0" w:firstColumn="0" w:lastColumn="0" w:oddVBand="0" w:evenVBand="0" w:oddHBand="1" w:evenHBand="0" w:firstRowFirstColumn="0" w:firstRowLastColumn="0" w:lastRowFirstColumn="0" w:lastRowLastColumn="0"/>
+              <w:rPr>
+                <w:rFonts w:ascii="Arial" w:hAnsi="Arial" w:cs="Arial"/>
+                <w:sz w:val="24"/>
+              </w:rPr>
+            </w:pPr>
+            <w:r>
+              <w:rPr>
+                <w:rFonts w:ascii="Arial" w:hAnsi="Arial" w:cs="Arial"/>
+                <w:sz w:val="24"/>
+              </w:rPr>
+              <w:t>Si un cliente solicita la asociación de una cuenta ajena para realizar transferencias, un operador solicita las cuentas que desea asociar y realiza la operación.</w:t>
+            </w:r>
+          </w:p>
+        </w:tc>
+      </w:tr>
+    </w:tbl>
+    <w:p>
+      <w:pPr>
+        <w:rPr>
+          <w:rFonts w:ascii="Arial" w:hAnsi="Arial" w:cs="Arial"/>
+        </w:rPr>
+      </w:pPr>
+    </w:p>
+    <w:p>
+      <w:pPr>
         <w:pStyle w:val="Ttulo3"/>
         <w:rPr>
           <w:rFonts w:ascii="Arial" w:hAnsi="Arial" w:cs="Arial"/>
@@ -6834,6 +7297,7 @@
         <w:rPr>
           <w:rFonts w:ascii="Arial" w:hAnsi="Arial" w:cs="Arial"/>
         </w:rPr>
+        <w:lastRenderedPageBreak/>
         <w:t>Casos de uso Expandidos</w:t>
       </w:r>
     </w:p>
@@ -7334,7 +7798,6 @@
                 <w:sz w:val="24"/>
                 <w:szCs w:val="24"/>
               </w:rPr>
-              <w:lastRenderedPageBreak/>
               <w:t xml:space="preserve">Si el tipo de la cuenta es “Monetaria”, </w:t>
             </w:r>
             <w:r>
@@ -7917,6 +8380,7 @@
                 <w:sz w:val="24"/>
                 <w:szCs w:val="24"/>
               </w:rPr>
+              <w:lastRenderedPageBreak/>
               <w:t>Un cliente decide realizar una transferencia de dinero de una cuenta de la que es poseedor a otra cuenta.</w:t>
             </w:r>
           </w:p>
@@ -8209,7 +8673,6 @@
                 <w:sz w:val="24"/>
                 <w:szCs w:val="24"/>
               </w:rPr>
-              <w:lastRenderedPageBreak/>
               <w:t>Propósito</w:t>
             </w:r>
           </w:p>
@@ -8782,6 +9245,7 @@
                 <w:sz w:val="24"/>
                 <w:szCs w:val="24"/>
               </w:rPr>
+              <w:lastRenderedPageBreak/>
               <w:t>Actores</w:t>
             </w:r>
           </w:p>
@@ -9117,7 +9581,15 @@
                 <w:sz w:val="24"/>
                 <w:szCs w:val="24"/>
               </w:rPr>
-              <w:t>El encargado de la nómina desea agregar un empleado a la misma.</w:t>
+              <w:t>Un</w:t>
+            </w:r>
+            <w:r>
+              <w:rPr>
+                <w:rFonts w:ascii="Arial" w:hAnsi="Arial" w:cs="Arial"/>
+                <w:sz w:val="24"/>
+                <w:szCs w:val="24"/>
+              </w:rPr>
+              <w:t xml:space="preserve"> encargado de la nómina desea agregar un empleado a la misma.</w:t>
             </w:r>
           </w:p>
           <w:p>
@@ -9225,8 +9697,15 @@
                 <w:sz w:val="24"/>
                 <w:szCs w:val="24"/>
               </w:rPr>
-              <w:lastRenderedPageBreak/>
-              <w:t>El encargado de la nómina desea eliminar a un empleado de la misma.</w:t>
+              <w:t>Un</w:t>
+            </w:r>
+            <w:r>
+              <w:rPr>
+                <w:rFonts w:ascii="Arial" w:hAnsi="Arial" w:cs="Arial"/>
+                <w:sz w:val="24"/>
+                <w:szCs w:val="24"/>
+              </w:rPr>
+              <w:t xml:space="preserve"> encargado de la nómina desea eliminar a un empleado de la misma.</w:t>
             </w:r>
           </w:p>
           <w:p>
@@ -9295,7 +9774,15 @@
                 <w:sz w:val="24"/>
                 <w:szCs w:val="24"/>
               </w:rPr>
-              <w:t>El encargado de la nómina desea modificar el sueldo de un empleado de la misma.</w:t>
+              <w:t>Un</w:t>
+            </w:r>
+            <w:r>
+              <w:rPr>
+                <w:rFonts w:ascii="Arial" w:hAnsi="Arial" w:cs="Arial"/>
+                <w:sz w:val="24"/>
+                <w:szCs w:val="24"/>
+              </w:rPr>
+              <w:t xml:space="preserve"> encargado de la nómina desea modificar el sueldo de un empleado de la misma.</w:t>
             </w:r>
           </w:p>
           <w:p>
@@ -9526,6 +10013,7 @@
                 <w:sz w:val="24"/>
                 <w:szCs w:val="24"/>
               </w:rPr>
+              <w:lastRenderedPageBreak/>
               <w:t>Caso de uso</w:t>
             </w:r>
           </w:p>
@@ -9712,7 +10200,14 @@
                 <w:rFonts w:ascii="Arial" w:hAnsi="Arial" w:cs="Arial"/>
                 <w:sz w:val="24"/>
               </w:rPr>
-              <w:t>El encargado de nómina indica al banco que realice el pago de nómina.</w:t>
+              <w:t>Un</w:t>
+            </w:r>
+            <w:r>
+              <w:rPr>
+                <w:rFonts w:ascii="Arial" w:hAnsi="Arial" w:cs="Arial"/>
+                <w:sz w:val="24"/>
+              </w:rPr>
+              <w:t xml:space="preserve"> encargado de nómina indica al banco que realice el pago de nómina.</w:t>
             </w:r>
           </w:p>
         </w:tc>
@@ -10150,7 +10645,6 @@
                 <w:sz w:val="24"/>
                 <w:szCs w:val="24"/>
               </w:rPr>
-              <w:lastRenderedPageBreak/>
               <w:t>Actores</w:t>
             </w:r>
           </w:p>
@@ -10456,15 +10950,7 @@
                 <w:sz w:val="24"/>
                 <w:szCs w:val="24"/>
               </w:rPr>
-              <w:t xml:space="preserve">El sistema verifica que el cliente puede </w:t>
-            </w:r>
-            <w:r>
-              <w:rPr>
-                <w:rFonts w:ascii="Arial" w:hAnsi="Arial" w:cs="Arial"/>
-                <w:sz w:val="24"/>
-                <w:szCs w:val="24"/>
-              </w:rPr>
-              <w:t>cubrir las cuotas establecidas para el préstamo según sus ingresos.</w:t>
+              <w:t>El sistema verifica que el cliente puede cubrir las cuotas establecidas para el préstamo según sus ingresos.</w:t>
             </w:r>
           </w:p>
           <w:p>
@@ -10487,7 +10973,15 @@
                 <w:sz w:val="24"/>
                 <w:szCs w:val="24"/>
               </w:rPr>
-              <w:t xml:space="preserve">El encargado de nómina o agencia verifican una solicitud de préstamo y </w:t>
+              <w:t>Un</w:t>
+            </w:r>
+            <w:r>
+              <w:rPr>
+                <w:rFonts w:ascii="Arial" w:hAnsi="Arial" w:cs="Arial"/>
+                <w:sz w:val="24"/>
+                <w:szCs w:val="24"/>
+              </w:rPr>
+              <w:t xml:space="preserve"> encargado de nómina o agencia verifican una solicitud de préstamo y </w:t>
             </w:r>
             <w:r>
               <w:rPr>
@@ -10681,31 +11175,7 @@
                 <w:sz w:val="24"/>
                 <w:szCs w:val="24"/>
               </w:rPr>
-              <w:t>CUD-00</w:t>
-            </w:r>
-            <w:r>
-              <w:rPr>
-                <w:rFonts w:ascii="Arial" w:hAnsi="Arial" w:cs="Arial"/>
-                <w:sz w:val="24"/>
-                <w:szCs w:val="24"/>
-              </w:rPr>
-              <w:t>7</w:t>
-            </w:r>
-            <w:r>
-              <w:rPr>
-                <w:rFonts w:ascii="Arial" w:hAnsi="Arial" w:cs="Arial"/>
-                <w:sz w:val="24"/>
-                <w:szCs w:val="24"/>
-              </w:rPr>
-              <w:t xml:space="preserve">, </w:t>
-            </w:r>
-            <w:r>
-              <w:rPr>
-                <w:rFonts w:ascii="Arial" w:hAnsi="Arial" w:cs="Arial"/>
-                <w:sz w:val="24"/>
-                <w:szCs w:val="24"/>
-              </w:rPr>
-              <w:t>Retirar</w:t>
+              <w:t>CUD-007, Retirar</w:t>
             </w:r>
           </w:p>
         </w:tc>
@@ -10832,6 +11302,7 @@
                 <w:sz w:val="24"/>
                 <w:szCs w:val="24"/>
               </w:rPr>
+              <w:lastRenderedPageBreak/>
               <w:t>Resumen</w:t>
             </w:r>
           </w:p>
@@ -11247,7 +11718,6 @@
                 <w:sz w:val="24"/>
                 <w:szCs w:val="24"/>
               </w:rPr>
-              <w:lastRenderedPageBreak/>
               <w:t>Caso de uso</w:t>
             </w:r>
           </w:p>
@@ -11271,31 +11741,7 @@
                 <w:sz w:val="24"/>
                 <w:szCs w:val="24"/>
               </w:rPr>
-              <w:t>CUD-00</w:t>
-            </w:r>
-            <w:r>
-              <w:rPr>
-                <w:rFonts w:ascii="Arial" w:hAnsi="Arial" w:cs="Arial"/>
-                <w:sz w:val="24"/>
-                <w:szCs w:val="24"/>
-              </w:rPr>
-              <w:t>8</w:t>
-            </w:r>
-            <w:r>
-              <w:rPr>
-                <w:rFonts w:ascii="Arial" w:hAnsi="Arial" w:cs="Arial"/>
-                <w:sz w:val="24"/>
-                <w:szCs w:val="24"/>
-              </w:rPr>
-              <w:t xml:space="preserve">, </w:t>
-            </w:r>
-            <w:r>
-              <w:rPr>
-                <w:rFonts w:ascii="Arial" w:hAnsi="Arial" w:cs="Arial"/>
-                <w:sz w:val="24"/>
-                <w:szCs w:val="24"/>
-              </w:rPr>
-              <w:t>Cambiar cheque</w:t>
+              <w:t>CUD-008, Cambiar cheque</w:t>
             </w:r>
           </w:p>
         </w:tc>
@@ -11820,31 +12266,7 @@
                 <w:sz w:val="24"/>
                 <w:szCs w:val="24"/>
               </w:rPr>
-              <w:t>CUD-00</w:t>
-            </w:r>
-            <w:r>
-              <w:rPr>
-                <w:rFonts w:ascii="Arial" w:hAnsi="Arial" w:cs="Arial"/>
-                <w:sz w:val="24"/>
-                <w:szCs w:val="24"/>
-              </w:rPr>
-              <w:t>9</w:t>
-            </w:r>
-            <w:r>
-              <w:rPr>
-                <w:rFonts w:ascii="Arial" w:hAnsi="Arial" w:cs="Arial"/>
-                <w:sz w:val="24"/>
-                <w:szCs w:val="24"/>
-              </w:rPr>
-              <w:t xml:space="preserve">, </w:t>
-            </w:r>
-            <w:r>
-              <w:rPr>
-                <w:rFonts w:ascii="Arial" w:hAnsi="Arial" w:cs="Arial"/>
-                <w:sz w:val="24"/>
-                <w:szCs w:val="24"/>
-              </w:rPr>
-              <w:t>Depositar</w:t>
+              <w:t>CUD-009, Depositar</w:t>
             </w:r>
           </w:p>
         </w:tc>
@@ -11872,6 +12294,7 @@
                 <w:sz w:val="24"/>
                 <w:szCs w:val="24"/>
               </w:rPr>
+              <w:lastRenderedPageBreak/>
               <w:t>Actores</w:t>
             </w:r>
           </w:p>
@@ -12361,31 +12784,7 @@
                 <w:sz w:val="24"/>
                 <w:szCs w:val="24"/>
               </w:rPr>
-              <w:t>CUD-0</w:t>
-            </w:r>
-            <w:r>
-              <w:rPr>
-                <w:rFonts w:ascii="Arial" w:hAnsi="Arial" w:cs="Arial"/>
-                <w:sz w:val="24"/>
-                <w:szCs w:val="24"/>
-              </w:rPr>
-              <w:t>1</w:t>
-            </w:r>
-            <w:r>
-              <w:rPr>
-                <w:rFonts w:ascii="Arial" w:hAnsi="Arial" w:cs="Arial"/>
-                <w:sz w:val="24"/>
-                <w:szCs w:val="24"/>
-              </w:rPr>
-              <w:t xml:space="preserve">0, </w:t>
-            </w:r>
-            <w:r>
-              <w:rPr>
-                <w:rFonts w:ascii="Arial" w:hAnsi="Arial" w:cs="Arial"/>
-                <w:sz w:val="24"/>
-                <w:szCs w:val="24"/>
-              </w:rPr>
-              <w:t xml:space="preserve">Solicitar </w:t>
+              <w:t xml:space="preserve">CUD-010, Solicitar </w:t>
             </w:r>
             <w:r>
               <w:rPr>
@@ -12469,7 +12868,6 @@
                 <w:sz w:val="24"/>
                 <w:szCs w:val="24"/>
               </w:rPr>
-              <w:lastRenderedPageBreak/>
               <w:t>Propósito</w:t>
             </w:r>
           </w:p>
@@ -13098,6 +13496,7 @@
                 <w:sz w:val="24"/>
                 <w:szCs w:val="24"/>
               </w:rPr>
+              <w:lastRenderedPageBreak/>
               <w:t>Resumen</w:t>
             </w:r>
           </w:p>
@@ -13651,7 +14050,6 @@
                 <w:sz w:val="24"/>
                 <w:szCs w:val="24"/>
               </w:rPr>
-              <w:lastRenderedPageBreak/>
               <w:t>Resumen</w:t>
             </w:r>
           </w:p>
@@ -14349,6 +14747,7 @@
                 <w:sz w:val="24"/>
                 <w:szCs w:val="24"/>
               </w:rPr>
+              <w:lastRenderedPageBreak/>
               <w:t>Define el nombre, la tasa de interés y una descripción de la nueva modalidad y la agrega al sistema.</w:t>
             </w:r>
           </w:p>
@@ -14425,7 +14824,7 @@
             <w:pPr>
               <w:pStyle w:val="Prrafodelista"/>
               <w:numPr>
-                <w:ilvl w:val="2"/>
+                <w:ilvl w:val="0"/>
                 <w:numId w:val="22"/>
               </w:numPr>
               <w:cnfStyle w:val="000000000000" w:firstRow="0" w:lastRow="0" w:firstColumn="0" w:lastColumn="0" w:oddVBand="0" w:evenVBand="0" w:oddHBand="0" w:evenHBand="0" w:firstRowFirstColumn="0" w:firstRowLastColumn="0" w:lastRowFirstColumn="0" w:lastRowLastColumn="0"/>
@@ -14440,17 +14839,47 @@
                 <w:rFonts w:ascii="Arial" w:hAnsi="Arial" w:cs="Arial"/>
                 <w:sz w:val="24"/>
                 <w:szCs w:val="24"/>
-                <w:highlight w:val="yellow"/>
-              </w:rPr>
-              <w:t>El sistema quita la modalidad de pago para solicitudes próximas, afectando a los prestatarios que tenían esa modalidad de la siguiente forma</w:t>
-            </w:r>
-            <w:r>
-              <w:rPr>
-                <w:rFonts w:ascii="Arial" w:hAnsi="Arial" w:cs="Arial"/>
-                <w:sz w:val="24"/>
-                <w:szCs w:val="24"/>
-              </w:rPr>
-              <w:t>:</w:t>
+              </w:rPr>
+              <w:t>Curso alterno</w:t>
+            </w:r>
+          </w:p>
+          <w:p>
+            <w:pPr>
+              <w:pStyle w:val="Prrafodelista"/>
+              <w:numPr>
+                <w:ilvl w:val="1"/>
+                <w:numId w:val="22"/>
+              </w:numPr>
+              <w:cnfStyle w:val="000000000000" w:firstRow="0" w:lastRow="0" w:firstColumn="0" w:lastColumn="0" w:oddVBand="0" w:evenVBand="0" w:oddHBand="0" w:evenHBand="0" w:firstRowFirstColumn="0" w:firstRowLastColumn="0" w:lastRowFirstColumn="0" w:lastRowLastColumn="0"/>
+              <w:rPr>
+                <w:rFonts w:ascii="Arial" w:hAnsi="Arial" w:cs="Arial"/>
+                <w:sz w:val="24"/>
+                <w:szCs w:val="24"/>
+              </w:rPr>
+            </w:pPr>
+            <w:r>
+              <w:rPr>
+                <w:rFonts w:ascii="Arial" w:hAnsi="Arial" w:cs="Arial"/>
+                <w:sz w:val="24"/>
+                <w:szCs w:val="24"/>
+              </w:rPr>
+              <w:t>Paso 2.1: el gerente no puede eliminar la modalidad de pago si existen clientes que la utilizan</w:t>
+            </w:r>
+            <w:r>
+              <w:rPr>
+                <w:rFonts w:ascii="Arial" w:hAnsi="Arial" w:cs="Arial"/>
+                <w:sz w:val="24"/>
+                <w:szCs w:val="24"/>
+              </w:rPr>
+              <w:t xml:space="preserve"> en ese momento</w:t>
+            </w:r>
+            <w:r>
+              <w:rPr>
+                <w:rFonts w:ascii="Arial" w:hAnsi="Arial" w:cs="Arial"/>
+                <w:sz w:val="24"/>
+                <w:szCs w:val="24"/>
+              </w:rPr>
+              <w:t>.</w:t>
             </w:r>
           </w:p>
         </w:tc>
@@ -14651,7 +15080,6 @@
                 <w:sz w:val="24"/>
                 <w:szCs w:val="24"/>
               </w:rPr>
-              <w:lastRenderedPageBreak/>
               <w:t>Resumen</w:t>
             </w:r>
           </w:p>
@@ -14858,15 +15286,7 @@
                 <w:sz w:val="24"/>
                 <w:szCs w:val="24"/>
               </w:rPr>
-              <w:t>El cliente</w:t>
-            </w:r>
-            <w:r>
-              <w:rPr>
-                <w:rFonts w:ascii="Arial" w:hAnsi="Arial" w:cs="Arial"/>
-                <w:sz w:val="24"/>
-                <w:szCs w:val="24"/>
-              </w:rPr>
-              <w:t xml:space="preserve"> puede ver el “Debe” y el “Haber” de una cuenta de su propiedad, previamente definida, de los últimos 5 movimientos realizados en la cuenta</w:t>
+              <w:t>El cliente puede ver el “Debe” y el “Haber” de una cuenta de su propiedad, previamente definida, de los últimos 5 movimientos realizados en la cuenta</w:t>
             </w:r>
           </w:p>
           <w:p>
@@ -14902,57 +15322,1113 @@
         </w:rPr>
       </w:pPr>
     </w:p>
+    <w:tbl>
+      <w:tblPr>
+        <w:tblStyle w:val="Tablanormal1"/>
+        <w:tblW w:w="0" w:type="auto"/>
+        <w:tblLook w:val="04A0" w:firstRow="1" w:lastRow="0" w:firstColumn="1" w:lastColumn="0" w:noHBand="0" w:noVBand="1"/>
+      </w:tblPr>
+      <w:tblGrid>
+        <w:gridCol w:w="2547"/>
+        <w:gridCol w:w="5947"/>
+      </w:tblGrid>
+      <w:tr>
+        <w:trPr>
+          <w:cnfStyle w:val="100000000000" w:firstRow="1" w:lastRow="0" w:firstColumn="0" w:lastColumn="0" w:oddVBand="0" w:evenVBand="0" w:oddHBand="0" w:evenHBand="0" w:firstRowFirstColumn="0" w:firstRowLastColumn="0" w:lastRowFirstColumn="0" w:lastRowLastColumn="0"/>
+        </w:trPr>
+        <w:tc>
+          <w:tcPr>
+            <w:cnfStyle w:val="001000000000" w:firstRow="0" w:lastRow="0" w:firstColumn="1" w:lastColumn="0" w:oddVBand="0" w:evenVBand="0" w:oddHBand="0" w:evenHBand="0" w:firstRowFirstColumn="0" w:firstRowLastColumn="0" w:lastRowFirstColumn="0" w:lastRowLastColumn="0"/>
+            <w:tcW w:w="2547" w:type="dxa"/>
+          </w:tcPr>
+          <w:p>
+            <w:pPr>
+              <w:rPr>
+                <w:rFonts w:ascii="Arial" w:hAnsi="Arial" w:cs="Arial"/>
+                <w:sz w:val="24"/>
+                <w:szCs w:val="24"/>
+              </w:rPr>
+            </w:pPr>
+            <w:r>
+              <w:rPr>
+                <w:rFonts w:ascii="Arial" w:hAnsi="Arial" w:cs="Arial"/>
+                <w:sz w:val="24"/>
+                <w:szCs w:val="24"/>
+              </w:rPr>
+              <w:t>Caso de uso</w:t>
+            </w:r>
+          </w:p>
+        </w:tc>
+        <w:tc>
+          <w:tcPr>
+            <w:tcW w:w="5947" w:type="dxa"/>
+          </w:tcPr>
+          <w:p>
+            <w:pPr>
+              <w:cnfStyle w:val="100000000000" w:firstRow="1" w:lastRow="0" w:firstColumn="0" w:lastColumn="0" w:oddVBand="0" w:evenVBand="0" w:oddHBand="0" w:evenHBand="0" w:firstRowFirstColumn="0" w:firstRowLastColumn="0" w:lastRowFirstColumn="0" w:lastRowLastColumn="0"/>
+              <w:rPr>
+                <w:rFonts w:ascii="Arial" w:hAnsi="Arial" w:cs="Arial"/>
+                <w:sz w:val="24"/>
+              </w:rPr>
+            </w:pPr>
+            <w:r>
+              <w:rPr>
+                <w:rFonts w:ascii="Arial" w:hAnsi="Arial" w:cs="Arial"/>
+                <w:sz w:val="24"/>
+              </w:rPr>
+              <w:t>CUD-01</w:t>
+            </w:r>
+            <w:r>
+              <w:rPr>
+                <w:rFonts w:ascii="Arial" w:hAnsi="Arial" w:cs="Arial"/>
+                <w:sz w:val="24"/>
+              </w:rPr>
+              <w:t>5, Gestionar cuenta de usuario de trabajador</w:t>
+            </w:r>
+          </w:p>
+        </w:tc>
+      </w:tr>
+      <w:tr>
+        <w:trPr>
+          <w:cnfStyle w:val="000000100000" w:firstRow="0" w:lastRow="0" w:firstColumn="0" w:lastColumn="0" w:oddVBand="0" w:evenVBand="0" w:oddHBand="1" w:evenHBand="0" w:firstRowFirstColumn="0" w:firstRowLastColumn="0" w:lastRowFirstColumn="0" w:lastRowLastColumn="0"/>
+        </w:trPr>
+        <w:tc>
+          <w:tcPr>
+            <w:cnfStyle w:val="001000000000" w:firstRow="0" w:lastRow="0" w:firstColumn="1" w:lastColumn="0" w:oddVBand="0" w:evenVBand="0" w:oddHBand="0" w:evenHBand="0" w:firstRowFirstColumn="0" w:firstRowLastColumn="0" w:lastRowFirstColumn="0" w:lastRowLastColumn="0"/>
+            <w:tcW w:w="2547" w:type="dxa"/>
+          </w:tcPr>
+          <w:p>
+            <w:pPr>
+              <w:rPr>
+                <w:rFonts w:ascii="Arial" w:hAnsi="Arial" w:cs="Arial"/>
+                <w:sz w:val="24"/>
+                <w:szCs w:val="24"/>
+              </w:rPr>
+            </w:pPr>
+            <w:r>
+              <w:rPr>
+                <w:rFonts w:ascii="Arial" w:hAnsi="Arial" w:cs="Arial"/>
+                <w:sz w:val="24"/>
+                <w:szCs w:val="24"/>
+              </w:rPr>
+              <w:t>Actores</w:t>
+            </w:r>
+          </w:p>
+        </w:tc>
+        <w:tc>
+          <w:tcPr>
+            <w:tcW w:w="5947" w:type="dxa"/>
+          </w:tcPr>
+          <w:p>
+            <w:pPr>
+              <w:cnfStyle w:val="000000100000" w:firstRow="0" w:lastRow="0" w:firstColumn="0" w:lastColumn="0" w:oddVBand="0" w:evenVBand="0" w:oddHBand="1" w:evenHBand="0" w:firstRowFirstColumn="0" w:firstRowLastColumn="0" w:lastRowFirstColumn="0" w:lastRowLastColumn="0"/>
+              <w:rPr>
+                <w:rFonts w:ascii="Arial" w:hAnsi="Arial" w:cs="Arial"/>
+                <w:sz w:val="24"/>
+                <w:szCs w:val="24"/>
+              </w:rPr>
+            </w:pPr>
+            <w:r>
+              <w:rPr>
+                <w:rFonts w:ascii="Arial" w:hAnsi="Arial" w:cs="Arial"/>
+                <w:sz w:val="24"/>
+                <w:szCs w:val="24"/>
+              </w:rPr>
+              <w:t>Gerente general, gerente de agencia</w:t>
+            </w:r>
+          </w:p>
+        </w:tc>
+      </w:tr>
+      <w:tr>
+        <w:tc>
+          <w:tcPr>
+            <w:cnfStyle w:val="001000000000" w:firstRow="0" w:lastRow="0" w:firstColumn="1" w:lastColumn="0" w:oddVBand="0" w:evenVBand="0" w:oddHBand="0" w:evenHBand="0" w:firstRowFirstColumn="0" w:firstRowLastColumn="0" w:lastRowFirstColumn="0" w:lastRowLastColumn="0"/>
+            <w:tcW w:w="2547" w:type="dxa"/>
+          </w:tcPr>
+          <w:p>
+            <w:pPr>
+              <w:rPr>
+                <w:rFonts w:ascii="Arial" w:hAnsi="Arial" w:cs="Arial"/>
+                <w:sz w:val="24"/>
+                <w:szCs w:val="24"/>
+              </w:rPr>
+            </w:pPr>
+            <w:r>
+              <w:rPr>
+                <w:rFonts w:ascii="Arial" w:hAnsi="Arial" w:cs="Arial"/>
+                <w:sz w:val="24"/>
+                <w:szCs w:val="24"/>
+              </w:rPr>
+              <w:t>Propósito</w:t>
+            </w:r>
+          </w:p>
+        </w:tc>
+        <w:tc>
+          <w:tcPr>
+            <w:tcW w:w="5947" w:type="dxa"/>
+          </w:tcPr>
+          <w:p>
+            <w:pPr>
+              <w:cnfStyle w:val="000000000000" w:firstRow="0" w:lastRow="0" w:firstColumn="0" w:lastColumn="0" w:oddVBand="0" w:evenVBand="0" w:oddHBand="0" w:evenHBand="0" w:firstRowFirstColumn="0" w:firstRowLastColumn="0" w:lastRowFirstColumn="0" w:lastRowLastColumn="0"/>
+              <w:rPr>
+                <w:rFonts w:ascii="Arial" w:hAnsi="Arial" w:cs="Arial"/>
+                <w:sz w:val="24"/>
+                <w:szCs w:val="24"/>
+              </w:rPr>
+            </w:pPr>
+            <w:r>
+              <w:rPr>
+                <w:rFonts w:ascii="Arial" w:hAnsi="Arial" w:cs="Arial"/>
+                <w:sz w:val="24"/>
+                <w:szCs w:val="24"/>
+              </w:rPr>
+              <w:t>Crear o eliminar cuentas de usuario de trabajadores</w:t>
+            </w:r>
+          </w:p>
+        </w:tc>
+      </w:tr>
+      <w:tr>
+        <w:trPr>
+          <w:cnfStyle w:val="000000100000" w:firstRow="0" w:lastRow="0" w:firstColumn="0" w:lastColumn="0" w:oddVBand="0" w:evenVBand="0" w:oddHBand="1" w:evenHBand="0" w:firstRowFirstColumn="0" w:firstRowLastColumn="0" w:lastRowFirstColumn="0" w:lastRowLastColumn="0"/>
+        </w:trPr>
+        <w:tc>
+          <w:tcPr>
+            <w:cnfStyle w:val="001000000000" w:firstRow="0" w:lastRow="0" w:firstColumn="1" w:lastColumn="0" w:oddVBand="0" w:evenVBand="0" w:oddHBand="0" w:evenHBand="0" w:firstRowFirstColumn="0" w:firstRowLastColumn="0" w:lastRowFirstColumn="0" w:lastRowLastColumn="0"/>
+            <w:tcW w:w="2547" w:type="dxa"/>
+          </w:tcPr>
+          <w:p>
+            <w:pPr>
+              <w:rPr>
+                <w:rFonts w:ascii="Arial" w:hAnsi="Arial" w:cs="Arial"/>
+                <w:sz w:val="24"/>
+                <w:szCs w:val="24"/>
+              </w:rPr>
+            </w:pPr>
+            <w:r>
+              <w:rPr>
+                <w:rFonts w:ascii="Arial" w:hAnsi="Arial" w:cs="Arial"/>
+                <w:sz w:val="24"/>
+                <w:szCs w:val="24"/>
+              </w:rPr>
+              <w:t>Resumen</w:t>
+            </w:r>
+          </w:p>
+        </w:tc>
+        <w:tc>
+          <w:tcPr>
+            <w:tcW w:w="5947" w:type="dxa"/>
+          </w:tcPr>
+          <w:p>
+            <w:pPr>
+              <w:cnfStyle w:val="000000100000" w:firstRow="0" w:lastRow="0" w:firstColumn="0" w:lastColumn="0" w:oddVBand="0" w:evenVBand="0" w:oddHBand="1" w:evenHBand="0" w:firstRowFirstColumn="0" w:firstRowLastColumn="0" w:lastRowFirstColumn="0" w:lastRowLastColumn="0"/>
+              <w:rPr>
+                <w:rFonts w:ascii="Arial" w:hAnsi="Arial" w:cs="Arial"/>
+                <w:sz w:val="24"/>
+              </w:rPr>
+            </w:pPr>
+            <w:r>
+              <w:rPr>
+                <w:rFonts w:ascii="Arial" w:hAnsi="Arial" w:cs="Arial"/>
+                <w:sz w:val="24"/>
+              </w:rPr>
+              <w:t>Un gerente general puede crear o eliminar cuentas de usuario de gerentes de agencia, lo mismo que un gerente de agencia puede crear o eliminar cuentas de usuario de operadores de caja o de servicio al cliente.</w:t>
+            </w:r>
+          </w:p>
+        </w:tc>
+      </w:tr>
+      <w:tr>
+        <w:tc>
+          <w:tcPr>
+            <w:cnfStyle w:val="001000000000" w:firstRow="0" w:lastRow="0" w:firstColumn="1" w:lastColumn="0" w:oddVBand="0" w:evenVBand="0" w:oddHBand="0" w:evenHBand="0" w:firstRowFirstColumn="0" w:firstRowLastColumn="0" w:lastRowFirstColumn="0" w:lastRowLastColumn="0"/>
+            <w:tcW w:w="2547" w:type="dxa"/>
+          </w:tcPr>
+          <w:p>
+            <w:pPr>
+              <w:rPr>
+                <w:rFonts w:ascii="Arial" w:hAnsi="Arial" w:cs="Arial"/>
+                <w:sz w:val="24"/>
+                <w:szCs w:val="24"/>
+              </w:rPr>
+            </w:pPr>
+            <w:r>
+              <w:rPr>
+                <w:rFonts w:ascii="Arial" w:hAnsi="Arial" w:cs="Arial"/>
+                <w:sz w:val="24"/>
+                <w:szCs w:val="24"/>
+              </w:rPr>
+              <w:t>Tipo</w:t>
+            </w:r>
+          </w:p>
+        </w:tc>
+        <w:tc>
+          <w:tcPr>
+            <w:tcW w:w="5947" w:type="dxa"/>
+          </w:tcPr>
+          <w:p>
+            <w:pPr>
+              <w:cnfStyle w:val="000000000000" w:firstRow="0" w:lastRow="0" w:firstColumn="0" w:lastColumn="0" w:oddVBand="0" w:evenVBand="0" w:oddHBand="0" w:evenHBand="0" w:firstRowFirstColumn="0" w:firstRowLastColumn="0" w:lastRowFirstColumn="0" w:lastRowLastColumn="0"/>
+              <w:rPr>
+                <w:rFonts w:ascii="Arial" w:hAnsi="Arial" w:cs="Arial"/>
+                <w:sz w:val="24"/>
+                <w:szCs w:val="24"/>
+              </w:rPr>
+            </w:pPr>
+            <w:r>
+              <w:rPr>
+                <w:rFonts w:ascii="Arial" w:hAnsi="Arial" w:cs="Arial"/>
+                <w:sz w:val="24"/>
+                <w:szCs w:val="24"/>
+              </w:rPr>
+              <w:t>Primario, Expandido</w:t>
+            </w:r>
+          </w:p>
+        </w:tc>
+      </w:tr>
+      <w:tr>
+        <w:trPr>
+          <w:cnfStyle w:val="000000100000" w:firstRow="0" w:lastRow="0" w:firstColumn="0" w:lastColumn="0" w:oddVBand="0" w:evenVBand="0" w:oddHBand="1" w:evenHBand="0" w:firstRowFirstColumn="0" w:firstRowLastColumn="0" w:lastRowFirstColumn="0" w:lastRowLastColumn="0"/>
+        </w:trPr>
+        <w:tc>
+          <w:tcPr>
+            <w:cnfStyle w:val="001000000000" w:firstRow="0" w:lastRow="0" w:firstColumn="1" w:lastColumn="0" w:oddVBand="0" w:evenVBand="0" w:oddHBand="0" w:evenHBand="0" w:firstRowFirstColumn="0" w:firstRowLastColumn="0" w:lastRowFirstColumn="0" w:lastRowLastColumn="0"/>
+            <w:tcW w:w="2547" w:type="dxa"/>
+          </w:tcPr>
+          <w:p>
+            <w:pPr>
+              <w:rPr>
+                <w:rFonts w:ascii="Arial" w:hAnsi="Arial" w:cs="Arial"/>
+                <w:sz w:val="24"/>
+                <w:szCs w:val="24"/>
+              </w:rPr>
+            </w:pPr>
+            <w:r>
+              <w:rPr>
+                <w:rFonts w:ascii="Arial" w:hAnsi="Arial" w:cs="Arial"/>
+                <w:sz w:val="24"/>
+                <w:szCs w:val="24"/>
+              </w:rPr>
+              <w:t>Referencia cruzada</w:t>
+            </w:r>
+          </w:p>
+        </w:tc>
+        <w:tc>
+          <w:tcPr>
+            <w:tcW w:w="5947" w:type="dxa"/>
+          </w:tcPr>
+          <w:p>
+            <w:pPr>
+              <w:cnfStyle w:val="000000100000" w:firstRow="0" w:lastRow="0" w:firstColumn="0" w:lastColumn="0" w:oddVBand="0" w:evenVBand="0" w:oddHBand="1" w:evenHBand="0" w:firstRowFirstColumn="0" w:firstRowLastColumn="0" w:lastRowFirstColumn="0" w:lastRowLastColumn="0"/>
+              <w:rPr>
+                <w:rFonts w:ascii="Arial" w:hAnsi="Arial" w:cs="Arial"/>
+                <w:sz w:val="24"/>
+                <w:szCs w:val="24"/>
+              </w:rPr>
+            </w:pPr>
+          </w:p>
+        </w:tc>
+      </w:tr>
+      <w:tr>
+        <w:tc>
+          <w:tcPr>
+            <w:cnfStyle w:val="001000000000" w:firstRow="0" w:lastRow="0" w:firstColumn="1" w:lastColumn="0" w:oddVBand="0" w:evenVBand="0" w:oddHBand="0" w:evenHBand="0" w:firstRowFirstColumn="0" w:firstRowLastColumn="0" w:lastRowFirstColumn="0" w:lastRowLastColumn="0"/>
+            <w:tcW w:w="2547" w:type="dxa"/>
+          </w:tcPr>
+          <w:p>
+            <w:pPr>
+              <w:rPr>
+                <w:rFonts w:ascii="Arial" w:hAnsi="Arial" w:cs="Arial"/>
+                <w:sz w:val="24"/>
+                <w:szCs w:val="24"/>
+                <w:lang w:val="en-US"/>
+              </w:rPr>
+            </w:pPr>
+            <w:r>
+              <w:rPr>
+                <w:rFonts w:ascii="Arial" w:hAnsi="Arial" w:cs="Arial"/>
+                <w:sz w:val="24"/>
+                <w:szCs w:val="24"/>
+              </w:rPr>
+              <w:t>Curso</w:t>
+            </w:r>
+            <w:r>
+              <w:rPr>
+                <w:rFonts w:ascii="Arial" w:hAnsi="Arial" w:cs="Arial"/>
+                <w:sz w:val="24"/>
+                <w:szCs w:val="24"/>
+                <w:lang w:val="en-US"/>
+              </w:rPr>
+              <w:t xml:space="preserve"> de </w:t>
+            </w:r>
+            <w:r>
+              <w:rPr>
+                <w:rFonts w:ascii="Arial" w:hAnsi="Arial" w:cs="Arial"/>
+                <w:sz w:val="24"/>
+                <w:szCs w:val="24"/>
+              </w:rPr>
+              <w:t>eventos</w:t>
+            </w:r>
+          </w:p>
+        </w:tc>
+        <w:tc>
+          <w:tcPr>
+            <w:tcW w:w="5947" w:type="dxa"/>
+          </w:tcPr>
+          <w:p>
+            <w:pPr>
+              <w:pStyle w:val="Prrafodelista"/>
+              <w:numPr>
+                <w:ilvl w:val="0"/>
+                <w:numId w:val="22"/>
+              </w:numPr>
+              <w:cnfStyle w:val="000000000000" w:firstRow="0" w:lastRow="0" w:firstColumn="0" w:lastColumn="0" w:oddVBand="0" w:evenVBand="0" w:oddHBand="0" w:evenHBand="0" w:firstRowFirstColumn="0" w:firstRowLastColumn="0" w:lastRowFirstColumn="0" w:lastRowLastColumn="0"/>
+              <w:rPr>
+                <w:rFonts w:ascii="Arial" w:hAnsi="Arial" w:cs="Arial"/>
+                <w:sz w:val="24"/>
+                <w:szCs w:val="24"/>
+              </w:rPr>
+            </w:pPr>
+            <w:r>
+              <w:rPr>
+                <w:rFonts w:ascii="Arial" w:hAnsi="Arial" w:cs="Arial"/>
+                <w:sz w:val="24"/>
+                <w:szCs w:val="24"/>
+              </w:rPr>
+              <w:t>Curso Normal</w:t>
+            </w:r>
+          </w:p>
+          <w:p>
+            <w:pPr>
+              <w:pStyle w:val="Prrafodelista"/>
+              <w:numPr>
+                <w:ilvl w:val="2"/>
+                <w:numId w:val="22"/>
+              </w:numPr>
+              <w:cnfStyle w:val="000000000000" w:firstRow="0" w:lastRow="0" w:firstColumn="0" w:lastColumn="0" w:oddVBand="0" w:evenVBand="0" w:oddHBand="0" w:evenHBand="0" w:firstRowFirstColumn="0" w:firstRowLastColumn="0" w:lastRowFirstColumn="0" w:lastRowLastColumn="0"/>
+              <w:rPr>
+                <w:rFonts w:ascii="Arial" w:hAnsi="Arial" w:cs="Arial"/>
+                <w:sz w:val="24"/>
+                <w:szCs w:val="24"/>
+              </w:rPr>
+            </w:pPr>
+            <w:r>
+              <w:rPr>
+                <w:rFonts w:ascii="Arial" w:hAnsi="Arial" w:cs="Arial"/>
+                <w:sz w:val="24"/>
+                <w:szCs w:val="24"/>
+              </w:rPr>
+              <w:lastRenderedPageBreak/>
+              <w:t>Un gerente general desea crear una cuenta de gerente de agencia.</w:t>
+            </w:r>
+          </w:p>
+          <w:p>
+            <w:pPr>
+              <w:pStyle w:val="Prrafodelista"/>
+              <w:numPr>
+                <w:ilvl w:val="3"/>
+                <w:numId w:val="22"/>
+              </w:numPr>
+              <w:cnfStyle w:val="000000000000" w:firstRow="0" w:lastRow="0" w:firstColumn="0" w:lastColumn="0" w:oddVBand="0" w:evenVBand="0" w:oddHBand="0" w:evenHBand="0" w:firstRowFirstColumn="0" w:firstRowLastColumn="0" w:lastRowFirstColumn="0" w:lastRowLastColumn="0"/>
+              <w:rPr>
+                <w:rFonts w:ascii="Arial" w:hAnsi="Arial" w:cs="Arial"/>
+                <w:sz w:val="24"/>
+                <w:szCs w:val="24"/>
+              </w:rPr>
+            </w:pPr>
+            <w:r>
+              <w:rPr>
+                <w:rFonts w:ascii="Arial" w:hAnsi="Arial" w:cs="Arial"/>
+                <w:sz w:val="24"/>
+                <w:szCs w:val="24"/>
+              </w:rPr>
+              <w:t>Se inscribe el usuario y la contraseña del nuevo gerente y se define la agencia a es asignado.</w:t>
+            </w:r>
+          </w:p>
+          <w:p>
+            <w:pPr>
+              <w:pStyle w:val="Prrafodelista"/>
+              <w:numPr>
+                <w:ilvl w:val="3"/>
+                <w:numId w:val="22"/>
+              </w:numPr>
+              <w:cnfStyle w:val="000000000000" w:firstRow="0" w:lastRow="0" w:firstColumn="0" w:lastColumn="0" w:oddVBand="0" w:evenVBand="0" w:oddHBand="0" w:evenHBand="0" w:firstRowFirstColumn="0" w:firstRowLastColumn="0" w:lastRowFirstColumn="0" w:lastRowLastColumn="0"/>
+              <w:rPr>
+                <w:rFonts w:ascii="Arial" w:hAnsi="Arial" w:cs="Arial"/>
+                <w:sz w:val="24"/>
+                <w:szCs w:val="24"/>
+              </w:rPr>
+            </w:pPr>
+            <w:r>
+              <w:rPr>
+                <w:rFonts w:ascii="Arial" w:hAnsi="Arial" w:cs="Arial"/>
+                <w:sz w:val="24"/>
+                <w:szCs w:val="24"/>
+              </w:rPr>
+              <w:t>La cuenta se crea y el usuario puede ingresar.</w:t>
+            </w:r>
+          </w:p>
+          <w:p>
+            <w:pPr>
+              <w:pStyle w:val="Prrafodelista"/>
+              <w:numPr>
+                <w:ilvl w:val="2"/>
+                <w:numId w:val="22"/>
+              </w:numPr>
+              <w:cnfStyle w:val="000000000000" w:firstRow="0" w:lastRow="0" w:firstColumn="0" w:lastColumn="0" w:oddVBand="0" w:evenVBand="0" w:oddHBand="0" w:evenHBand="0" w:firstRowFirstColumn="0" w:firstRowLastColumn="0" w:lastRowFirstColumn="0" w:lastRowLastColumn="0"/>
+              <w:rPr>
+                <w:rFonts w:ascii="Arial" w:hAnsi="Arial" w:cs="Arial"/>
+                <w:sz w:val="24"/>
+                <w:szCs w:val="24"/>
+              </w:rPr>
+            </w:pPr>
+            <w:r>
+              <w:rPr>
+                <w:rFonts w:ascii="Arial" w:hAnsi="Arial" w:cs="Arial"/>
+                <w:sz w:val="24"/>
+                <w:szCs w:val="24"/>
+              </w:rPr>
+              <w:t>Un gerente de agencia desea crear una cuenta de usuario para un operador.</w:t>
+            </w:r>
+          </w:p>
+          <w:p>
+            <w:pPr>
+              <w:pStyle w:val="Prrafodelista"/>
+              <w:numPr>
+                <w:ilvl w:val="3"/>
+                <w:numId w:val="22"/>
+              </w:numPr>
+              <w:cnfStyle w:val="000000000000" w:firstRow="0" w:lastRow="0" w:firstColumn="0" w:lastColumn="0" w:oddVBand="0" w:evenVBand="0" w:oddHBand="0" w:evenHBand="0" w:firstRowFirstColumn="0" w:firstRowLastColumn="0" w:lastRowFirstColumn="0" w:lastRowLastColumn="0"/>
+              <w:rPr>
+                <w:rFonts w:ascii="Arial" w:hAnsi="Arial" w:cs="Arial"/>
+                <w:sz w:val="24"/>
+                <w:szCs w:val="24"/>
+              </w:rPr>
+            </w:pPr>
+            <w:r>
+              <w:rPr>
+                <w:rFonts w:ascii="Arial" w:hAnsi="Arial" w:cs="Arial"/>
+                <w:sz w:val="24"/>
+                <w:szCs w:val="24"/>
+              </w:rPr>
+              <w:t>Se definen el usuario y la contraseña</w:t>
+            </w:r>
+          </w:p>
+          <w:p>
+            <w:pPr>
+              <w:pStyle w:val="Prrafodelista"/>
+              <w:numPr>
+                <w:ilvl w:val="3"/>
+                <w:numId w:val="22"/>
+              </w:numPr>
+              <w:cnfStyle w:val="000000000000" w:firstRow="0" w:lastRow="0" w:firstColumn="0" w:lastColumn="0" w:oddVBand="0" w:evenVBand="0" w:oddHBand="0" w:evenHBand="0" w:firstRowFirstColumn="0" w:firstRowLastColumn="0" w:lastRowFirstColumn="0" w:lastRowLastColumn="0"/>
+              <w:rPr>
+                <w:rFonts w:ascii="Arial" w:hAnsi="Arial" w:cs="Arial"/>
+                <w:sz w:val="24"/>
+                <w:szCs w:val="24"/>
+              </w:rPr>
+            </w:pPr>
+            <w:r>
+              <w:rPr>
+                <w:rFonts w:ascii="Arial" w:hAnsi="Arial" w:cs="Arial"/>
+                <w:sz w:val="24"/>
+                <w:szCs w:val="24"/>
+              </w:rPr>
+              <w:t>El gerente ingresa los datos del operador definiendo su puesto</w:t>
+            </w:r>
+          </w:p>
+          <w:p>
+            <w:pPr>
+              <w:pStyle w:val="Prrafodelista"/>
+              <w:numPr>
+                <w:ilvl w:val="3"/>
+                <w:numId w:val="22"/>
+              </w:numPr>
+              <w:cnfStyle w:val="000000000000" w:firstRow="0" w:lastRow="0" w:firstColumn="0" w:lastColumn="0" w:oddVBand="0" w:evenVBand="0" w:oddHBand="0" w:evenHBand="0" w:firstRowFirstColumn="0" w:firstRowLastColumn="0" w:lastRowFirstColumn="0" w:lastRowLastColumn="0"/>
+              <w:rPr>
+                <w:rFonts w:ascii="Arial" w:hAnsi="Arial" w:cs="Arial"/>
+                <w:sz w:val="24"/>
+                <w:szCs w:val="24"/>
+              </w:rPr>
+            </w:pPr>
+            <w:r>
+              <w:rPr>
+                <w:rFonts w:ascii="Arial" w:hAnsi="Arial" w:cs="Arial"/>
+                <w:sz w:val="24"/>
+                <w:szCs w:val="24"/>
+              </w:rPr>
+              <w:t>La cuenta se crea y el usuario puede iniciar sesión.</w:t>
+            </w:r>
+          </w:p>
+          <w:p>
+            <w:pPr>
+              <w:pStyle w:val="Prrafodelista"/>
+              <w:numPr>
+                <w:ilvl w:val="2"/>
+                <w:numId w:val="22"/>
+              </w:numPr>
+              <w:cnfStyle w:val="000000000000" w:firstRow="0" w:lastRow="0" w:firstColumn="0" w:lastColumn="0" w:oddVBand="0" w:evenVBand="0" w:oddHBand="0" w:evenHBand="0" w:firstRowFirstColumn="0" w:firstRowLastColumn="0" w:lastRowFirstColumn="0" w:lastRowLastColumn="0"/>
+              <w:rPr>
+                <w:rFonts w:ascii="Arial" w:hAnsi="Arial" w:cs="Arial"/>
+                <w:sz w:val="24"/>
+                <w:szCs w:val="24"/>
+              </w:rPr>
+            </w:pPr>
+            <w:r>
+              <w:rPr>
+                <w:rFonts w:ascii="Arial" w:hAnsi="Arial" w:cs="Arial"/>
+                <w:sz w:val="24"/>
+                <w:szCs w:val="24"/>
+              </w:rPr>
+              <w:t>Un gerente desea eliminar del sistema un usuario sobre el que tiene derecho.</w:t>
+            </w:r>
+          </w:p>
+          <w:p>
+            <w:pPr>
+              <w:pStyle w:val="Prrafodelista"/>
+              <w:numPr>
+                <w:ilvl w:val="3"/>
+                <w:numId w:val="22"/>
+              </w:numPr>
+              <w:cnfStyle w:val="000000000000" w:firstRow="0" w:lastRow="0" w:firstColumn="0" w:lastColumn="0" w:oddVBand="0" w:evenVBand="0" w:oddHBand="0" w:evenHBand="0" w:firstRowFirstColumn="0" w:firstRowLastColumn="0" w:lastRowFirstColumn="0" w:lastRowLastColumn="0"/>
+              <w:rPr>
+                <w:rFonts w:ascii="Arial" w:hAnsi="Arial" w:cs="Arial"/>
+                <w:sz w:val="24"/>
+                <w:szCs w:val="24"/>
+              </w:rPr>
+            </w:pPr>
+            <w:r>
+              <w:rPr>
+                <w:rFonts w:ascii="Arial" w:hAnsi="Arial" w:cs="Arial"/>
+                <w:sz w:val="24"/>
+                <w:szCs w:val="24"/>
+              </w:rPr>
+              <w:t>El gerente ingresa elige el usuario y confirma la eliminación.</w:t>
+            </w:r>
+          </w:p>
+        </w:tc>
+      </w:tr>
+    </w:tbl>
     <w:p>
       <w:pPr>
-        <w:pStyle w:val="Ttulo3"/>
-        <w:rPr>
-          <w:rFonts w:ascii="Arial" w:hAnsi="Arial" w:cs="Arial"/>
-        </w:rPr>
-      </w:pPr>
-      <w:r>
-        <w:rPr>
-          <w:rFonts w:ascii="Arial" w:hAnsi="Arial" w:cs="Arial"/>
-        </w:rPr>
-        <w:t>Diagrama de Casos de uso</w:t>
-      </w:r>
+        <w:rPr>
+          <w:rFonts w:ascii="Arial" w:hAnsi="Arial" w:cs="Arial"/>
+        </w:rPr>
+      </w:pPr>
+    </w:p>
+    <w:tbl>
+      <w:tblPr>
+        <w:tblStyle w:val="Tablanormal1"/>
+        <w:tblW w:w="0" w:type="auto"/>
+        <w:tblLook w:val="04A0" w:firstRow="1" w:lastRow="0" w:firstColumn="1" w:lastColumn="0" w:noHBand="0" w:noVBand="1"/>
+      </w:tblPr>
+      <w:tblGrid>
+        <w:gridCol w:w="2547"/>
+        <w:gridCol w:w="5947"/>
+      </w:tblGrid>
+      <w:tr>
+        <w:trPr>
+          <w:cnfStyle w:val="100000000000" w:firstRow="1" w:lastRow="0" w:firstColumn="0" w:lastColumn="0" w:oddVBand="0" w:evenVBand="0" w:oddHBand="0" w:evenHBand="0" w:firstRowFirstColumn="0" w:firstRowLastColumn="0" w:lastRowFirstColumn="0" w:lastRowLastColumn="0"/>
+        </w:trPr>
+        <w:tc>
+          <w:tcPr>
+            <w:cnfStyle w:val="001000000000" w:firstRow="0" w:lastRow="0" w:firstColumn="1" w:lastColumn="0" w:oddVBand="0" w:evenVBand="0" w:oddHBand="0" w:evenHBand="0" w:firstRowFirstColumn="0" w:firstRowLastColumn="0" w:lastRowFirstColumn="0" w:lastRowLastColumn="0"/>
+            <w:tcW w:w="2547" w:type="dxa"/>
+          </w:tcPr>
+          <w:p>
+            <w:pPr>
+              <w:rPr>
+                <w:rFonts w:ascii="Arial" w:hAnsi="Arial" w:cs="Arial"/>
+                <w:sz w:val="24"/>
+                <w:szCs w:val="24"/>
+              </w:rPr>
+            </w:pPr>
+            <w:r>
+              <w:rPr>
+                <w:rFonts w:ascii="Arial" w:hAnsi="Arial" w:cs="Arial"/>
+                <w:sz w:val="24"/>
+                <w:szCs w:val="24"/>
+              </w:rPr>
+              <w:t>Caso de uso</w:t>
+            </w:r>
+          </w:p>
+        </w:tc>
+        <w:tc>
+          <w:tcPr>
+            <w:tcW w:w="5947" w:type="dxa"/>
+          </w:tcPr>
+          <w:p>
+            <w:pPr>
+              <w:cnfStyle w:val="100000000000" w:firstRow="1" w:lastRow="0" w:firstColumn="0" w:lastColumn="0" w:oddVBand="0" w:evenVBand="0" w:oddHBand="0" w:evenHBand="0" w:firstRowFirstColumn="0" w:firstRowLastColumn="0" w:lastRowFirstColumn="0" w:lastRowLastColumn="0"/>
+              <w:rPr>
+                <w:rFonts w:ascii="Arial" w:hAnsi="Arial" w:cs="Arial"/>
+                <w:sz w:val="24"/>
+              </w:rPr>
+            </w:pPr>
+            <w:r>
+              <w:rPr>
+                <w:rFonts w:ascii="Arial" w:hAnsi="Arial" w:cs="Arial"/>
+                <w:sz w:val="24"/>
+              </w:rPr>
+              <w:t>CUD-01</w:t>
+            </w:r>
+            <w:r>
+              <w:rPr>
+                <w:rFonts w:ascii="Arial" w:hAnsi="Arial" w:cs="Arial"/>
+                <w:sz w:val="24"/>
+              </w:rPr>
+              <w:t>6</w:t>
+            </w:r>
+            <w:r>
+              <w:rPr>
+                <w:rFonts w:ascii="Arial" w:hAnsi="Arial" w:cs="Arial"/>
+                <w:sz w:val="24"/>
+              </w:rPr>
+              <w:t xml:space="preserve">, </w:t>
+            </w:r>
+            <w:r>
+              <w:rPr>
+                <w:rFonts w:ascii="Arial" w:hAnsi="Arial" w:cs="Arial"/>
+                <w:sz w:val="24"/>
+              </w:rPr>
+              <w:t>Asociar cuenta</w:t>
+            </w:r>
+          </w:p>
+        </w:tc>
+      </w:tr>
+      <w:tr>
+        <w:trPr>
+          <w:cnfStyle w:val="000000100000" w:firstRow="0" w:lastRow="0" w:firstColumn="0" w:lastColumn="0" w:oddVBand="0" w:evenVBand="0" w:oddHBand="1" w:evenHBand="0" w:firstRowFirstColumn="0" w:firstRowLastColumn="0" w:lastRowFirstColumn="0" w:lastRowLastColumn="0"/>
+        </w:trPr>
+        <w:tc>
+          <w:tcPr>
+            <w:cnfStyle w:val="001000000000" w:firstRow="0" w:lastRow="0" w:firstColumn="1" w:lastColumn="0" w:oddVBand="0" w:evenVBand="0" w:oddHBand="0" w:evenHBand="0" w:firstRowFirstColumn="0" w:firstRowLastColumn="0" w:lastRowFirstColumn="0" w:lastRowLastColumn="0"/>
+            <w:tcW w:w="2547" w:type="dxa"/>
+          </w:tcPr>
+          <w:p>
+            <w:pPr>
+              <w:rPr>
+                <w:rFonts w:ascii="Arial" w:hAnsi="Arial" w:cs="Arial"/>
+                <w:sz w:val="24"/>
+                <w:szCs w:val="24"/>
+              </w:rPr>
+            </w:pPr>
+            <w:r>
+              <w:rPr>
+                <w:rFonts w:ascii="Arial" w:hAnsi="Arial" w:cs="Arial"/>
+                <w:sz w:val="24"/>
+                <w:szCs w:val="24"/>
+              </w:rPr>
+              <w:t>Actores</w:t>
+            </w:r>
+          </w:p>
+        </w:tc>
+        <w:tc>
+          <w:tcPr>
+            <w:tcW w:w="5947" w:type="dxa"/>
+          </w:tcPr>
+          <w:p>
+            <w:pPr>
+              <w:cnfStyle w:val="000000100000" w:firstRow="0" w:lastRow="0" w:firstColumn="0" w:lastColumn="0" w:oddVBand="0" w:evenVBand="0" w:oddHBand="1" w:evenHBand="0" w:firstRowFirstColumn="0" w:firstRowLastColumn="0" w:lastRowFirstColumn="0" w:lastRowLastColumn="0"/>
+              <w:rPr>
+                <w:rFonts w:ascii="Arial" w:hAnsi="Arial" w:cs="Arial"/>
+                <w:sz w:val="24"/>
+                <w:szCs w:val="24"/>
+              </w:rPr>
+            </w:pPr>
+            <w:r>
+              <w:rPr>
+                <w:rFonts w:ascii="Arial" w:hAnsi="Arial" w:cs="Arial"/>
+                <w:sz w:val="24"/>
+                <w:szCs w:val="24"/>
+              </w:rPr>
+              <w:t>Servicio al c</w:t>
+            </w:r>
+            <w:r>
+              <w:rPr>
+                <w:rFonts w:ascii="Arial" w:hAnsi="Arial" w:cs="Arial"/>
+                <w:sz w:val="24"/>
+                <w:szCs w:val="24"/>
+              </w:rPr>
+              <w:t>liente</w:t>
+            </w:r>
+          </w:p>
+        </w:tc>
+      </w:tr>
+      <w:tr>
+        <w:tc>
+          <w:tcPr>
+            <w:cnfStyle w:val="001000000000" w:firstRow="0" w:lastRow="0" w:firstColumn="1" w:lastColumn="0" w:oddVBand="0" w:evenVBand="0" w:oddHBand="0" w:evenHBand="0" w:firstRowFirstColumn="0" w:firstRowLastColumn="0" w:lastRowFirstColumn="0" w:lastRowLastColumn="0"/>
+            <w:tcW w:w="2547" w:type="dxa"/>
+          </w:tcPr>
+          <w:p>
+            <w:pPr>
+              <w:rPr>
+                <w:rFonts w:ascii="Arial" w:hAnsi="Arial" w:cs="Arial"/>
+                <w:sz w:val="24"/>
+                <w:szCs w:val="24"/>
+              </w:rPr>
+            </w:pPr>
+            <w:r>
+              <w:rPr>
+                <w:rFonts w:ascii="Arial" w:hAnsi="Arial" w:cs="Arial"/>
+                <w:sz w:val="24"/>
+                <w:szCs w:val="24"/>
+              </w:rPr>
+              <w:t>Propósito</w:t>
+            </w:r>
+          </w:p>
+        </w:tc>
+        <w:tc>
+          <w:tcPr>
+            <w:tcW w:w="5947" w:type="dxa"/>
+          </w:tcPr>
+          <w:p>
+            <w:pPr>
+              <w:cnfStyle w:val="000000000000" w:firstRow="0" w:lastRow="0" w:firstColumn="0" w:lastColumn="0" w:oddVBand="0" w:evenVBand="0" w:oddHBand="0" w:evenHBand="0" w:firstRowFirstColumn="0" w:firstRowLastColumn="0" w:lastRowFirstColumn="0" w:lastRowLastColumn="0"/>
+              <w:rPr>
+                <w:rFonts w:ascii="Arial" w:hAnsi="Arial" w:cs="Arial"/>
+                <w:sz w:val="24"/>
+                <w:szCs w:val="24"/>
+              </w:rPr>
+            </w:pPr>
+            <w:r>
+              <w:rPr>
+                <w:rFonts w:ascii="Arial" w:hAnsi="Arial" w:cs="Arial"/>
+                <w:sz w:val="24"/>
+                <w:szCs w:val="24"/>
+              </w:rPr>
+              <w:t>Transferir dinero a cuentas de terceros</w:t>
+            </w:r>
+          </w:p>
+        </w:tc>
+      </w:tr>
+      <w:tr>
+        <w:trPr>
+          <w:cnfStyle w:val="000000100000" w:firstRow="0" w:lastRow="0" w:firstColumn="0" w:lastColumn="0" w:oddVBand="0" w:evenVBand="0" w:oddHBand="1" w:evenHBand="0" w:firstRowFirstColumn="0" w:firstRowLastColumn="0" w:lastRowFirstColumn="0" w:lastRowLastColumn="0"/>
+        </w:trPr>
+        <w:tc>
+          <w:tcPr>
+            <w:cnfStyle w:val="001000000000" w:firstRow="0" w:lastRow="0" w:firstColumn="1" w:lastColumn="0" w:oddVBand="0" w:evenVBand="0" w:oddHBand="0" w:evenHBand="0" w:firstRowFirstColumn="0" w:firstRowLastColumn="0" w:lastRowFirstColumn="0" w:lastRowLastColumn="0"/>
+            <w:tcW w:w="2547" w:type="dxa"/>
+          </w:tcPr>
+          <w:p>
+            <w:pPr>
+              <w:rPr>
+                <w:rFonts w:ascii="Arial" w:hAnsi="Arial" w:cs="Arial"/>
+                <w:sz w:val="24"/>
+                <w:szCs w:val="24"/>
+              </w:rPr>
+            </w:pPr>
+            <w:r>
+              <w:rPr>
+                <w:rFonts w:ascii="Arial" w:hAnsi="Arial" w:cs="Arial"/>
+                <w:sz w:val="24"/>
+                <w:szCs w:val="24"/>
+              </w:rPr>
+              <w:t>Resumen</w:t>
+            </w:r>
+          </w:p>
+        </w:tc>
+        <w:tc>
+          <w:tcPr>
+            <w:tcW w:w="5947" w:type="dxa"/>
+          </w:tcPr>
+          <w:p>
+            <w:pPr>
+              <w:cnfStyle w:val="000000100000" w:firstRow="0" w:lastRow="0" w:firstColumn="0" w:lastColumn="0" w:oddVBand="0" w:evenVBand="0" w:oddHBand="1" w:evenHBand="0" w:firstRowFirstColumn="0" w:firstRowLastColumn="0" w:lastRowFirstColumn="0" w:lastRowLastColumn="0"/>
+              <w:rPr>
+                <w:rFonts w:ascii="Arial" w:hAnsi="Arial" w:cs="Arial"/>
+                <w:sz w:val="24"/>
+              </w:rPr>
+            </w:pPr>
+            <w:r>
+              <w:rPr>
+                <w:rFonts w:ascii="Arial" w:hAnsi="Arial" w:cs="Arial"/>
+                <w:sz w:val="24"/>
+              </w:rPr>
+              <w:t>Para que un cliente pueda hacer transferencias a una cuenta de terceros debe tener una cuenta propia y tener asociada a ella la cuenta a la que desea hacer la transferencia. Esta asociación la realiza un operador de servicio al cliente.</w:t>
+            </w:r>
+          </w:p>
+        </w:tc>
+      </w:tr>
+      <w:tr>
+        <w:tc>
+          <w:tcPr>
+            <w:cnfStyle w:val="001000000000" w:firstRow="0" w:lastRow="0" w:firstColumn="1" w:lastColumn="0" w:oddVBand="0" w:evenVBand="0" w:oddHBand="0" w:evenHBand="0" w:firstRowFirstColumn="0" w:firstRowLastColumn="0" w:lastRowFirstColumn="0" w:lastRowLastColumn="0"/>
+            <w:tcW w:w="2547" w:type="dxa"/>
+          </w:tcPr>
+          <w:p>
+            <w:pPr>
+              <w:rPr>
+                <w:rFonts w:ascii="Arial" w:hAnsi="Arial" w:cs="Arial"/>
+                <w:sz w:val="24"/>
+                <w:szCs w:val="24"/>
+              </w:rPr>
+            </w:pPr>
+            <w:r>
+              <w:rPr>
+                <w:rFonts w:ascii="Arial" w:hAnsi="Arial" w:cs="Arial"/>
+                <w:sz w:val="24"/>
+                <w:szCs w:val="24"/>
+              </w:rPr>
+              <w:t>Tipo</w:t>
+            </w:r>
+          </w:p>
+        </w:tc>
+        <w:tc>
+          <w:tcPr>
+            <w:tcW w:w="5947" w:type="dxa"/>
+          </w:tcPr>
+          <w:p>
+            <w:pPr>
+              <w:cnfStyle w:val="000000000000" w:firstRow="0" w:lastRow="0" w:firstColumn="0" w:lastColumn="0" w:oddVBand="0" w:evenVBand="0" w:oddHBand="0" w:evenHBand="0" w:firstRowFirstColumn="0" w:firstRowLastColumn="0" w:lastRowFirstColumn="0" w:lastRowLastColumn="0"/>
+              <w:rPr>
+                <w:rFonts w:ascii="Arial" w:hAnsi="Arial" w:cs="Arial"/>
+                <w:sz w:val="24"/>
+                <w:szCs w:val="24"/>
+              </w:rPr>
+            </w:pPr>
+            <w:r>
+              <w:rPr>
+                <w:rFonts w:ascii="Arial" w:hAnsi="Arial" w:cs="Arial"/>
+                <w:sz w:val="24"/>
+                <w:szCs w:val="24"/>
+              </w:rPr>
+              <w:t>Primario, Expandido</w:t>
+            </w:r>
+          </w:p>
+        </w:tc>
+      </w:tr>
+      <w:tr>
+        <w:trPr>
+          <w:cnfStyle w:val="000000100000" w:firstRow="0" w:lastRow="0" w:firstColumn="0" w:lastColumn="0" w:oddVBand="0" w:evenVBand="0" w:oddHBand="1" w:evenHBand="0" w:firstRowFirstColumn="0" w:firstRowLastColumn="0" w:lastRowFirstColumn="0" w:lastRowLastColumn="0"/>
+        </w:trPr>
+        <w:tc>
+          <w:tcPr>
+            <w:cnfStyle w:val="001000000000" w:firstRow="0" w:lastRow="0" w:firstColumn="1" w:lastColumn="0" w:oddVBand="0" w:evenVBand="0" w:oddHBand="0" w:evenHBand="0" w:firstRowFirstColumn="0" w:firstRowLastColumn="0" w:lastRowFirstColumn="0" w:lastRowLastColumn="0"/>
+            <w:tcW w:w="2547" w:type="dxa"/>
+          </w:tcPr>
+          <w:p>
+            <w:pPr>
+              <w:rPr>
+                <w:rFonts w:ascii="Arial" w:hAnsi="Arial" w:cs="Arial"/>
+                <w:sz w:val="24"/>
+                <w:szCs w:val="24"/>
+              </w:rPr>
+            </w:pPr>
+            <w:r>
+              <w:rPr>
+                <w:rFonts w:ascii="Arial" w:hAnsi="Arial" w:cs="Arial"/>
+                <w:sz w:val="24"/>
+                <w:szCs w:val="24"/>
+              </w:rPr>
+              <w:t>Referencia cruzada</w:t>
+            </w:r>
+          </w:p>
+        </w:tc>
+        <w:tc>
+          <w:tcPr>
+            <w:tcW w:w="5947" w:type="dxa"/>
+          </w:tcPr>
+          <w:p>
+            <w:pPr>
+              <w:cnfStyle w:val="000000100000" w:firstRow="0" w:lastRow="0" w:firstColumn="0" w:lastColumn="0" w:oddVBand="0" w:evenVBand="0" w:oddHBand="1" w:evenHBand="0" w:firstRowFirstColumn="0" w:firstRowLastColumn="0" w:lastRowFirstColumn="0" w:lastRowLastColumn="0"/>
+              <w:rPr>
+                <w:rFonts w:ascii="Arial" w:hAnsi="Arial" w:cs="Arial"/>
+                <w:sz w:val="24"/>
+                <w:szCs w:val="24"/>
+              </w:rPr>
+            </w:pPr>
+          </w:p>
+        </w:tc>
+      </w:tr>
+      <w:tr>
+        <w:tc>
+          <w:tcPr>
+            <w:cnfStyle w:val="001000000000" w:firstRow="0" w:lastRow="0" w:firstColumn="1" w:lastColumn="0" w:oddVBand="0" w:evenVBand="0" w:oddHBand="0" w:evenHBand="0" w:firstRowFirstColumn="0" w:firstRowLastColumn="0" w:lastRowFirstColumn="0" w:lastRowLastColumn="0"/>
+            <w:tcW w:w="2547" w:type="dxa"/>
+          </w:tcPr>
+          <w:p>
+            <w:pPr>
+              <w:rPr>
+                <w:rFonts w:ascii="Arial" w:hAnsi="Arial" w:cs="Arial"/>
+                <w:sz w:val="24"/>
+                <w:szCs w:val="24"/>
+              </w:rPr>
+            </w:pPr>
+            <w:r>
+              <w:rPr>
+                <w:rFonts w:ascii="Arial" w:hAnsi="Arial" w:cs="Arial"/>
+                <w:sz w:val="24"/>
+                <w:szCs w:val="24"/>
+              </w:rPr>
+              <w:t>Curso</w:t>
+            </w:r>
+            <w:r>
+              <w:rPr>
+                <w:rFonts w:ascii="Arial" w:hAnsi="Arial" w:cs="Arial"/>
+                <w:sz w:val="24"/>
+                <w:szCs w:val="24"/>
+              </w:rPr>
+              <w:t xml:space="preserve"> de </w:t>
+            </w:r>
+            <w:r>
+              <w:rPr>
+                <w:rFonts w:ascii="Arial" w:hAnsi="Arial" w:cs="Arial"/>
+                <w:sz w:val="24"/>
+                <w:szCs w:val="24"/>
+              </w:rPr>
+              <w:t>eventos</w:t>
+            </w:r>
+          </w:p>
+        </w:tc>
+        <w:tc>
+          <w:tcPr>
+            <w:tcW w:w="5947" w:type="dxa"/>
+          </w:tcPr>
+          <w:p>
+            <w:pPr>
+              <w:pStyle w:val="Prrafodelista"/>
+              <w:numPr>
+                <w:ilvl w:val="0"/>
+                <w:numId w:val="22"/>
+              </w:numPr>
+              <w:cnfStyle w:val="000000000000" w:firstRow="0" w:lastRow="0" w:firstColumn="0" w:lastColumn="0" w:oddVBand="0" w:evenVBand="0" w:oddHBand="0" w:evenHBand="0" w:firstRowFirstColumn="0" w:firstRowLastColumn="0" w:lastRowFirstColumn="0" w:lastRowLastColumn="0"/>
+              <w:rPr>
+                <w:rFonts w:ascii="Arial" w:hAnsi="Arial" w:cs="Arial"/>
+                <w:sz w:val="24"/>
+                <w:szCs w:val="24"/>
+              </w:rPr>
+            </w:pPr>
+            <w:r>
+              <w:rPr>
+                <w:rFonts w:ascii="Arial" w:hAnsi="Arial" w:cs="Arial"/>
+                <w:sz w:val="24"/>
+                <w:szCs w:val="24"/>
+              </w:rPr>
+              <w:t>Curso Normal</w:t>
+            </w:r>
+          </w:p>
+          <w:p>
+            <w:pPr>
+              <w:pStyle w:val="Prrafodelista"/>
+              <w:numPr>
+                <w:ilvl w:val="2"/>
+                <w:numId w:val="22"/>
+              </w:numPr>
+              <w:cnfStyle w:val="000000000000" w:firstRow="0" w:lastRow="0" w:firstColumn="0" w:lastColumn="0" w:oddVBand="0" w:evenVBand="0" w:oddHBand="0" w:evenHBand="0" w:firstRowFirstColumn="0" w:firstRowLastColumn="0" w:lastRowFirstColumn="0" w:lastRowLastColumn="0"/>
+              <w:rPr>
+                <w:rFonts w:ascii="Arial" w:hAnsi="Arial" w:cs="Arial"/>
+                <w:sz w:val="24"/>
+                <w:szCs w:val="24"/>
+              </w:rPr>
+            </w:pPr>
+            <w:r>
+              <w:rPr>
+                <w:rFonts w:ascii="Arial" w:hAnsi="Arial" w:cs="Arial"/>
+                <w:sz w:val="24"/>
+                <w:szCs w:val="24"/>
+              </w:rPr>
+              <w:t xml:space="preserve">Un cliente indica a un operador que </w:t>
+            </w:r>
+            <w:r>
+              <w:rPr>
+                <w:rFonts w:ascii="Arial" w:hAnsi="Arial" w:cs="Arial"/>
+                <w:sz w:val="24"/>
+                <w:szCs w:val="24"/>
+              </w:rPr>
+              <w:t>desea asociar dos cuentas para realizar transferencias a terceros.</w:t>
+            </w:r>
+          </w:p>
+          <w:p>
+            <w:pPr>
+              <w:pStyle w:val="Prrafodelista"/>
+              <w:numPr>
+                <w:ilvl w:val="2"/>
+                <w:numId w:val="22"/>
+              </w:numPr>
+              <w:cnfStyle w:val="000000000000" w:firstRow="0" w:lastRow="0" w:firstColumn="0" w:lastColumn="0" w:oddVBand="0" w:evenVBand="0" w:oddHBand="0" w:evenHBand="0" w:firstRowFirstColumn="0" w:firstRowLastColumn="0" w:lastRowFirstColumn="0" w:lastRowLastColumn="0"/>
+              <w:rPr>
+                <w:rFonts w:ascii="Arial" w:hAnsi="Arial" w:cs="Arial"/>
+                <w:sz w:val="24"/>
+                <w:szCs w:val="24"/>
+              </w:rPr>
+            </w:pPr>
+            <w:r>
+              <w:rPr>
+                <w:rFonts w:ascii="Arial" w:hAnsi="Arial" w:cs="Arial"/>
+                <w:sz w:val="24"/>
+                <w:szCs w:val="24"/>
+              </w:rPr>
+              <w:t>El operador solicita al cliente la su número de cuenta y la cuenta que desea asociarle y los ingresa al sistema.</w:t>
+            </w:r>
+          </w:p>
+          <w:p>
+            <w:pPr>
+              <w:pStyle w:val="Prrafodelista"/>
+              <w:numPr>
+                <w:ilvl w:val="2"/>
+                <w:numId w:val="22"/>
+              </w:numPr>
+              <w:cnfStyle w:val="000000000000" w:firstRow="0" w:lastRow="0" w:firstColumn="0" w:lastColumn="0" w:oddVBand="0" w:evenVBand="0" w:oddHBand="0" w:evenHBand="0" w:firstRowFirstColumn="0" w:firstRowLastColumn="0" w:lastRowFirstColumn="0" w:lastRowLastColumn="0"/>
+              <w:rPr>
+                <w:rFonts w:ascii="Arial" w:hAnsi="Arial" w:cs="Arial"/>
+                <w:sz w:val="24"/>
+                <w:szCs w:val="24"/>
+              </w:rPr>
+            </w:pPr>
+            <w:r>
+              <w:rPr>
+                <w:rFonts w:ascii="Arial" w:hAnsi="Arial" w:cs="Arial"/>
+                <w:sz w:val="24"/>
+                <w:szCs w:val="24"/>
+              </w:rPr>
+              <w:t>La cuenta queda asociada y se puede realizar transferencias.</w:t>
+            </w:r>
+          </w:p>
+        </w:tc>
+      </w:tr>
+    </w:tbl>
+    <w:p>
+      <w:pPr>
+        <w:rPr>
+          <w:rFonts w:ascii="Arial" w:hAnsi="Arial" w:cs="Arial"/>
+        </w:rPr>
+      </w:pPr>
     </w:p>
     <w:p>
       <w:pPr>
-        <w:rPr>
-          <w:rFonts w:ascii="Arial" w:hAnsi="Arial" w:cs="Arial"/>
-        </w:rPr>
-      </w:pPr>
-    </w:p>
-    <w:p>
-      <w:pPr>
-        <w:pStyle w:val="Ttulo2"/>
-        <w:rPr>
-          <w:rFonts w:ascii="Arial" w:hAnsi="Arial" w:cs="Arial"/>
-        </w:rPr>
-      </w:pPr>
+        <w:pStyle w:val="Ttulo3"/>
+        <w:rPr>
+          <w:rFonts w:ascii="Arial" w:hAnsi="Arial" w:cs="Arial"/>
+        </w:rPr>
+      </w:pPr>
+      <w:bookmarkStart w:id="0" w:name="_GoBack"/>
       <w:r>
         <w:rPr>
-          <w:rFonts w:ascii="Arial" w:hAnsi="Arial" w:cs="Arial"/>
-        </w:rPr>
-        <w:t>Modelo Conceptual</w:t>
-      </w:r>
-    </w:p>
-    <w:p>
-      <w:pPr>
-        <w:rPr>
-          <w:rFonts w:ascii="Arial" w:hAnsi="Arial" w:cs="Arial"/>
-        </w:rPr>
-      </w:pPr>
-      <w:r>
-        <w:rPr>
-          <w:rFonts w:ascii="Arial" w:hAnsi="Arial" w:cs="Arial"/>
           <w:noProof/>
         </w:rPr>
+        <w:lastRenderedPageBreak/>
         <w:drawing>
-          <wp:inline distT="0" distB="0" distL="0" distR="0">
-            <wp:extent cx="5400040" cy="2529492"/>
+          <wp:anchor distT="0" distB="0" distL="114300" distR="114300" simplePos="0" relativeHeight="251661312" behindDoc="1" locked="0" layoutInCell="1" allowOverlap="1">
+            <wp:simplePos x="0" y="0"/>
+            <wp:positionH relativeFrom="column">
+              <wp:posOffset>-474980</wp:posOffset>
+            </wp:positionH>
+            <wp:positionV relativeFrom="paragraph">
+              <wp:posOffset>186055</wp:posOffset>
+            </wp:positionV>
+            <wp:extent cx="6557010" cy="4686300"/>
             <wp:effectExtent l="0" t="0" r="0" b="0"/>
-            <wp:docPr id="7" name="Imagen 7"/>
+            <wp:wrapTight wrapText="bothSides">
+              <wp:wrapPolygon edited="0">
+                <wp:start x="0" y="0"/>
+                <wp:lineTo x="0" y="21512"/>
+                <wp:lineTo x="21525" y="21512"/>
+                <wp:lineTo x="21525" y="0"/>
+                <wp:lineTo x="0" y="0"/>
+              </wp:wrapPolygon>
+            </wp:wrapTight>
+            <wp:docPr id="13" name="Imagen 13" descr="C:\Users\Luis González\AppData\Local\Microsoft\Windows\INetCache\Content.Word\CDU.JPG"/>
             <wp:cNvGraphicFramePr>
               <a:graphicFrameLocks xmlns:a="http://schemas.openxmlformats.org/drawingml/2006/main" noChangeAspect="1"/>
             </wp:cNvGraphicFramePr>
@@ -14960,7 +16436,7 @@
               <a:graphicData uri="http://schemas.openxmlformats.org/drawingml/2006/picture">
                 <pic:pic xmlns:pic="http://schemas.openxmlformats.org/drawingml/2006/picture">
                   <pic:nvPicPr>
-                    <pic:cNvPr id="0" name="Picture 4"/>
+                    <pic:cNvPr id="0" name="Picture 22" descr="C:\Users\Luis González\AppData\Local\Microsoft\Windows\INetCache\Content.Word\CDU.JPG"/>
                     <pic:cNvPicPr>
                       <a:picLocks noChangeAspect="1" noChangeArrowheads="1"/>
                     </pic:cNvPicPr>
@@ -14981,963 +16457,7 @@
                   <pic:spPr bwMode="auto">
                     <a:xfrm>
                       <a:off x="0" y="0"/>
-                      <a:ext cx="5400040" cy="2529492"/>
-                    </a:xfrm>
-                    <a:prstGeom prst="rect">
-                      <a:avLst/>
-                    </a:prstGeom>
-                    <a:noFill/>
-                    <a:ln>
-                      <a:noFill/>
-                    </a:ln>
-                  </pic:spPr>
-                </pic:pic>
-              </a:graphicData>
-            </a:graphic>
-          </wp:inline>
-        </w:drawing>
-      </w:r>
-    </w:p>
-    <w:p>
-      <w:pPr>
-        <w:pStyle w:val="Ttulo2"/>
-        <w:rPr>
-          <w:rFonts w:ascii="Arial" w:hAnsi="Arial" w:cs="Arial"/>
-        </w:rPr>
-      </w:pPr>
-      <w:r>
-        <w:rPr>
-          <w:rFonts w:ascii="Arial" w:hAnsi="Arial" w:cs="Arial"/>
-        </w:rPr>
-        <w:t>Glosario</w:t>
-      </w:r>
-    </w:p>
-    <w:tbl>
-      <w:tblPr>
-        <w:tblStyle w:val="Tablanormal1"/>
-        <w:tblW w:w="0" w:type="auto"/>
-        <w:tblLook w:val="04A0" w:firstRow="1" w:lastRow="0" w:firstColumn="1" w:lastColumn="0" w:noHBand="0" w:noVBand="1"/>
-      </w:tblPr>
-      <w:tblGrid>
-        <w:gridCol w:w="2831"/>
-        <w:gridCol w:w="2831"/>
-        <w:gridCol w:w="2832"/>
-      </w:tblGrid>
-      <w:tr>
-        <w:trPr>
-          <w:cnfStyle w:val="100000000000" w:firstRow="1" w:lastRow="0" w:firstColumn="0" w:lastColumn="0" w:oddVBand="0" w:evenVBand="0" w:oddHBand="0" w:evenHBand="0" w:firstRowFirstColumn="0" w:firstRowLastColumn="0" w:lastRowFirstColumn="0" w:lastRowLastColumn="0"/>
-        </w:trPr>
-        <w:tc>
-          <w:tcPr>
-            <w:cnfStyle w:val="001000000000" w:firstRow="0" w:lastRow="0" w:firstColumn="1" w:lastColumn="0" w:oddVBand="0" w:evenVBand="0" w:oddHBand="0" w:evenHBand="0" w:firstRowFirstColumn="0" w:firstRowLastColumn="0" w:lastRowFirstColumn="0" w:lastRowLastColumn="0"/>
-            <w:tcW w:w="2831" w:type="dxa"/>
-          </w:tcPr>
-          <w:p>
-            <w:pPr>
-              <w:jc w:val="center"/>
-              <w:rPr>
-                <w:rFonts w:ascii="Arial" w:hAnsi="Arial" w:cs="Arial"/>
-                <w:sz w:val="24"/>
-              </w:rPr>
-            </w:pPr>
-            <w:r>
-              <w:rPr>
-                <w:rFonts w:ascii="Arial" w:hAnsi="Arial" w:cs="Arial"/>
-                <w:sz w:val="24"/>
-              </w:rPr>
-              <w:t>Término</w:t>
-            </w:r>
-          </w:p>
-        </w:tc>
-        <w:tc>
-          <w:tcPr>
-            <w:tcW w:w="2831" w:type="dxa"/>
-          </w:tcPr>
-          <w:p>
-            <w:pPr>
-              <w:jc w:val="center"/>
-              <w:cnfStyle w:val="100000000000" w:firstRow="1" w:lastRow="0" w:firstColumn="0" w:lastColumn="0" w:oddVBand="0" w:evenVBand="0" w:oddHBand="0" w:evenHBand="0" w:firstRowFirstColumn="0" w:firstRowLastColumn="0" w:lastRowFirstColumn="0" w:lastRowLastColumn="0"/>
-              <w:rPr>
-                <w:rFonts w:ascii="Arial" w:hAnsi="Arial" w:cs="Arial"/>
-                <w:sz w:val="24"/>
-              </w:rPr>
-            </w:pPr>
-            <w:r>
-              <w:rPr>
-                <w:rFonts w:ascii="Arial" w:hAnsi="Arial" w:cs="Arial"/>
-                <w:sz w:val="24"/>
-              </w:rPr>
-              <w:t>Categoría</w:t>
-            </w:r>
-          </w:p>
-        </w:tc>
-        <w:tc>
-          <w:tcPr>
-            <w:tcW w:w="2832" w:type="dxa"/>
-          </w:tcPr>
-          <w:p>
-            <w:pPr>
-              <w:jc w:val="center"/>
-              <w:cnfStyle w:val="100000000000" w:firstRow="1" w:lastRow="0" w:firstColumn="0" w:lastColumn="0" w:oddVBand="0" w:evenVBand="0" w:oddHBand="0" w:evenHBand="0" w:firstRowFirstColumn="0" w:firstRowLastColumn="0" w:lastRowFirstColumn="0" w:lastRowLastColumn="0"/>
-              <w:rPr>
-                <w:rFonts w:ascii="Arial" w:hAnsi="Arial" w:cs="Arial"/>
-                <w:sz w:val="24"/>
-              </w:rPr>
-            </w:pPr>
-            <w:r>
-              <w:rPr>
-                <w:rFonts w:ascii="Arial" w:hAnsi="Arial" w:cs="Arial"/>
-                <w:sz w:val="24"/>
-              </w:rPr>
-              <w:t>Descripción</w:t>
-            </w:r>
-          </w:p>
-        </w:tc>
-      </w:tr>
-      <w:tr>
-        <w:trPr>
-          <w:cnfStyle w:val="000000100000" w:firstRow="0" w:lastRow="0" w:firstColumn="0" w:lastColumn="0" w:oddVBand="0" w:evenVBand="0" w:oddHBand="1" w:evenHBand="0" w:firstRowFirstColumn="0" w:firstRowLastColumn="0" w:lastRowFirstColumn="0" w:lastRowLastColumn="0"/>
-        </w:trPr>
-        <w:tc>
-          <w:tcPr>
-            <w:cnfStyle w:val="001000000000" w:firstRow="0" w:lastRow="0" w:firstColumn="1" w:lastColumn="0" w:oddVBand="0" w:evenVBand="0" w:oddHBand="0" w:evenHBand="0" w:firstRowFirstColumn="0" w:firstRowLastColumn="0" w:lastRowFirstColumn="0" w:lastRowLastColumn="0"/>
-            <w:tcW w:w="2831" w:type="dxa"/>
-          </w:tcPr>
-          <w:p>
-            <w:pPr>
-              <w:rPr>
-                <w:rFonts w:ascii="Arial" w:hAnsi="Arial" w:cs="Arial"/>
-                <w:sz w:val="24"/>
-              </w:rPr>
-            </w:pPr>
-            <w:r>
-              <w:rPr>
-                <w:rFonts w:ascii="Arial" w:hAnsi="Arial" w:cs="Arial"/>
-                <w:sz w:val="24"/>
-              </w:rPr>
-              <w:t>Banca virtual</w:t>
-            </w:r>
-          </w:p>
-        </w:tc>
-        <w:tc>
-          <w:tcPr>
-            <w:tcW w:w="2831" w:type="dxa"/>
-          </w:tcPr>
-          <w:p>
-            <w:pPr>
-              <w:cnfStyle w:val="000000100000" w:firstRow="0" w:lastRow="0" w:firstColumn="0" w:lastColumn="0" w:oddVBand="0" w:evenVBand="0" w:oddHBand="1" w:evenHBand="0" w:firstRowFirstColumn="0" w:firstRowLastColumn="0" w:lastRowFirstColumn="0" w:lastRowLastColumn="0"/>
-              <w:rPr>
-                <w:rFonts w:ascii="Arial" w:hAnsi="Arial" w:cs="Arial"/>
-                <w:sz w:val="24"/>
-              </w:rPr>
-            </w:pPr>
-            <w:r>
-              <w:rPr>
-                <w:rFonts w:ascii="Arial" w:hAnsi="Arial" w:cs="Arial"/>
-                <w:sz w:val="24"/>
-              </w:rPr>
-              <w:t>Concepto</w:t>
-            </w:r>
-          </w:p>
-        </w:tc>
-        <w:tc>
-          <w:tcPr>
-            <w:tcW w:w="2832" w:type="dxa"/>
-          </w:tcPr>
-          <w:p>
-            <w:pPr>
-              <w:cnfStyle w:val="000000100000" w:firstRow="0" w:lastRow="0" w:firstColumn="0" w:lastColumn="0" w:oddVBand="0" w:evenVBand="0" w:oddHBand="1" w:evenHBand="0" w:firstRowFirstColumn="0" w:firstRowLastColumn="0" w:lastRowFirstColumn="0" w:lastRowLastColumn="0"/>
-              <w:rPr>
-                <w:rFonts w:ascii="Arial" w:hAnsi="Arial" w:cs="Arial"/>
-                <w:sz w:val="24"/>
-              </w:rPr>
-            </w:pPr>
-            <w:r>
-              <w:rPr>
-                <w:rFonts w:ascii="Arial" w:hAnsi="Arial" w:cs="Arial"/>
-                <w:sz w:val="24"/>
-              </w:rPr>
-              <w:t xml:space="preserve">Tecnología que permite acceso a datos y transacciones desde una aplicación </w:t>
-            </w:r>
-            <w:r>
-              <w:rPr>
-                <w:rFonts w:ascii="Arial" w:hAnsi="Arial" w:cs="Arial"/>
-                <w:sz w:val="24"/>
-              </w:rPr>
-              <w:t>de software.</w:t>
-            </w:r>
-          </w:p>
-        </w:tc>
-      </w:tr>
-      <w:tr>
-        <w:tc>
-          <w:tcPr>
-            <w:cnfStyle w:val="001000000000" w:firstRow="0" w:lastRow="0" w:firstColumn="1" w:lastColumn="0" w:oddVBand="0" w:evenVBand="0" w:oddHBand="0" w:evenHBand="0" w:firstRowFirstColumn="0" w:firstRowLastColumn="0" w:lastRowFirstColumn="0" w:lastRowLastColumn="0"/>
-            <w:tcW w:w="2831" w:type="dxa"/>
-          </w:tcPr>
-          <w:p>
-            <w:pPr>
-              <w:rPr>
-                <w:rFonts w:ascii="Arial" w:hAnsi="Arial" w:cs="Arial"/>
-                <w:sz w:val="24"/>
-              </w:rPr>
-            </w:pPr>
-            <w:r>
-              <w:rPr>
-                <w:rFonts w:ascii="Arial" w:hAnsi="Arial" w:cs="Arial"/>
-                <w:sz w:val="24"/>
-              </w:rPr>
-              <w:t>Carga masiva</w:t>
-            </w:r>
-          </w:p>
-        </w:tc>
-        <w:tc>
-          <w:tcPr>
-            <w:tcW w:w="2831" w:type="dxa"/>
-          </w:tcPr>
-          <w:p>
-            <w:pPr>
-              <w:cnfStyle w:val="000000000000" w:firstRow="0" w:lastRow="0" w:firstColumn="0" w:lastColumn="0" w:oddVBand="0" w:evenVBand="0" w:oddHBand="0" w:evenHBand="0" w:firstRowFirstColumn="0" w:firstRowLastColumn="0" w:lastRowFirstColumn="0" w:lastRowLastColumn="0"/>
-              <w:rPr>
-                <w:rFonts w:ascii="Arial" w:hAnsi="Arial" w:cs="Arial"/>
-                <w:sz w:val="24"/>
-              </w:rPr>
-            </w:pPr>
-            <w:r>
-              <w:rPr>
-                <w:rFonts w:ascii="Arial" w:hAnsi="Arial" w:cs="Arial"/>
-                <w:sz w:val="24"/>
-              </w:rPr>
-              <w:t>Concepto</w:t>
-            </w:r>
-          </w:p>
-        </w:tc>
-        <w:tc>
-          <w:tcPr>
-            <w:tcW w:w="2832" w:type="dxa"/>
-          </w:tcPr>
-          <w:p>
-            <w:pPr>
-              <w:cnfStyle w:val="000000000000" w:firstRow="0" w:lastRow="0" w:firstColumn="0" w:lastColumn="0" w:oddVBand="0" w:evenVBand="0" w:oddHBand="0" w:evenHBand="0" w:firstRowFirstColumn="0" w:firstRowLastColumn="0" w:lastRowFirstColumn="0" w:lastRowLastColumn="0"/>
-              <w:rPr>
-                <w:rFonts w:ascii="Arial" w:hAnsi="Arial" w:cs="Arial"/>
-                <w:sz w:val="24"/>
-              </w:rPr>
-            </w:pPr>
-            <w:r>
-              <w:rPr>
-                <w:rFonts w:ascii="Arial" w:hAnsi="Arial" w:cs="Arial"/>
-                <w:sz w:val="24"/>
-              </w:rPr>
-              <w:t>Una gran cantidad de datos es cargada a un sistema por medio de un archivo con una estructura definida.</w:t>
-            </w:r>
-          </w:p>
-        </w:tc>
-      </w:tr>
-      <w:tr>
-        <w:trPr>
-          <w:cnfStyle w:val="000000100000" w:firstRow="0" w:lastRow="0" w:firstColumn="0" w:lastColumn="0" w:oddVBand="0" w:evenVBand="0" w:oddHBand="1" w:evenHBand="0" w:firstRowFirstColumn="0" w:firstRowLastColumn="0" w:lastRowFirstColumn="0" w:lastRowLastColumn="0"/>
-        </w:trPr>
-        <w:tc>
-          <w:tcPr>
-            <w:cnfStyle w:val="001000000000" w:firstRow="0" w:lastRow="0" w:firstColumn="1" w:lastColumn="0" w:oddVBand="0" w:evenVBand="0" w:oddHBand="0" w:evenHBand="0" w:firstRowFirstColumn="0" w:firstRowLastColumn="0" w:lastRowFirstColumn="0" w:lastRowLastColumn="0"/>
-            <w:tcW w:w="2831" w:type="dxa"/>
-          </w:tcPr>
-          <w:p>
-            <w:pPr>
-              <w:rPr>
-                <w:rFonts w:ascii="Arial" w:hAnsi="Arial" w:cs="Arial"/>
-                <w:sz w:val="24"/>
-              </w:rPr>
-            </w:pPr>
-            <w:r>
-              <w:rPr>
-                <w:rFonts w:ascii="Arial" w:hAnsi="Arial" w:cs="Arial"/>
-                <w:sz w:val="24"/>
-              </w:rPr>
-              <w:lastRenderedPageBreak/>
-              <w:t>Caso de uso (CDU)</w:t>
-            </w:r>
-          </w:p>
-        </w:tc>
-        <w:tc>
-          <w:tcPr>
-            <w:tcW w:w="2831" w:type="dxa"/>
-          </w:tcPr>
-          <w:p>
-            <w:pPr>
-              <w:cnfStyle w:val="000000100000" w:firstRow="0" w:lastRow="0" w:firstColumn="0" w:lastColumn="0" w:oddVBand="0" w:evenVBand="0" w:oddHBand="1" w:evenHBand="0" w:firstRowFirstColumn="0" w:firstRowLastColumn="0" w:lastRowFirstColumn="0" w:lastRowLastColumn="0"/>
-              <w:rPr>
-                <w:rFonts w:ascii="Arial" w:hAnsi="Arial" w:cs="Arial"/>
-                <w:sz w:val="24"/>
-              </w:rPr>
-            </w:pPr>
-            <w:r>
-              <w:rPr>
-                <w:rFonts w:ascii="Arial" w:hAnsi="Arial" w:cs="Arial"/>
-                <w:sz w:val="24"/>
-              </w:rPr>
-              <w:t>Documentación</w:t>
-            </w:r>
-          </w:p>
-        </w:tc>
-        <w:tc>
-          <w:tcPr>
-            <w:tcW w:w="2832" w:type="dxa"/>
-          </w:tcPr>
-          <w:p>
-            <w:pPr>
-              <w:cnfStyle w:val="000000100000" w:firstRow="0" w:lastRow="0" w:firstColumn="0" w:lastColumn="0" w:oddVBand="0" w:evenVBand="0" w:oddHBand="1" w:evenHBand="0" w:firstRowFirstColumn="0" w:firstRowLastColumn="0" w:lastRowFirstColumn="0" w:lastRowLastColumn="0"/>
-              <w:rPr>
-                <w:rFonts w:ascii="Arial" w:hAnsi="Arial" w:cs="Arial"/>
-                <w:sz w:val="24"/>
-              </w:rPr>
-            </w:pPr>
-            <w:r>
-              <w:rPr>
-                <w:rFonts w:ascii="Arial" w:hAnsi="Arial" w:cs="Arial"/>
-                <w:sz w:val="24"/>
-              </w:rPr>
-              <w:t>Ficha técnica que describe los eventos de un sistema en que un agente externo participa</w:t>
-            </w:r>
-            <w:r>
-              <w:rPr>
-                <w:rFonts w:ascii="Arial" w:hAnsi="Arial" w:cs="Arial"/>
-                <w:sz w:val="24"/>
-              </w:rPr>
-              <w:t xml:space="preserve"> para finalizar un proceso.</w:t>
-            </w:r>
-          </w:p>
-        </w:tc>
-      </w:tr>
-      <w:tr>
-        <w:tc>
-          <w:tcPr>
-            <w:cnfStyle w:val="001000000000" w:firstRow="0" w:lastRow="0" w:firstColumn="1" w:lastColumn="0" w:oddVBand="0" w:evenVBand="0" w:oddHBand="0" w:evenHBand="0" w:firstRowFirstColumn="0" w:firstRowLastColumn="0" w:lastRowFirstColumn="0" w:lastRowLastColumn="0"/>
-            <w:tcW w:w="2831" w:type="dxa"/>
-          </w:tcPr>
-          <w:p>
-            <w:pPr>
-              <w:rPr>
-                <w:rFonts w:ascii="Arial" w:hAnsi="Arial" w:cs="Arial"/>
-                <w:sz w:val="24"/>
-              </w:rPr>
-            </w:pPr>
-            <w:r>
-              <w:rPr>
-                <w:rFonts w:ascii="Arial" w:hAnsi="Arial" w:cs="Arial"/>
-                <w:sz w:val="24"/>
-              </w:rPr>
-              <w:t>Cuenta de usuario</w:t>
-            </w:r>
-          </w:p>
-        </w:tc>
-        <w:tc>
-          <w:tcPr>
-            <w:tcW w:w="2831" w:type="dxa"/>
-          </w:tcPr>
-          <w:p>
-            <w:pPr>
-              <w:cnfStyle w:val="000000000000" w:firstRow="0" w:lastRow="0" w:firstColumn="0" w:lastColumn="0" w:oddVBand="0" w:evenVBand="0" w:oddHBand="0" w:evenHBand="0" w:firstRowFirstColumn="0" w:firstRowLastColumn="0" w:lastRowFirstColumn="0" w:lastRowLastColumn="0"/>
-              <w:rPr>
-                <w:rFonts w:ascii="Arial" w:hAnsi="Arial" w:cs="Arial"/>
-                <w:sz w:val="24"/>
-              </w:rPr>
-            </w:pPr>
-            <w:r>
-              <w:rPr>
-                <w:rFonts w:ascii="Arial" w:hAnsi="Arial" w:cs="Arial"/>
-                <w:sz w:val="24"/>
-              </w:rPr>
-              <w:t>Concepto</w:t>
-            </w:r>
-          </w:p>
-        </w:tc>
-        <w:tc>
-          <w:tcPr>
-            <w:tcW w:w="2832" w:type="dxa"/>
-          </w:tcPr>
-          <w:p>
-            <w:pPr>
-              <w:cnfStyle w:val="000000000000" w:firstRow="0" w:lastRow="0" w:firstColumn="0" w:lastColumn="0" w:oddVBand="0" w:evenVBand="0" w:oddHBand="0" w:evenHBand="0" w:firstRowFirstColumn="0" w:firstRowLastColumn="0" w:lastRowFirstColumn="0" w:lastRowLastColumn="0"/>
-              <w:rPr>
-                <w:rFonts w:ascii="Arial" w:hAnsi="Arial" w:cs="Arial"/>
-                <w:sz w:val="24"/>
-              </w:rPr>
-            </w:pPr>
-            <w:r>
-              <w:rPr>
-                <w:rFonts w:ascii="Arial" w:hAnsi="Arial" w:cs="Arial"/>
-                <w:sz w:val="24"/>
-              </w:rPr>
-              <w:t>Herramienta que permite el acceso a la información y actividades que en ella se encuentran habilitadas.</w:t>
-            </w:r>
-          </w:p>
-        </w:tc>
-      </w:tr>
-      <w:tr>
-        <w:trPr>
-          <w:cnfStyle w:val="000000100000" w:firstRow="0" w:lastRow="0" w:firstColumn="0" w:lastColumn="0" w:oddVBand="0" w:evenVBand="0" w:oddHBand="1" w:evenHBand="0" w:firstRowFirstColumn="0" w:firstRowLastColumn="0" w:lastRowFirstColumn="0" w:lastRowLastColumn="0"/>
-        </w:trPr>
-        <w:tc>
-          <w:tcPr>
-            <w:cnfStyle w:val="001000000000" w:firstRow="0" w:lastRow="0" w:firstColumn="1" w:lastColumn="0" w:oddVBand="0" w:evenVBand="0" w:oddHBand="0" w:evenHBand="0" w:firstRowFirstColumn="0" w:firstRowLastColumn="0" w:lastRowFirstColumn="0" w:lastRowLastColumn="0"/>
-            <w:tcW w:w="2831" w:type="dxa"/>
-          </w:tcPr>
-          <w:p>
-            <w:pPr>
-              <w:rPr>
-                <w:rFonts w:ascii="Arial" w:hAnsi="Arial" w:cs="Arial"/>
-                <w:sz w:val="24"/>
-              </w:rPr>
-            </w:pPr>
-            <w:r>
-              <w:rPr>
-                <w:rFonts w:ascii="Arial" w:hAnsi="Arial" w:cs="Arial"/>
-                <w:sz w:val="24"/>
-              </w:rPr>
-              <w:t>E</w:t>
-            </w:r>
-            <w:r>
-              <w:rPr>
-                <w:rFonts w:ascii="Arial" w:hAnsi="Arial" w:cs="Arial"/>
-                <w:sz w:val="24"/>
-              </w:rPr>
-              <w:t>n línea</w:t>
-            </w:r>
-            <w:r>
-              <w:rPr>
-                <w:rFonts w:ascii="Arial" w:hAnsi="Arial" w:cs="Arial"/>
-                <w:sz w:val="24"/>
-              </w:rPr>
-              <w:t xml:space="preserve"> </w:t>
-            </w:r>
-          </w:p>
-        </w:tc>
-        <w:tc>
-          <w:tcPr>
-            <w:tcW w:w="2831" w:type="dxa"/>
-          </w:tcPr>
-          <w:p>
-            <w:pPr>
-              <w:cnfStyle w:val="000000100000" w:firstRow="0" w:lastRow="0" w:firstColumn="0" w:lastColumn="0" w:oddVBand="0" w:evenVBand="0" w:oddHBand="1" w:evenHBand="0" w:firstRowFirstColumn="0" w:firstRowLastColumn="0" w:lastRowFirstColumn="0" w:lastRowLastColumn="0"/>
-              <w:rPr>
-                <w:rFonts w:ascii="Arial" w:hAnsi="Arial" w:cs="Arial"/>
-                <w:sz w:val="24"/>
-              </w:rPr>
-            </w:pPr>
-            <w:r>
-              <w:rPr>
-                <w:rFonts w:ascii="Arial" w:hAnsi="Arial" w:cs="Arial"/>
-                <w:sz w:val="24"/>
-              </w:rPr>
-              <w:t>Concepto</w:t>
-            </w:r>
-          </w:p>
-        </w:tc>
-        <w:tc>
-          <w:tcPr>
-            <w:tcW w:w="2832" w:type="dxa"/>
-          </w:tcPr>
-          <w:p>
-            <w:pPr>
-              <w:cnfStyle w:val="000000100000" w:firstRow="0" w:lastRow="0" w:firstColumn="0" w:lastColumn="0" w:oddVBand="0" w:evenVBand="0" w:oddHBand="1" w:evenHBand="0" w:firstRowFirstColumn="0" w:firstRowLastColumn="0" w:lastRowFirstColumn="0" w:lastRowLastColumn="0"/>
-              <w:rPr>
-                <w:rFonts w:ascii="Arial" w:hAnsi="Arial" w:cs="Arial"/>
-                <w:sz w:val="24"/>
-              </w:rPr>
-            </w:pPr>
-            <w:r>
-              <w:rPr>
-                <w:rFonts w:ascii="Arial" w:hAnsi="Arial" w:cs="Arial"/>
-                <w:sz w:val="24"/>
-              </w:rPr>
-              <w:t>Que r</w:t>
-            </w:r>
-            <w:r>
-              <w:rPr>
-                <w:rFonts w:ascii="Arial" w:hAnsi="Arial" w:cs="Arial"/>
-                <w:sz w:val="24"/>
-              </w:rPr>
-              <w:t xml:space="preserve">equiere </w:t>
-            </w:r>
-            <w:r>
-              <w:rPr>
-                <w:rFonts w:ascii="Arial" w:hAnsi="Arial" w:cs="Arial"/>
-                <w:sz w:val="24"/>
-              </w:rPr>
-              <w:t>acceso a</w:t>
-            </w:r>
-            <w:r>
-              <w:rPr>
-                <w:rFonts w:ascii="Arial" w:hAnsi="Arial" w:cs="Arial"/>
-                <w:sz w:val="24"/>
-              </w:rPr>
-              <w:t xml:space="preserve"> internet y es de acceso remoto.</w:t>
-            </w:r>
-          </w:p>
-        </w:tc>
-      </w:tr>
-      <w:tr>
-        <w:tc>
-          <w:tcPr>
-            <w:cnfStyle w:val="001000000000" w:firstRow="0" w:lastRow="0" w:firstColumn="1" w:lastColumn="0" w:oddVBand="0" w:evenVBand="0" w:oddHBand="0" w:evenHBand="0" w:firstRowFirstColumn="0" w:firstRowLastColumn="0" w:lastRowFirstColumn="0" w:lastRowLastColumn="0"/>
-            <w:tcW w:w="2831" w:type="dxa"/>
-          </w:tcPr>
-          <w:p>
-            <w:pPr>
-              <w:rPr>
-                <w:rFonts w:ascii="Arial" w:hAnsi="Arial" w:cs="Arial"/>
-                <w:sz w:val="24"/>
-              </w:rPr>
-            </w:pPr>
-            <w:r>
-              <w:rPr>
-                <w:rFonts w:ascii="Arial" w:hAnsi="Arial" w:cs="Arial"/>
-                <w:sz w:val="24"/>
-              </w:rPr>
-              <w:t>Estado de cuenta</w:t>
-            </w:r>
-          </w:p>
-        </w:tc>
-        <w:tc>
-          <w:tcPr>
-            <w:tcW w:w="2831" w:type="dxa"/>
-          </w:tcPr>
-          <w:p>
-            <w:pPr>
-              <w:cnfStyle w:val="000000000000" w:firstRow="0" w:lastRow="0" w:firstColumn="0" w:lastColumn="0" w:oddVBand="0" w:evenVBand="0" w:oddHBand="0" w:evenHBand="0" w:firstRowFirstColumn="0" w:firstRowLastColumn="0" w:lastRowFirstColumn="0" w:lastRowLastColumn="0"/>
-              <w:rPr>
-                <w:rFonts w:ascii="Arial" w:hAnsi="Arial" w:cs="Arial"/>
-                <w:sz w:val="24"/>
-              </w:rPr>
-            </w:pPr>
-            <w:r>
-              <w:rPr>
-                <w:rFonts w:ascii="Arial" w:hAnsi="Arial" w:cs="Arial"/>
-                <w:sz w:val="24"/>
-              </w:rPr>
-              <w:t>Situación</w:t>
-            </w:r>
-          </w:p>
-        </w:tc>
-        <w:tc>
-          <w:tcPr>
-            <w:tcW w:w="2832" w:type="dxa"/>
-          </w:tcPr>
-          <w:p>
-            <w:pPr>
-              <w:cnfStyle w:val="000000000000" w:firstRow="0" w:lastRow="0" w:firstColumn="0" w:lastColumn="0" w:oddVBand="0" w:evenVBand="0" w:oddHBand="0" w:evenHBand="0" w:firstRowFirstColumn="0" w:firstRowLastColumn="0" w:lastRowFirstColumn="0" w:lastRowLastColumn="0"/>
-              <w:rPr>
-                <w:rFonts w:ascii="Arial" w:hAnsi="Arial" w:cs="Arial"/>
-                <w:sz w:val="24"/>
-              </w:rPr>
-            </w:pPr>
-            <w:r>
-              <w:rPr>
-                <w:rFonts w:ascii="Arial" w:hAnsi="Arial" w:cs="Arial"/>
-                <w:sz w:val="24"/>
-              </w:rPr>
-              <w:t>Define si una cuenta se encuentra o no activa.</w:t>
-            </w:r>
-          </w:p>
-        </w:tc>
-      </w:tr>
-      <w:tr>
-        <w:trPr>
-          <w:cnfStyle w:val="000000100000" w:firstRow="0" w:lastRow="0" w:firstColumn="0" w:lastColumn="0" w:oddVBand="0" w:evenVBand="0" w:oddHBand="1" w:evenHBand="0" w:firstRowFirstColumn="0" w:firstRowLastColumn="0" w:lastRowFirstColumn="0" w:lastRowLastColumn="0"/>
-        </w:trPr>
-        <w:tc>
-          <w:tcPr>
-            <w:cnfStyle w:val="001000000000" w:firstRow="0" w:lastRow="0" w:firstColumn="1" w:lastColumn="0" w:oddVBand="0" w:evenVBand="0" w:oddHBand="0" w:evenHBand="0" w:firstRowFirstColumn="0" w:firstRowLastColumn="0" w:lastRowFirstColumn="0" w:lastRowLastColumn="0"/>
-            <w:tcW w:w="2831" w:type="dxa"/>
-          </w:tcPr>
-          <w:p>
-            <w:pPr>
-              <w:rPr>
-                <w:rFonts w:ascii="Arial" w:hAnsi="Arial" w:cs="Arial"/>
-                <w:sz w:val="24"/>
-              </w:rPr>
-            </w:pPr>
-            <w:r>
-              <w:rPr>
-                <w:rFonts w:ascii="Arial" w:hAnsi="Arial" w:cs="Arial"/>
-                <w:sz w:val="24"/>
-              </w:rPr>
-              <w:t>Filtro</w:t>
-            </w:r>
-          </w:p>
-        </w:tc>
-        <w:tc>
-          <w:tcPr>
-            <w:tcW w:w="2831" w:type="dxa"/>
-          </w:tcPr>
-          <w:p>
-            <w:pPr>
-              <w:cnfStyle w:val="000000100000" w:firstRow="0" w:lastRow="0" w:firstColumn="0" w:lastColumn="0" w:oddVBand="0" w:evenVBand="0" w:oddHBand="1" w:evenHBand="0" w:firstRowFirstColumn="0" w:firstRowLastColumn="0" w:lastRowFirstColumn="0" w:lastRowLastColumn="0"/>
-              <w:rPr>
-                <w:rFonts w:ascii="Arial" w:hAnsi="Arial" w:cs="Arial"/>
-                <w:sz w:val="24"/>
-              </w:rPr>
-            </w:pPr>
-            <w:r>
-              <w:rPr>
-                <w:rFonts w:ascii="Arial" w:hAnsi="Arial" w:cs="Arial"/>
-                <w:sz w:val="24"/>
-              </w:rPr>
-              <w:t>Concepto</w:t>
-            </w:r>
-          </w:p>
-        </w:tc>
-        <w:tc>
-          <w:tcPr>
-            <w:tcW w:w="2832" w:type="dxa"/>
-          </w:tcPr>
-          <w:p>
-            <w:pPr>
-              <w:cnfStyle w:val="000000100000" w:firstRow="0" w:lastRow="0" w:firstColumn="0" w:lastColumn="0" w:oddVBand="0" w:evenVBand="0" w:oddHBand="1" w:evenHBand="0" w:firstRowFirstColumn="0" w:firstRowLastColumn="0" w:lastRowFirstColumn="0" w:lastRowLastColumn="0"/>
-              <w:rPr>
-                <w:rFonts w:ascii="Arial" w:hAnsi="Arial" w:cs="Arial"/>
-                <w:sz w:val="24"/>
-              </w:rPr>
-            </w:pPr>
-            <w:r>
-              <w:rPr>
-                <w:rFonts w:ascii="Arial" w:hAnsi="Arial" w:cs="Arial"/>
-                <w:sz w:val="24"/>
-              </w:rPr>
-              <w:t>Herramienta</w:t>
-            </w:r>
-            <w:r>
-              <w:rPr>
-                <w:rFonts w:ascii="Arial" w:hAnsi="Arial" w:cs="Arial"/>
-                <w:sz w:val="24"/>
-              </w:rPr>
-              <w:t xml:space="preserve"> que permite</w:t>
-            </w:r>
-            <w:r>
-              <w:rPr>
-                <w:rFonts w:ascii="Arial" w:hAnsi="Arial" w:cs="Arial"/>
-                <w:sz w:val="24"/>
-              </w:rPr>
-              <w:t xml:space="preserve"> una búsqueda </w:t>
-            </w:r>
-            <w:r>
-              <w:rPr>
-                <w:rFonts w:ascii="Arial" w:hAnsi="Arial" w:cs="Arial"/>
-                <w:sz w:val="24"/>
-              </w:rPr>
-              <w:t>más específica.</w:t>
-            </w:r>
-            <w:bookmarkStart w:id="0" w:name="_GoBack"/>
-            <w:bookmarkEnd w:id="0"/>
-          </w:p>
-        </w:tc>
-      </w:tr>
-      <w:tr>
-        <w:tc>
-          <w:tcPr>
-            <w:cnfStyle w:val="001000000000" w:firstRow="0" w:lastRow="0" w:firstColumn="1" w:lastColumn="0" w:oddVBand="0" w:evenVBand="0" w:oddHBand="0" w:evenHBand="0" w:firstRowFirstColumn="0" w:firstRowLastColumn="0" w:lastRowFirstColumn="0" w:lastRowLastColumn="0"/>
-            <w:tcW w:w="2831" w:type="dxa"/>
-          </w:tcPr>
-          <w:p>
-            <w:pPr>
-              <w:rPr>
-                <w:rFonts w:ascii="Arial" w:hAnsi="Arial" w:cs="Arial"/>
-                <w:sz w:val="24"/>
-              </w:rPr>
-            </w:pPr>
-            <w:r>
-              <w:rPr>
-                <w:rFonts w:ascii="Arial" w:hAnsi="Arial" w:cs="Arial"/>
-                <w:sz w:val="24"/>
-              </w:rPr>
-              <w:t>Interfaz</w:t>
-            </w:r>
-          </w:p>
-        </w:tc>
-        <w:tc>
-          <w:tcPr>
-            <w:tcW w:w="2831" w:type="dxa"/>
-          </w:tcPr>
-          <w:p>
-            <w:pPr>
-              <w:cnfStyle w:val="000000000000" w:firstRow="0" w:lastRow="0" w:firstColumn="0" w:lastColumn="0" w:oddVBand="0" w:evenVBand="0" w:oddHBand="0" w:evenHBand="0" w:firstRowFirstColumn="0" w:firstRowLastColumn="0" w:lastRowFirstColumn="0" w:lastRowLastColumn="0"/>
-              <w:rPr>
-                <w:rFonts w:ascii="Arial" w:hAnsi="Arial" w:cs="Arial"/>
-                <w:sz w:val="24"/>
-              </w:rPr>
-            </w:pPr>
-            <w:r>
-              <w:rPr>
-                <w:rFonts w:ascii="Arial" w:hAnsi="Arial" w:cs="Arial"/>
-                <w:sz w:val="24"/>
-              </w:rPr>
-              <w:t>Concepto</w:t>
-            </w:r>
-          </w:p>
-        </w:tc>
-        <w:tc>
-          <w:tcPr>
-            <w:tcW w:w="2832" w:type="dxa"/>
-          </w:tcPr>
-          <w:p>
-            <w:pPr>
-              <w:cnfStyle w:val="000000000000" w:firstRow="0" w:lastRow="0" w:firstColumn="0" w:lastColumn="0" w:oddVBand="0" w:evenVBand="0" w:oddHBand="0" w:evenHBand="0" w:firstRowFirstColumn="0" w:firstRowLastColumn="0" w:lastRowFirstColumn="0" w:lastRowLastColumn="0"/>
-              <w:rPr>
-                <w:rFonts w:ascii="Arial" w:hAnsi="Arial" w:cs="Arial"/>
-                <w:sz w:val="24"/>
-              </w:rPr>
-            </w:pPr>
-            <w:r>
-              <w:rPr>
-                <w:rFonts w:ascii="Arial" w:hAnsi="Arial" w:cs="Arial"/>
-                <w:sz w:val="24"/>
-              </w:rPr>
-              <w:t>Objeto (puede ser abstracto) que permite la conexión entre dos sistemas u operaciones.</w:t>
-            </w:r>
-          </w:p>
-        </w:tc>
-      </w:tr>
-      <w:tr>
-        <w:trPr>
-          <w:cnfStyle w:val="000000100000" w:firstRow="0" w:lastRow="0" w:firstColumn="0" w:lastColumn="0" w:oddVBand="0" w:evenVBand="0" w:oddHBand="1" w:evenHBand="0" w:firstRowFirstColumn="0" w:firstRowLastColumn="0" w:lastRowFirstColumn="0" w:lastRowLastColumn="0"/>
-        </w:trPr>
-        <w:tc>
-          <w:tcPr>
-            <w:cnfStyle w:val="001000000000" w:firstRow="0" w:lastRow="0" w:firstColumn="1" w:lastColumn="0" w:oddVBand="0" w:evenVBand="0" w:oddHBand="0" w:evenHBand="0" w:firstRowFirstColumn="0" w:firstRowLastColumn="0" w:lastRowFirstColumn="0" w:lastRowLastColumn="0"/>
-            <w:tcW w:w="2831" w:type="dxa"/>
-          </w:tcPr>
-          <w:p>
-            <w:pPr>
-              <w:rPr>
-                <w:rFonts w:ascii="Arial" w:hAnsi="Arial" w:cs="Arial"/>
-                <w:sz w:val="24"/>
-              </w:rPr>
-            </w:pPr>
-            <w:r>
-              <w:rPr>
-                <w:rFonts w:ascii="Arial" w:hAnsi="Arial" w:cs="Arial"/>
-                <w:sz w:val="24"/>
-              </w:rPr>
-              <w:t>Rol</w:t>
-            </w:r>
-          </w:p>
-        </w:tc>
-        <w:tc>
-          <w:tcPr>
-            <w:tcW w:w="2831" w:type="dxa"/>
-          </w:tcPr>
-          <w:p>
-            <w:pPr>
-              <w:cnfStyle w:val="000000100000" w:firstRow="0" w:lastRow="0" w:firstColumn="0" w:lastColumn="0" w:oddVBand="0" w:evenVBand="0" w:oddHBand="1" w:evenHBand="0" w:firstRowFirstColumn="0" w:firstRowLastColumn="0" w:lastRowFirstColumn="0" w:lastRowLastColumn="0"/>
-              <w:rPr>
-                <w:rFonts w:ascii="Arial" w:hAnsi="Arial" w:cs="Arial"/>
-                <w:sz w:val="24"/>
-              </w:rPr>
-            </w:pPr>
-            <w:r>
-              <w:rPr>
-                <w:rFonts w:ascii="Arial" w:hAnsi="Arial" w:cs="Arial"/>
-                <w:sz w:val="24"/>
-              </w:rPr>
-              <w:t>Concepto</w:t>
-            </w:r>
-          </w:p>
-        </w:tc>
-        <w:tc>
-          <w:tcPr>
-            <w:tcW w:w="2832" w:type="dxa"/>
-          </w:tcPr>
-          <w:p>
-            <w:pPr>
-              <w:cnfStyle w:val="000000100000" w:firstRow="0" w:lastRow="0" w:firstColumn="0" w:lastColumn="0" w:oddVBand="0" w:evenVBand="0" w:oddHBand="1" w:evenHBand="0" w:firstRowFirstColumn="0" w:firstRowLastColumn="0" w:lastRowFirstColumn="0" w:lastRowLastColumn="0"/>
-              <w:rPr>
-                <w:rFonts w:ascii="Arial" w:hAnsi="Arial" w:cs="Arial"/>
-                <w:sz w:val="24"/>
-              </w:rPr>
-            </w:pPr>
-            <w:r>
-              <w:rPr>
-                <w:rFonts w:ascii="Arial" w:hAnsi="Arial" w:cs="Arial"/>
-                <w:sz w:val="24"/>
-              </w:rPr>
-              <w:t>Cargo que desempeña un empleado.</w:t>
-            </w:r>
-          </w:p>
-        </w:tc>
-      </w:tr>
-    </w:tbl>
-    <w:p>
-      <w:pPr>
-        <w:rPr>
-          <w:rFonts w:ascii="Arial" w:hAnsi="Arial" w:cs="Arial"/>
-        </w:rPr>
-      </w:pPr>
-    </w:p>
-    <w:p>
-      <w:pPr>
-        <w:pStyle w:val="Ttulo1"/>
-        <w:rPr>
-          <w:rFonts w:ascii="Arial" w:hAnsi="Arial" w:cs="Arial"/>
-        </w:rPr>
-      </w:pPr>
-      <w:r>
-        <w:rPr>
-          <w:rFonts w:ascii="Arial" w:hAnsi="Arial" w:cs="Arial"/>
-        </w:rPr>
-        <w:lastRenderedPageBreak/>
-        <w:t>Diseño del sistema</w:t>
-      </w:r>
-    </w:p>
-    <w:p>
-      <w:pPr>
-        <w:pStyle w:val="Ttulo2"/>
-        <w:rPr>
-          <w:rFonts w:ascii="Arial" w:hAnsi="Arial" w:cs="Arial"/>
-        </w:rPr>
-      </w:pPr>
-      <w:r>
-        <w:rPr>
-          <w:rFonts w:ascii="Arial" w:hAnsi="Arial" w:cs="Arial"/>
-          <w:noProof/>
-          <w:lang w:eastAsia="es-ES"/>
-        </w:rPr>
-        <w:drawing>
-          <wp:anchor distT="0" distB="0" distL="114300" distR="114300" simplePos="0" relativeHeight="251659264" behindDoc="1" locked="0" layoutInCell="1" allowOverlap="1">
-            <wp:simplePos x="0" y="0"/>
-            <wp:positionH relativeFrom="margin">
-              <wp:posOffset>-537210</wp:posOffset>
-            </wp:positionH>
-            <wp:positionV relativeFrom="paragraph">
-              <wp:posOffset>372110</wp:posOffset>
-            </wp:positionV>
-            <wp:extent cx="6465570" cy="3619500"/>
-            <wp:effectExtent l="0" t="0" r="0" b="0"/>
-            <wp:wrapSquare wrapText="bothSides"/>
-            <wp:docPr id="2" name="Imagen 2"/>
-            <wp:cNvGraphicFramePr>
-              <a:graphicFrameLocks xmlns:a="http://schemas.openxmlformats.org/drawingml/2006/main" noChangeAspect="1"/>
-            </wp:cNvGraphicFramePr>
-            <a:graphic xmlns:a="http://schemas.openxmlformats.org/drawingml/2006/main">
-              <a:graphicData uri="http://schemas.openxmlformats.org/drawingml/2006/picture">
-                <pic:pic xmlns:pic="http://schemas.openxmlformats.org/drawingml/2006/picture">
-                  <pic:nvPicPr>
-                    <pic:cNvPr id="0" name="Picture 2"/>
-                    <pic:cNvPicPr>
-                      <a:picLocks noChangeAspect="1" noChangeArrowheads="1"/>
-                    </pic:cNvPicPr>
-                  </pic:nvPicPr>
-                  <pic:blipFill>
-                    <a:blip r:embed="rId9">
-                      <a:extLst>
-                        <a:ext uri="{28A0092B-C50C-407E-A947-70E740481C1C}">
-                          <a14:useLocalDpi xmlns:a14="http://schemas.microsoft.com/office/drawing/2010/main" val="0"/>
-                        </a:ext>
-                      </a:extLst>
-                    </a:blip>
-                    <a:srcRect/>
-                    <a:stretch>
-                      <a:fillRect/>
-                    </a:stretch>
-                  </pic:blipFill>
-                  <pic:spPr bwMode="auto">
-                    <a:xfrm>
-                      <a:off x="0" y="0"/>
-                      <a:ext cx="6465570" cy="3619500"/>
-                    </a:xfrm>
-                    <a:prstGeom prst="rect">
-                      <a:avLst/>
-                    </a:prstGeom>
-                    <a:noFill/>
-                    <a:ln>
-                      <a:noFill/>
-                    </a:ln>
-                  </pic:spPr>
-                </pic:pic>
-              </a:graphicData>
-            </a:graphic>
-          </wp:anchor>
-        </w:drawing>
-      </w:r>
-      <w:r>
-        <w:rPr>
-          <w:rFonts w:ascii="Arial" w:hAnsi="Arial" w:cs="Arial"/>
-        </w:rPr>
-        <w:t>Diagrama de clases</w:t>
-      </w:r>
-    </w:p>
-    <w:p>
-      <w:pPr>
-        <w:rPr>
-          <w:rFonts w:ascii="Arial" w:hAnsi="Arial" w:cs="Arial"/>
-        </w:rPr>
-      </w:pPr>
-    </w:p>
-    <w:p>
-      <w:pPr>
-        <w:pStyle w:val="Ttulo2"/>
-        <w:rPr>
-          <w:rFonts w:ascii="Arial" w:hAnsi="Arial" w:cs="Arial"/>
-        </w:rPr>
-      </w:pPr>
-      <w:r>
-        <w:rPr>
-          <w:rFonts w:ascii="Arial" w:hAnsi="Arial" w:cs="Arial"/>
-          <w:noProof/>
-          <w:lang w:eastAsia="es-ES"/>
-        </w:rPr>
-        <w:lastRenderedPageBreak/>
-        <w:drawing>
-          <wp:anchor distT="0" distB="0" distL="114300" distR="114300" simplePos="0" relativeHeight="251660288" behindDoc="1" locked="0" layoutInCell="1" allowOverlap="1">
-            <wp:simplePos x="0" y="0"/>
-            <wp:positionH relativeFrom="margin">
-              <wp:align>center</wp:align>
-            </wp:positionH>
-            <wp:positionV relativeFrom="paragraph">
-              <wp:posOffset>290195</wp:posOffset>
-            </wp:positionV>
-            <wp:extent cx="6496050" cy="4192905"/>
-            <wp:effectExtent l="0" t="0" r="0" b="0"/>
-            <wp:wrapTight wrapText="bothSides">
-              <wp:wrapPolygon edited="0">
-                <wp:start x="0" y="0"/>
-                <wp:lineTo x="0" y="21492"/>
-                <wp:lineTo x="21537" y="21492"/>
-                <wp:lineTo x="21537" y="0"/>
-                <wp:lineTo x="0" y="0"/>
-              </wp:wrapPolygon>
-            </wp:wrapTight>
-            <wp:docPr id="6" name="Imagen 6" descr="F:\BanQetzal - Fase 1\Modelo ER.png"/>
-            <wp:cNvGraphicFramePr>
-              <a:graphicFrameLocks xmlns:a="http://schemas.openxmlformats.org/drawingml/2006/main" noChangeAspect="1"/>
-            </wp:cNvGraphicFramePr>
-            <a:graphic xmlns:a="http://schemas.openxmlformats.org/drawingml/2006/main">
-              <a:graphicData uri="http://schemas.openxmlformats.org/drawingml/2006/picture">
-                <pic:pic xmlns:pic="http://schemas.openxmlformats.org/drawingml/2006/picture">
-                  <pic:nvPicPr>
-                    <pic:cNvPr id="0" name="Picture 5" descr="F:\BanQetzal - Fase 1\Modelo ER.png"/>
-                    <pic:cNvPicPr>
-                      <a:picLocks noChangeAspect="1" noChangeArrowheads="1"/>
-                    </pic:cNvPicPr>
-                  </pic:nvPicPr>
-                  <pic:blipFill>
-                    <a:blip r:embed="rId10" cstate="print">
-                      <a:extLst>
-                        <a:ext uri="{28A0092B-C50C-407E-A947-70E740481C1C}">
-                          <a14:useLocalDpi xmlns:a14="http://schemas.microsoft.com/office/drawing/2010/main" val="0"/>
-                        </a:ext>
-                      </a:extLst>
-                    </a:blip>
-                    <a:srcRect/>
-                    <a:stretch>
-                      <a:fillRect/>
-                    </a:stretch>
-                  </pic:blipFill>
-                  <pic:spPr bwMode="auto">
-                    <a:xfrm>
-                      <a:off x="0" y="0"/>
-                      <a:ext cx="6496050" cy="4192905"/>
+                      <a:ext cx="6557010" cy="4686300"/>
                     </a:xfrm>
                     <a:prstGeom prst="rect">
                       <a:avLst/>
@@ -15959,6 +16479,1035 @@
           </wp:anchor>
         </w:drawing>
       </w:r>
+      <w:bookmarkEnd w:id="0"/>
+      <w:r>
+        <w:rPr>
+          <w:rFonts w:ascii="Arial" w:hAnsi="Arial" w:cs="Arial"/>
+        </w:rPr>
+        <w:t>Diagrama de Casos de uso</w:t>
+      </w:r>
+    </w:p>
+    <w:p>
+      <w:pPr>
+        <w:rPr>
+          <w:rFonts w:ascii="Arial" w:hAnsi="Arial" w:cs="Arial"/>
+        </w:rPr>
+      </w:pPr>
+    </w:p>
+    <w:p>
+      <w:pPr>
+        <w:pStyle w:val="Ttulo2"/>
+        <w:rPr>
+          <w:rFonts w:ascii="Arial" w:hAnsi="Arial" w:cs="Arial"/>
+        </w:rPr>
+      </w:pPr>
+      <w:r>
+        <w:rPr>
+          <w:rFonts w:ascii="Arial" w:hAnsi="Arial" w:cs="Arial"/>
+        </w:rPr>
+        <w:t>Modelo Conceptual</w:t>
+      </w:r>
+    </w:p>
+    <w:p>
+      <w:pPr>
+        <w:rPr>
+          <w:rFonts w:ascii="Arial" w:hAnsi="Arial" w:cs="Arial"/>
+        </w:rPr>
+      </w:pPr>
+      <w:r>
+        <w:rPr>
+          <w:noProof/>
+        </w:rPr>
+        <w:drawing>
+          <wp:inline distT="0" distB="0" distL="0" distR="0">
+            <wp:extent cx="5400040" cy="2689675"/>
+            <wp:effectExtent l="0" t="0" r="0" b="0"/>
+            <wp:docPr id="9" name="Imagen 9" descr="C:\Users\Luis González\AppData\Local\Microsoft\Windows\INetCache\Content.Word\ModeloConceptual.jpg"/>
+            <wp:cNvGraphicFramePr>
+              <a:graphicFrameLocks xmlns:a="http://schemas.openxmlformats.org/drawingml/2006/main" noChangeAspect="1"/>
+            </wp:cNvGraphicFramePr>
+            <a:graphic xmlns:a="http://schemas.openxmlformats.org/drawingml/2006/main">
+              <a:graphicData uri="http://schemas.openxmlformats.org/drawingml/2006/picture">
+                <pic:pic xmlns:pic="http://schemas.openxmlformats.org/drawingml/2006/picture">
+                  <pic:nvPicPr>
+                    <pic:cNvPr id="0" name="Picture 17" descr="C:\Users\Luis González\AppData\Local\Microsoft\Windows\INetCache\Content.Word\ModeloConceptual.jpg"/>
+                    <pic:cNvPicPr>
+                      <a:picLocks noChangeAspect="1" noChangeArrowheads="1"/>
+                    </pic:cNvPicPr>
+                  </pic:nvPicPr>
+                  <pic:blipFill>
+                    <a:blip r:embed="rId9">
+                      <a:extLst>
+                        <a:ext uri="{28A0092B-C50C-407E-A947-70E740481C1C}">
+                          <a14:useLocalDpi xmlns:a14="http://schemas.microsoft.com/office/drawing/2010/main" val="0"/>
+                        </a:ext>
+                      </a:extLst>
+                    </a:blip>
+                    <a:srcRect/>
+                    <a:stretch>
+                      <a:fillRect/>
+                    </a:stretch>
+                  </pic:blipFill>
+                  <pic:spPr bwMode="auto">
+                    <a:xfrm>
+                      <a:off x="0" y="0"/>
+                      <a:ext cx="5400040" cy="2689675"/>
+                    </a:xfrm>
+                    <a:prstGeom prst="rect">
+                      <a:avLst/>
+                    </a:prstGeom>
+                    <a:noFill/>
+                    <a:ln>
+                      <a:noFill/>
+                    </a:ln>
+                  </pic:spPr>
+                </pic:pic>
+              </a:graphicData>
+            </a:graphic>
+          </wp:inline>
+        </w:drawing>
+      </w:r>
+    </w:p>
+    <w:p>
+      <w:pPr>
+        <w:pStyle w:val="Ttulo2"/>
+        <w:rPr>
+          <w:rFonts w:ascii="Arial" w:hAnsi="Arial" w:cs="Arial"/>
+        </w:rPr>
+      </w:pPr>
+      <w:r>
+        <w:rPr>
+          <w:rFonts w:ascii="Arial" w:hAnsi="Arial" w:cs="Arial"/>
+        </w:rPr>
+        <w:t>Glosario</w:t>
+      </w:r>
+    </w:p>
+    <w:tbl>
+      <w:tblPr>
+        <w:tblStyle w:val="Tablanormal1"/>
+        <w:tblW w:w="0" w:type="auto"/>
+        <w:tblLook w:val="04A0" w:firstRow="1" w:lastRow="0" w:firstColumn="1" w:lastColumn="0" w:noHBand="0" w:noVBand="1"/>
+      </w:tblPr>
+      <w:tblGrid>
+        <w:gridCol w:w="2831"/>
+        <w:gridCol w:w="2831"/>
+        <w:gridCol w:w="2832"/>
+      </w:tblGrid>
+      <w:tr>
+        <w:trPr>
+          <w:cnfStyle w:val="100000000000" w:firstRow="1" w:lastRow="0" w:firstColumn="0" w:lastColumn="0" w:oddVBand="0" w:evenVBand="0" w:oddHBand="0" w:evenHBand="0" w:firstRowFirstColumn="0" w:firstRowLastColumn="0" w:lastRowFirstColumn="0" w:lastRowLastColumn="0"/>
+        </w:trPr>
+        <w:tc>
+          <w:tcPr>
+            <w:cnfStyle w:val="001000000000" w:firstRow="0" w:lastRow="0" w:firstColumn="1" w:lastColumn="0" w:oddVBand="0" w:evenVBand="0" w:oddHBand="0" w:evenHBand="0" w:firstRowFirstColumn="0" w:firstRowLastColumn="0" w:lastRowFirstColumn="0" w:lastRowLastColumn="0"/>
+            <w:tcW w:w="2831" w:type="dxa"/>
+          </w:tcPr>
+          <w:p>
+            <w:pPr>
+              <w:jc w:val="center"/>
+              <w:rPr>
+                <w:rFonts w:ascii="Arial" w:hAnsi="Arial" w:cs="Arial"/>
+                <w:sz w:val="24"/>
+              </w:rPr>
+            </w:pPr>
+            <w:r>
+              <w:rPr>
+                <w:rFonts w:ascii="Arial" w:hAnsi="Arial" w:cs="Arial"/>
+                <w:sz w:val="24"/>
+              </w:rPr>
+              <w:t>Término</w:t>
+            </w:r>
+          </w:p>
+        </w:tc>
+        <w:tc>
+          <w:tcPr>
+            <w:tcW w:w="2831" w:type="dxa"/>
+          </w:tcPr>
+          <w:p>
+            <w:pPr>
+              <w:jc w:val="center"/>
+              <w:cnfStyle w:val="100000000000" w:firstRow="1" w:lastRow="0" w:firstColumn="0" w:lastColumn="0" w:oddVBand="0" w:evenVBand="0" w:oddHBand="0" w:evenHBand="0" w:firstRowFirstColumn="0" w:firstRowLastColumn="0" w:lastRowFirstColumn="0" w:lastRowLastColumn="0"/>
+              <w:rPr>
+                <w:rFonts w:ascii="Arial" w:hAnsi="Arial" w:cs="Arial"/>
+                <w:sz w:val="24"/>
+              </w:rPr>
+            </w:pPr>
+            <w:r>
+              <w:rPr>
+                <w:rFonts w:ascii="Arial" w:hAnsi="Arial" w:cs="Arial"/>
+                <w:sz w:val="24"/>
+              </w:rPr>
+              <w:t>Categoría</w:t>
+            </w:r>
+          </w:p>
+        </w:tc>
+        <w:tc>
+          <w:tcPr>
+            <w:tcW w:w="2832" w:type="dxa"/>
+          </w:tcPr>
+          <w:p>
+            <w:pPr>
+              <w:jc w:val="center"/>
+              <w:cnfStyle w:val="100000000000" w:firstRow="1" w:lastRow="0" w:firstColumn="0" w:lastColumn="0" w:oddVBand="0" w:evenVBand="0" w:oddHBand="0" w:evenHBand="0" w:firstRowFirstColumn="0" w:firstRowLastColumn="0" w:lastRowFirstColumn="0" w:lastRowLastColumn="0"/>
+              <w:rPr>
+                <w:rFonts w:ascii="Arial" w:hAnsi="Arial" w:cs="Arial"/>
+                <w:sz w:val="24"/>
+              </w:rPr>
+            </w:pPr>
+            <w:r>
+              <w:rPr>
+                <w:rFonts w:ascii="Arial" w:hAnsi="Arial" w:cs="Arial"/>
+                <w:sz w:val="24"/>
+              </w:rPr>
+              <w:t>Descripción</w:t>
+            </w:r>
+          </w:p>
+        </w:tc>
+      </w:tr>
+      <w:tr>
+        <w:trPr>
+          <w:cnfStyle w:val="000000100000" w:firstRow="0" w:lastRow="0" w:firstColumn="0" w:lastColumn="0" w:oddVBand="0" w:evenVBand="0" w:oddHBand="1" w:evenHBand="0" w:firstRowFirstColumn="0" w:firstRowLastColumn="0" w:lastRowFirstColumn="0" w:lastRowLastColumn="0"/>
+        </w:trPr>
+        <w:tc>
+          <w:tcPr>
+            <w:cnfStyle w:val="001000000000" w:firstRow="0" w:lastRow="0" w:firstColumn="1" w:lastColumn="0" w:oddVBand="0" w:evenVBand="0" w:oddHBand="0" w:evenHBand="0" w:firstRowFirstColumn="0" w:firstRowLastColumn="0" w:lastRowFirstColumn="0" w:lastRowLastColumn="0"/>
+            <w:tcW w:w="2831" w:type="dxa"/>
+          </w:tcPr>
+          <w:p>
+            <w:pPr>
+              <w:rPr>
+                <w:rFonts w:ascii="Arial" w:hAnsi="Arial" w:cs="Arial"/>
+                <w:sz w:val="24"/>
+              </w:rPr>
+            </w:pPr>
+            <w:r>
+              <w:rPr>
+                <w:rFonts w:ascii="Arial" w:hAnsi="Arial" w:cs="Arial"/>
+                <w:sz w:val="24"/>
+              </w:rPr>
+              <w:lastRenderedPageBreak/>
+              <w:t>Banca virtual</w:t>
+            </w:r>
+          </w:p>
+        </w:tc>
+        <w:tc>
+          <w:tcPr>
+            <w:tcW w:w="2831" w:type="dxa"/>
+          </w:tcPr>
+          <w:p>
+            <w:pPr>
+              <w:cnfStyle w:val="000000100000" w:firstRow="0" w:lastRow="0" w:firstColumn="0" w:lastColumn="0" w:oddVBand="0" w:evenVBand="0" w:oddHBand="1" w:evenHBand="0" w:firstRowFirstColumn="0" w:firstRowLastColumn="0" w:lastRowFirstColumn="0" w:lastRowLastColumn="0"/>
+              <w:rPr>
+                <w:rFonts w:ascii="Arial" w:hAnsi="Arial" w:cs="Arial"/>
+                <w:sz w:val="24"/>
+              </w:rPr>
+            </w:pPr>
+            <w:r>
+              <w:rPr>
+                <w:rFonts w:ascii="Arial" w:hAnsi="Arial" w:cs="Arial"/>
+                <w:sz w:val="24"/>
+              </w:rPr>
+              <w:t>Concepto</w:t>
+            </w:r>
+          </w:p>
+        </w:tc>
+        <w:tc>
+          <w:tcPr>
+            <w:tcW w:w="2832" w:type="dxa"/>
+          </w:tcPr>
+          <w:p>
+            <w:pPr>
+              <w:cnfStyle w:val="000000100000" w:firstRow="0" w:lastRow="0" w:firstColumn="0" w:lastColumn="0" w:oddVBand="0" w:evenVBand="0" w:oddHBand="1" w:evenHBand="0" w:firstRowFirstColumn="0" w:firstRowLastColumn="0" w:lastRowFirstColumn="0" w:lastRowLastColumn="0"/>
+              <w:rPr>
+                <w:rFonts w:ascii="Arial" w:hAnsi="Arial" w:cs="Arial"/>
+                <w:sz w:val="24"/>
+              </w:rPr>
+            </w:pPr>
+            <w:r>
+              <w:rPr>
+                <w:rFonts w:ascii="Arial" w:hAnsi="Arial" w:cs="Arial"/>
+                <w:sz w:val="24"/>
+              </w:rPr>
+              <w:t xml:space="preserve">Tecnología que permite acceso a datos y transacciones desde una aplicación </w:t>
+            </w:r>
+            <w:r>
+              <w:rPr>
+                <w:rFonts w:ascii="Arial" w:hAnsi="Arial" w:cs="Arial"/>
+                <w:sz w:val="24"/>
+              </w:rPr>
+              <w:t>de software.</w:t>
+            </w:r>
+          </w:p>
+        </w:tc>
+      </w:tr>
+      <w:tr>
+        <w:tc>
+          <w:tcPr>
+            <w:cnfStyle w:val="001000000000" w:firstRow="0" w:lastRow="0" w:firstColumn="1" w:lastColumn="0" w:oddVBand="0" w:evenVBand="0" w:oddHBand="0" w:evenHBand="0" w:firstRowFirstColumn="0" w:firstRowLastColumn="0" w:lastRowFirstColumn="0" w:lastRowLastColumn="0"/>
+            <w:tcW w:w="2831" w:type="dxa"/>
+          </w:tcPr>
+          <w:p>
+            <w:pPr>
+              <w:rPr>
+                <w:rFonts w:ascii="Arial" w:hAnsi="Arial" w:cs="Arial"/>
+                <w:sz w:val="24"/>
+              </w:rPr>
+            </w:pPr>
+            <w:r>
+              <w:rPr>
+                <w:rFonts w:ascii="Arial" w:hAnsi="Arial" w:cs="Arial"/>
+                <w:sz w:val="24"/>
+              </w:rPr>
+              <w:t>Carga masiva</w:t>
+            </w:r>
+          </w:p>
+        </w:tc>
+        <w:tc>
+          <w:tcPr>
+            <w:tcW w:w="2831" w:type="dxa"/>
+          </w:tcPr>
+          <w:p>
+            <w:pPr>
+              <w:cnfStyle w:val="000000000000" w:firstRow="0" w:lastRow="0" w:firstColumn="0" w:lastColumn="0" w:oddVBand="0" w:evenVBand="0" w:oddHBand="0" w:evenHBand="0" w:firstRowFirstColumn="0" w:firstRowLastColumn="0" w:lastRowFirstColumn="0" w:lastRowLastColumn="0"/>
+              <w:rPr>
+                <w:rFonts w:ascii="Arial" w:hAnsi="Arial" w:cs="Arial"/>
+                <w:sz w:val="24"/>
+              </w:rPr>
+            </w:pPr>
+            <w:r>
+              <w:rPr>
+                <w:rFonts w:ascii="Arial" w:hAnsi="Arial" w:cs="Arial"/>
+                <w:sz w:val="24"/>
+              </w:rPr>
+              <w:t>Concepto</w:t>
+            </w:r>
+          </w:p>
+        </w:tc>
+        <w:tc>
+          <w:tcPr>
+            <w:tcW w:w="2832" w:type="dxa"/>
+          </w:tcPr>
+          <w:p>
+            <w:pPr>
+              <w:cnfStyle w:val="000000000000" w:firstRow="0" w:lastRow="0" w:firstColumn="0" w:lastColumn="0" w:oddVBand="0" w:evenVBand="0" w:oddHBand="0" w:evenHBand="0" w:firstRowFirstColumn="0" w:firstRowLastColumn="0" w:lastRowFirstColumn="0" w:lastRowLastColumn="0"/>
+              <w:rPr>
+                <w:rFonts w:ascii="Arial" w:hAnsi="Arial" w:cs="Arial"/>
+                <w:sz w:val="24"/>
+              </w:rPr>
+            </w:pPr>
+            <w:r>
+              <w:rPr>
+                <w:rFonts w:ascii="Arial" w:hAnsi="Arial" w:cs="Arial"/>
+                <w:sz w:val="24"/>
+              </w:rPr>
+              <w:t>Una gran cantidad de datos es cargada a un sistema por medio de un archivo con una estructura definida.</w:t>
+            </w:r>
+          </w:p>
+        </w:tc>
+      </w:tr>
+      <w:tr>
+        <w:trPr>
+          <w:cnfStyle w:val="000000100000" w:firstRow="0" w:lastRow="0" w:firstColumn="0" w:lastColumn="0" w:oddVBand="0" w:evenVBand="0" w:oddHBand="1" w:evenHBand="0" w:firstRowFirstColumn="0" w:firstRowLastColumn="0" w:lastRowFirstColumn="0" w:lastRowLastColumn="0"/>
+        </w:trPr>
+        <w:tc>
+          <w:tcPr>
+            <w:cnfStyle w:val="001000000000" w:firstRow="0" w:lastRow="0" w:firstColumn="1" w:lastColumn="0" w:oddVBand="0" w:evenVBand="0" w:oddHBand="0" w:evenHBand="0" w:firstRowFirstColumn="0" w:firstRowLastColumn="0" w:lastRowFirstColumn="0" w:lastRowLastColumn="0"/>
+            <w:tcW w:w="2831" w:type="dxa"/>
+          </w:tcPr>
+          <w:p>
+            <w:pPr>
+              <w:rPr>
+                <w:rFonts w:ascii="Arial" w:hAnsi="Arial" w:cs="Arial"/>
+                <w:sz w:val="24"/>
+              </w:rPr>
+            </w:pPr>
+            <w:r>
+              <w:rPr>
+                <w:rFonts w:ascii="Arial" w:hAnsi="Arial" w:cs="Arial"/>
+                <w:sz w:val="24"/>
+              </w:rPr>
+              <w:t>Caso de uso (CDU)</w:t>
+            </w:r>
+          </w:p>
+        </w:tc>
+        <w:tc>
+          <w:tcPr>
+            <w:tcW w:w="2831" w:type="dxa"/>
+          </w:tcPr>
+          <w:p>
+            <w:pPr>
+              <w:cnfStyle w:val="000000100000" w:firstRow="0" w:lastRow="0" w:firstColumn="0" w:lastColumn="0" w:oddVBand="0" w:evenVBand="0" w:oddHBand="1" w:evenHBand="0" w:firstRowFirstColumn="0" w:firstRowLastColumn="0" w:lastRowFirstColumn="0" w:lastRowLastColumn="0"/>
+              <w:rPr>
+                <w:rFonts w:ascii="Arial" w:hAnsi="Arial" w:cs="Arial"/>
+                <w:sz w:val="24"/>
+              </w:rPr>
+            </w:pPr>
+            <w:r>
+              <w:rPr>
+                <w:rFonts w:ascii="Arial" w:hAnsi="Arial" w:cs="Arial"/>
+                <w:sz w:val="24"/>
+              </w:rPr>
+              <w:t>Documentación</w:t>
+            </w:r>
+          </w:p>
+        </w:tc>
+        <w:tc>
+          <w:tcPr>
+            <w:tcW w:w="2832" w:type="dxa"/>
+          </w:tcPr>
+          <w:p>
+            <w:pPr>
+              <w:cnfStyle w:val="000000100000" w:firstRow="0" w:lastRow="0" w:firstColumn="0" w:lastColumn="0" w:oddVBand="0" w:evenVBand="0" w:oddHBand="1" w:evenHBand="0" w:firstRowFirstColumn="0" w:firstRowLastColumn="0" w:lastRowFirstColumn="0" w:lastRowLastColumn="0"/>
+              <w:rPr>
+                <w:rFonts w:ascii="Arial" w:hAnsi="Arial" w:cs="Arial"/>
+                <w:sz w:val="24"/>
+              </w:rPr>
+            </w:pPr>
+            <w:r>
+              <w:rPr>
+                <w:rFonts w:ascii="Arial" w:hAnsi="Arial" w:cs="Arial"/>
+                <w:sz w:val="24"/>
+              </w:rPr>
+              <w:t>Ficha técnica que describe los eventos de un sistema en que un agente externo participa</w:t>
+            </w:r>
+            <w:r>
+              <w:rPr>
+                <w:rFonts w:ascii="Arial" w:hAnsi="Arial" w:cs="Arial"/>
+                <w:sz w:val="24"/>
+              </w:rPr>
+              <w:t xml:space="preserve"> para finalizar un proceso.</w:t>
+            </w:r>
+          </w:p>
+        </w:tc>
+      </w:tr>
+      <w:tr>
+        <w:tc>
+          <w:tcPr>
+            <w:cnfStyle w:val="001000000000" w:firstRow="0" w:lastRow="0" w:firstColumn="1" w:lastColumn="0" w:oddVBand="0" w:evenVBand="0" w:oddHBand="0" w:evenHBand="0" w:firstRowFirstColumn="0" w:firstRowLastColumn="0" w:lastRowFirstColumn="0" w:lastRowLastColumn="0"/>
+            <w:tcW w:w="2831" w:type="dxa"/>
+          </w:tcPr>
+          <w:p>
+            <w:pPr>
+              <w:rPr>
+                <w:rFonts w:ascii="Arial" w:hAnsi="Arial" w:cs="Arial"/>
+                <w:sz w:val="24"/>
+              </w:rPr>
+            </w:pPr>
+            <w:r>
+              <w:rPr>
+                <w:rFonts w:ascii="Arial" w:hAnsi="Arial" w:cs="Arial"/>
+                <w:sz w:val="24"/>
+              </w:rPr>
+              <w:t>Cuenta de usuario</w:t>
+            </w:r>
+          </w:p>
+        </w:tc>
+        <w:tc>
+          <w:tcPr>
+            <w:tcW w:w="2831" w:type="dxa"/>
+          </w:tcPr>
+          <w:p>
+            <w:pPr>
+              <w:cnfStyle w:val="000000000000" w:firstRow="0" w:lastRow="0" w:firstColumn="0" w:lastColumn="0" w:oddVBand="0" w:evenVBand="0" w:oddHBand="0" w:evenHBand="0" w:firstRowFirstColumn="0" w:firstRowLastColumn="0" w:lastRowFirstColumn="0" w:lastRowLastColumn="0"/>
+              <w:rPr>
+                <w:rFonts w:ascii="Arial" w:hAnsi="Arial" w:cs="Arial"/>
+                <w:sz w:val="24"/>
+              </w:rPr>
+            </w:pPr>
+            <w:r>
+              <w:rPr>
+                <w:rFonts w:ascii="Arial" w:hAnsi="Arial" w:cs="Arial"/>
+                <w:sz w:val="24"/>
+              </w:rPr>
+              <w:t>Concepto</w:t>
+            </w:r>
+          </w:p>
+        </w:tc>
+        <w:tc>
+          <w:tcPr>
+            <w:tcW w:w="2832" w:type="dxa"/>
+          </w:tcPr>
+          <w:p>
+            <w:pPr>
+              <w:cnfStyle w:val="000000000000" w:firstRow="0" w:lastRow="0" w:firstColumn="0" w:lastColumn="0" w:oddVBand="0" w:evenVBand="0" w:oddHBand="0" w:evenHBand="0" w:firstRowFirstColumn="0" w:firstRowLastColumn="0" w:lastRowFirstColumn="0" w:lastRowLastColumn="0"/>
+              <w:rPr>
+                <w:rFonts w:ascii="Arial" w:hAnsi="Arial" w:cs="Arial"/>
+                <w:sz w:val="24"/>
+              </w:rPr>
+            </w:pPr>
+            <w:r>
+              <w:rPr>
+                <w:rFonts w:ascii="Arial" w:hAnsi="Arial" w:cs="Arial"/>
+                <w:sz w:val="24"/>
+              </w:rPr>
+              <w:t>Herramienta que permite el acceso a la información y actividades que en ella se encuentran habilitadas.</w:t>
+            </w:r>
+          </w:p>
+        </w:tc>
+      </w:tr>
+      <w:tr>
+        <w:trPr>
+          <w:cnfStyle w:val="000000100000" w:firstRow="0" w:lastRow="0" w:firstColumn="0" w:lastColumn="0" w:oddVBand="0" w:evenVBand="0" w:oddHBand="1" w:evenHBand="0" w:firstRowFirstColumn="0" w:firstRowLastColumn="0" w:lastRowFirstColumn="0" w:lastRowLastColumn="0"/>
+        </w:trPr>
+        <w:tc>
+          <w:tcPr>
+            <w:cnfStyle w:val="001000000000" w:firstRow="0" w:lastRow="0" w:firstColumn="1" w:lastColumn="0" w:oddVBand="0" w:evenVBand="0" w:oddHBand="0" w:evenHBand="0" w:firstRowFirstColumn="0" w:firstRowLastColumn="0" w:lastRowFirstColumn="0" w:lastRowLastColumn="0"/>
+            <w:tcW w:w="2831" w:type="dxa"/>
+          </w:tcPr>
+          <w:p>
+            <w:pPr>
+              <w:rPr>
+                <w:rFonts w:ascii="Arial" w:hAnsi="Arial" w:cs="Arial"/>
+                <w:sz w:val="24"/>
+              </w:rPr>
+            </w:pPr>
+            <w:r>
+              <w:rPr>
+                <w:rFonts w:ascii="Arial" w:hAnsi="Arial" w:cs="Arial"/>
+                <w:sz w:val="24"/>
+              </w:rPr>
+              <w:t>En línea</w:t>
+            </w:r>
+            <w:r>
+              <w:rPr>
+                <w:rFonts w:ascii="Arial" w:hAnsi="Arial" w:cs="Arial"/>
+                <w:sz w:val="24"/>
+              </w:rPr>
+              <w:t xml:space="preserve"> </w:t>
+            </w:r>
+          </w:p>
+        </w:tc>
+        <w:tc>
+          <w:tcPr>
+            <w:tcW w:w="2831" w:type="dxa"/>
+          </w:tcPr>
+          <w:p>
+            <w:pPr>
+              <w:cnfStyle w:val="000000100000" w:firstRow="0" w:lastRow="0" w:firstColumn="0" w:lastColumn="0" w:oddVBand="0" w:evenVBand="0" w:oddHBand="1" w:evenHBand="0" w:firstRowFirstColumn="0" w:firstRowLastColumn="0" w:lastRowFirstColumn="0" w:lastRowLastColumn="0"/>
+              <w:rPr>
+                <w:rFonts w:ascii="Arial" w:hAnsi="Arial" w:cs="Arial"/>
+                <w:sz w:val="24"/>
+              </w:rPr>
+            </w:pPr>
+            <w:r>
+              <w:rPr>
+                <w:rFonts w:ascii="Arial" w:hAnsi="Arial" w:cs="Arial"/>
+                <w:sz w:val="24"/>
+              </w:rPr>
+              <w:t>Concepto</w:t>
+            </w:r>
+          </w:p>
+        </w:tc>
+        <w:tc>
+          <w:tcPr>
+            <w:tcW w:w="2832" w:type="dxa"/>
+          </w:tcPr>
+          <w:p>
+            <w:pPr>
+              <w:cnfStyle w:val="000000100000" w:firstRow="0" w:lastRow="0" w:firstColumn="0" w:lastColumn="0" w:oddVBand="0" w:evenVBand="0" w:oddHBand="1" w:evenHBand="0" w:firstRowFirstColumn="0" w:firstRowLastColumn="0" w:lastRowFirstColumn="0" w:lastRowLastColumn="0"/>
+              <w:rPr>
+                <w:rFonts w:ascii="Arial" w:hAnsi="Arial" w:cs="Arial"/>
+                <w:sz w:val="24"/>
+              </w:rPr>
+            </w:pPr>
+            <w:r>
+              <w:rPr>
+                <w:rFonts w:ascii="Arial" w:hAnsi="Arial" w:cs="Arial"/>
+                <w:sz w:val="24"/>
+              </w:rPr>
+              <w:t>Que r</w:t>
+            </w:r>
+            <w:r>
+              <w:rPr>
+                <w:rFonts w:ascii="Arial" w:hAnsi="Arial" w:cs="Arial"/>
+                <w:sz w:val="24"/>
+              </w:rPr>
+              <w:t xml:space="preserve">equiere </w:t>
+            </w:r>
+            <w:r>
+              <w:rPr>
+                <w:rFonts w:ascii="Arial" w:hAnsi="Arial" w:cs="Arial"/>
+                <w:sz w:val="24"/>
+              </w:rPr>
+              <w:t>acceso a</w:t>
+            </w:r>
+            <w:r>
+              <w:rPr>
+                <w:rFonts w:ascii="Arial" w:hAnsi="Arial" w:cs="Arial"/>
+                <w:sz w:val="24"/>
+              </w:rPr>
+              <w:t xml:space="preserve"> internet y es de acceso remoto.</w:t>
+            </w:r>
+          </w:p>
+        </w:tc>
+      </w:tr>
+      <w:tr>
+        <w:tc>
+          <w:tcPr>
+            <w:cnfStyle w:val="001000000000" w:firstRow="0" w:lastRow="0" w:firstColumn="1" w:lastColumn="0" w:oddVBand="0" w:evenVBand="0" w:oddHBand="0" w:evenHBand="0" w:firstRowFirstColumn="0" w:firstRowLastColumn="0" w:lastRowFirstColumn="0" w:lastRowLastColumn="0"/>
+            <w:tcW w:w="2831" w:type="dxa"/>
+          </w:tcPr>
+          <w:p>
+            <w:pPr>
+              <w:rPr>
+                <w:rFonts w:ascii="Arial" w:hAnsi="Arial" w:cs="Arial"/>
+                <w:sz w:val="24"/>
+              </w:rPr>
+            </w:pPr>
+            <w:r>
+              <w:rPr>
+                <w:rFonts w:ascii="Arial" w:hAnsi="Arial" w:cs="Arial"/>
+                <w:sz w:val="24"/>
+              </w:rPr>
+              <w:t>Estado de cuenta</w:t>
+            </w:r>
+          </w:p>
+        </w:tc>
+        <w:tc>
+          <w:tcPr>
+            <w:tcW w:w="2831" w:type="dxa"/>
+          </w:tcPr>
+          <w:p>
+            <w:pPr>
+              <w:cnfStyle w:val="000000000000" w:firstRow="0" w:lastRow="0" w:firstColumn="0" w:lastColumn="0" w:oddVBand="0" w:evenVBand="0" w:oddHBand="0" w:evenHBand="0" w:firstRowFirstColumn="0" w:firstRowLastColumn="0" w:lastRowFirstColumn="0" w:lastRowLastColumn="0"/>
+              <w:rPr>
+                <w:rFonts w:ascii="Arial" w:hAnsi="Arial" w:cs="Arial"/>
+                <w:sz w:val="24"/>
+              </w:rPr>
+            </w:pPr>
+            <w:r>
+              <w:rPr>
+                <w:rFonts w:ascii="Arial" w:hAnsi="Arial" w:cs="Arial"/>
+                <w:sz w:val="24"/>
+              </w:rPr>
+              <w:t>Situación</w:t>
+            </w:r>
+          </w:p>
+        </w:tc>
+        <w:tc>
+          <w:tcPr>
+            <w:tcW w:w="2832" w:type="dxa"/>
+          </w:tcPr>
+          <w:p>
+            <w:pPr>
+              <w:cnfStyle w:val="000000000000" w:firstRow="0" w:lastRow="0" w:firstColumn="0" w:lastColumn="0" w:oddVBand="0" w:evenVBand="0" w:oddHBand="0" w:evenHBand="0" w:firstRowFirstColumn="0" w:firstRowLastColumn="0" w:lastRowFirstColumn="0" w:lastRowLastColumn="0"/>
+              <w:rPr>
+                <w:rFonts w:ascii="Arial" w:hAnsi="Arial" w:cs="Arial"/>
+                <w:sz w:val="24"/>
+              </w:rPr>
+            </w:pPr>
+            <w:r>
+              <w:rPr>
+                <w:rFonts w:ascii="Arial" w:hAnsi="Arial" w:cs="Arial"/>
+                <w:sz w:val="24"/>
+              </w:rPr>
+              <w:t>Define si una cuenta se encuentra o no activa.</w:t>
+            </w:r>
+          </w:p>
+        </w:tc>
+      </w:tr>
+      <w:tr>
+        <w:trPr>
+          <w:cnfStyle w:val="000000100000" w:firstRow="0" w:lastRow="0" w:firstColumn="0" w:lastColumn="0" w:oddVBand="0" w:evenVBand="0" w:oddHBand="1" w:evenHBand="0" w:firstRowFirstColumn="0" w:firstRowLastColumn="0" w:lastRowFirstColumn="0" w:lastRowLastColumn="0"/>
+        </w:trPr>
+        <w:tc>
+          <w:tcPr>
+            <w:cnfStyle w:val="001000000000" w:firstRow="0" w:lastRow="0" w:firstColumn="1" w:lastColumn="0" w:oddVBand="0" w:evenVBand="0" w:oddHBand="0" w:evenHBand="0" w:firstRowFirstColumn="0" w:firstRowLastColumn="0" w:lastRowFirstColumn="0" w:lastRowLastColumn="0"/>
+            <w:tcW w:w="2831" w:type="dxa"/>
+          </w:tcPr>
+          <w:p>
+            <w:pPr>
+              <w:rPr>
+                <w:rFonts w:ascii="Arial" w:hAnsi="Arial" w:cs="Arial"/>
+                <w:sz w:val="24"/>
+              </w:rPr>
+            </w:pPr>
+            <w:r>
+              <w:rPr>
+                <w:rFonts w:ascii="Arial" w:hAnsi="Arial" w:cs="Arial"/>
+                <w:sz w:val="24"/>
+              </w:rPr>
+              <w:t>Filtro</w:t>
+            </w:r>
+          </w:p>
+        </w:tc>
+        <w:tc>
+          <w:tcPr>
+            <w:tcW w:w="2831" w:type="dxa"/>
+          </w:tcPr>
+          <w:p>
+            <w:pPr>
+              <w:cnfStyle w:val="000000100000" w:firstRow="0" w:lastRow="0" w:firstColumn="0" w:lastColumn="0" w:oddVBand="0" w:evenVBand="0" w:oddHBand="1" w:evenHBand="0" w:firstRowFirstColumn="0" w:firstRowLastColumn="0" w:lastRowFirstColumn="0" w:lastRowLastColumn="0"/>
+              <w:rPr>
+                <w:rFonts w:ascii="Arial" w:hAnsi="Arial" w:cs="Arial"/>
+                <w:sz w:val="24"/>
+              </w:rPr>
+            </w:pPr>
+            <w:r>
+              <w:rPr>
+                <w:rFonts w:ascii="Arial" w:hAnsi="Arial" w:cs="Arial"/>
+                <w:sz w:val="24"/>
+              </w:rPr>
+              <w:t>Concepto</w:t>
+            </w:r>
+          </w:p>
+        </w:tc>
+        <w:tc>
+          <w:tcPr>
+            <w:tcW w:w="2832" w:type="dxa"/>
+          </w:tcPr>
+          <w:p>
+            <w:pPr>
+              <w:cnfStyle w:val="000000100000" w:firstRow="0" w:lastRow="0" w:firstColumn="0" w:lastColumn="0" w:oddVBand="0" w:evenVBand="0" w:oddHBand="1" w:evenHBand="0" w:firstRowFirstColumn="0" w:firstRowLastColumn="0" w:lastRowFirstColumn="0" w:lastRowLastColumn="0"/>
+              <w:rPr>
+                <w:rFonts w:ascii="Arial" w:hAnsi="Arial" w:cs="Arial"/>
+                <w:sz w:val="24"/>
+              </w:rPr>
+            </w:pPr>
+            <w:r>
+              <w:rPr>
+                <w:rFonts w:ascii="Arial" w:hAnsi="Arial" w:cs="Arial"/>
+                <w:sz w:val="24"/>
+              </w:rPr>
+              <w:t>Herramienta</w:t>
+            </w:r>
+            <w:r>
+              <w:rPr>
+                <w:rFonts w:ascii="Arial" w:hAnsi="Arial" w:cs="Arial"/>
+                <w:sz w:val="24"/>
+              </w:rPr>
+              <w:t xml:space="preserve"> que permite</w:t>
+            </w:r>
+            <w:r>
+              <w:rPr>
+                <w:rFonts w:ascii="Arial" w:hAnsi="Arial" w:cs="Arial"/>
+                <w:sz w:val="24"/>
+              </w:rPr>
+              <w:t xml:space="preserve"> una búsqueda </w:t>
+            </w:r>
+            <w:r>
+              <w:rPr>
+                <w:rFonts w:ascii="Arial" w:hAnsi="Arial" w:cs="Arial"/>
+                <w:sz w:val="24"/>
+              </w:rPr>
+              <w:t>más específica.</w:t>
+            </w:r>
+          </w:p>
+        </w:tc>
+      </w:tr>
+      <w:tr>
+        <w:tc>
+          <w:tcPr>
+            <w:cnfStyle w:val="001000000000" w:firstRow="0" w:lastRow="0" w:firstColumn="1" w:lastColumn="0" w:oddVBand="0" w:evenVBand="0" w:oddHBand="0" w:evenHBand="0" w:firstRowFirstColumn="0" w:firstRowLastColumn="0" w:lastRowFirstColumn="0" w:lastRowLastColumn="0"/>
+            <w:tcW w:w="2831" w:type="dxa"/>
+          </w:tcPr>
+          <w:p>
+            <w:pPr>
+              <w:rPr>
+                <w:rFonts w:ascii="Arial" w:hAnsi="Arial" w:cs="Arial"/>
+                <w:sz w:val="24"/>
+              </w:rPr>
+            </w:pPr>
+            <w:r>
+              <w:rPr>
+                <w:rFonts w:ascii="Arial" w:hAnsi="Arial" w:cs="Arial"/>
+                <w:sz w:val="24"/>
+              </w:rPr>
+              <w:t>Interfaz</w:t>
+            </w:r>
+            <w:r>
+              <w:rPr>
+                <w:rFonts w:ascii="Arial" w:hAnsi="Arial" w:cs="Arial"/>
+                <w:sz w:val="24"/>
+              </w:rPr>
+              <w:t xml:space="preserve"> (o interface)</w:t>
+            </w:r>
+          </w:p>
+        </w:tc>
+        <w:tc>
+          <w:tcPr>
+            <w:tcW w:w="2831" w:type="dxa"/>
+          </w:tcPr>
+          <w:p>
+            <w:pPr>
+              <w:cnfStyle w:val="000000000000" w:firstRow="0" w:lastRow="0" w:firstColumn="0" w:lastColumn="0" w:oddVBand="0" w:evenVBand="0" w:oddHBand="0" w:evenHBand="0" w:firstRowFirstColumn="0" w:firstRowLastColumn="0" w:lastRowFirstColumn="0" w:lastRowLastColumn="0"/>
+              <w:rPr>
+                <w:rFonts w:ascii="Arial" w:hAnsi="Arial" w:cs="Arial"/>
+                <w:sz w:val="24"/>
+              </w:rPr>
+            </w:pPr>
+            <w:r>
+              <w:rPr>
+                <w:rFonts w:ascii="Arial" w:hAnsi="Arial" w:cs="Arial"/>
+                <w:sz w:val="24"/>
+              </w:rPr>
+              <w:t>Concepto</w:t>
+            </w:r>
+          </w:p>
+        </w:tc>
+        <w:tc>
+          <w:tcPr>
+            <w:tcW w:w="2832" w:type="dxa"/>
+          </w:tcPr>
+          <w:p>
+            <w:pPr>
+              <w:cnfStyle w:val="000000000000" w:firstRow="0" w:lastRow="0" w:firstColumn="0" w:lastColumn="0" w:oddVBand="0" w:evenVBand="0" w:oddHBand="0" w:evenHBand="0" w:firstRowFirstColumn="0" w:firstRowLastColumn="0" w:lastRowFirstColumn="0" w:lastRowLastColumn="0"/>
+              <w:rPr>
+                <w:rFonts w:ascii="Arial" w:hAnsi="Arial" w:cs="Arial"/>
+                <w:sz w:val="24"/>
+              </w:rPr>
+            </w:pPr>
+            <w:r>
+              <w:rPr>
+                <w:rFonts w:ascii="Arial" w:hAnsi="Arial" w:cs="Arial"/>
+                <w:sz w:val="24"/>
+              </w:rPr>
+              <w:t>Objeto (puede ser abstracto) que permite la conexión entre dos sistemas u operaciones.</w:t>
+            </w:r>
+          </w:p>
+        </w:tc>
+      </w:tr>
+      <w:tr>
+        <w:trPr>
+          <w:cnfStyle w:val="000000100000" w:firstRow="0" w:lastRow="0" w:firstColumn="0" w:lastColumn="0" w:oddVBand="0" w:evenVBand="0" w:oddHBand="1" w:evenHBand="0" w:firstRowFirstColumn="0" w:firstRowLastColumn="0" w:lastRowFirstColumn="0" w:lastRowLastColumn="0"/>
+        </w:trPr>
+        <w:tc>
+          <w:tcPr>
+            <w:cnfStyle w:val="001000000000" w:firstRow="0" w:lastRow="0" w:firstColumn="1" w:lastColumn="0" w:oddVBand="0" w:evenVBand="0" w:oddHBand="0" w:evenHBand="0" w:firstRowFirstColumn="0" w:firstRowLastColumn="0" w:lastRowFirstColumn="0" w:lastRowLastColumn="0"/>
+            <w:tcW w:w="2831" w:type="dxa"/>
+          </w:tcPr>
+          <w:p>
+            <w:pPr>
+              <w:rPr>
+                <w:rFonts w:ascii="Arial" w:hAnsi="Arial" w:cs="Arial"/>
+                <w:sz w:val="24"/>
+              </w:rPr>
+            </w:pPr>
+            <w:r>
+              <w:rPr>
+                <w:rFonts w:ascii="Arial" w:hAnsi="Arial" w:cs="Arial"/>
+                <w:sz w:val="24"/>
+              </w:rPr>
+              <w:t>Rol</w:t>
+            </w:r>
+          </w:p>
+        </w:tc>
+        <w:tc>
+          <w:tcPr>
+            <w:tcW w:w="2831" w:type="dxa"/>
+          </w:tcPr>
+          <w:p>
+            <w:pPr>
+              <w:cnfStyle w:val="000000100000" w:firstRow="0" w:lastRow="0" w:firstColumn="0" w:lastColumn="0" w:oddVBand="0" w:evenVBand="0" w:oddHBand="1" w:evenHBand="0" w:firstRowFirstColumn="0" w:firstRowLastColumn="0" w:lastRowFirstColumn="0" w:lastRowLastColumn="0"/>
+              <w:rPr>
+                <w:rFonts w:ascii="Arial" w:hAnsi="Arial" w:cs="Arial"/>
+                <w:sz w:val="24"/>
+              </w:rPr>
+            </w:pPr>
+            <w:r>
+              <w:rPr>
+                <w:rFonts w:ascii="Arial" w:hAnsi="Arial" w:cs="Arial"/>
+                <w:sz w:val="24"/>
+              </w:rPr>
+              <w:t>Concepto</w:t>
+            </w:r>
+          </w:p>
+        </w:tc>
+        <w:tc>
+          <w:tcPr>
+            <w:tcW w:w="2832" w:type="dxa"/>
+          </w:tcPr>
+          <w:p>
+            <w:pPr>
+              <w:cnfStyle w:val="000000100000" w:firstRow="0" w:lastRow="0" w:firstColumn="0" w:lastColumn="0" w:oddVBand="0" w:evenVBand="0" w:oddHBand="1" w:evenHBand="0" w:firstRowFirstColumn="0" w:firstRowLastColumn="0" w:lastRowFirstColumn="0" w:lastRowLastColumn="0"/>
+              <w:rPr>
+                <w:rFonts w:ascii="Arial" w:hAnsi="Arial" w:cs="Arial"/>
+                <w:sz w:val="24"/>
+              </w:rPr>
+            </w:pPr>
+            <w:r>
+              <w:rPr>
+                <w:rFonts w:ascii="Arial" w:hAnsi="Arial" w:cs="Arial"/>
+                <w:sz w:val="24"/>
+              </w:rPr>
+              <w:t>Cargo que desempeña un empleado.</w:t>
+            </w:r>
+          </w:p>
+        </w:tc>
+      </w:tr>
+    </w:tbl>
+    <w:p>
+      <w:pPr>
+        <w:rPr>
+          <w:rFonts w:ascii="Arial" w:hAnsi="Arial" w:cs="Arial"/>
+        </w:rPr>
+      </w:pPr>
+    </w:p>
+    <w:p>
+      <w:pPr>
+        <w:pStyle w:val="Ttulo1"/>
+        <w:rPr>
+          <w:rFonts w:ascii="Arial" w:hAnsi="Arial" w:cs="Arial"/>
+        </w:rPr>
+      </w:pPr>
+      <w:r>
+        <w:rPr>
+          <w:rFonts w:ascii="Arial" w:hAnsi="Arial" w:cs="Arial"/>
+        </w:rPr>
+        <w:lastRenderedPageBreak/>
+        <w:t>Diseño del sistema</w:t>
+      </w:r>
+    </w:p>
+    <w:p>
+      <w:pPr>
+        <w:pStyle w:val="Ttulo2"/>
+        <w:rPr>
+          <w:rFonts w:ascii="Arial" w:hAnsi="Arial" w:cs="Arial"/>
+        </w:rPr>
+      </w:pPr>
+      <w:r>
+        <w:rPr>
+          <w:rFonts w:ascii="Arial" w:hAnsi="Arial" w:cs="Arial"/>
+        </w:rPr>
+        <w:t>Diagrama de clases</w:t>
+      </w:r>
+    </w:p>
+    <w:p>
+      <w:pPr>
+        <w:rPr>
+          <w:rFonts w:ascii="Arial" w:hAnsi="Arial" w:cs="Arial"/>
+        </w:rPr>
+      </w:pPr>
+      <w:r>
+        <w:rPr>
+          <w:noProof/>
+        </w:rPr>
+        <w:drawing>
+          <wp:inline distT="0" distB="0" distL="0" distR="0">
+            <wp:extent cx="5400040" cy="2623604"/>
+            <wp:effectExtent l="0" t="0" r="0" b="5715"/>
+            <wp:docPr id="8" name="Imagen 8" descr="C:\Users\Luis González\AppData\Local\Microsoft\Windows\INetCache\Content.Word\Diagrama de Clases.jpg"/>
+            <wp:cNvGraphicFramePr>
+              <a:graphicFrameLocks xmlns:a="http://schemas.openxmlformats.org/drawingml/2006/main" noChangeAspect="1"/>
+            </wp:cNvGraphicFramePr>
+            <a:graphic xmlns:a="http://schemas.openxmlformats.org/drawingml/2006/main">
+              <a:graphicData uri="http://schemas.openxmlformats.org/drawingml/2006/picture">
+                <pic:pic xmlns:pic="http://schemas.openxmlformats.org/drawingml/2006/picture">
+                  <pic:nvPicPr>
+                    <pic:cNvPr id="0" name="Picture 15" descr="C:\Users\Luis González\AppData\Local\Microsoft\Windows\INetCache\Content.Word\Diagrama de Clases.jpg"/>
+                    <pic:cNvPicPr>
+                      <a:picLocks noChangeAspect="1" noChangeArrowheads="1"/>
+                    </pic:cNvPicPr>
+                  </pic:nvPicPr>
+                  <pic:blipFill>
+                    <a:blip r:embed="rId10">
+                      <a:extLst>
+                        <a:ext uri="{28A0092B-C50C-407E-A947-70E740481C1C}">
+                          <a14:useLocalDpi xmlns:a14="http://schemas.microsoft.com/office/drawing/2010/main" val="0"/>
+                        </a:ext>
+                      </a:extLst>
+                    </a:blip>
+                    <a:srcRect/>
+                    <a:stretch>
+                      <a:fillRect/>
+                    </a:stretch>
+                  </pic:blipFill>
+                  <pic:spPr bwMode="auto">
+                    <a:xfrm>
+                      <a:off x="0" y="0"/>
+                      <a:ext cx="5400040" cy="2623604"/>
+                    </a:xfrm>
+                    <a:prstGeom prst="rect">
+                      <a:avLst/>
+                    </a:prstGeom>
+                    <a:noFill/>
+                    <a:ln>
+                      <a:noFill/>
+                    </a:ln>
+                  </pic:spPr>
+                </pic:pic>
+              </a:graphicData>
+            </a:graphic>
+          </wp:inline>
+        </w:drawing>
+      </w:r>
+    </w:p>
+    <w:p>
+      <w:pPr>
+        <w:pStyle w:val="Ttulo2"/>
+        <w:rPr>
+          <w:rFonts w:ascii="Arial" w:hAnsi="Arial" w:cs="Arial"/>
+        </w:rPr>
+      </w:pPr>
+      <w:r>
+        <w:rPr>
+          <w:noProof/>
+        </w:rPr>
+        <w:drawing>
+          <wp:anchor distT="0" distB="0" distL="114300" distR="114300" simplePos="0" relativeHeight="251660288" behindDoc="1" locked="0" layoutInCell="1" allowOverlap="1">
+            <wp:simplePos x="0" y="0"/>
+            <wp:positionH relativeFrom="column">
+              <wp:posOffset>-470535</wp:posOffset>
+            </wp:positionH>
+            <wp:positionV relativeFrom="paragraph">
+              <wp:posOffset>338455</wp:posOffset>
+            </wp:positionV>
+            <wp:extent cx="6386052" cy="4124325"/>
+            <wp:effectExtent l="0" t="0" r="0" b="0"/>
+            <wp:wrapTight wrapText="bothSides">
+              <wp:wrapPolygon edited="0">
+                <wp:start x="0" y="0"/>
+                <wp:lineTo x="0" y="21450"/>
+                <wp:lineTo x="21523" y="21450"/>
+                <wp:lineTo x="21523" y="0"/>
+                <wp:lineTo x="0" y="0"/>
+              </wp:wrapPolygon>
+            </wp:wrapTight>
+            <wp:docPr id="4" name="Imagen 4" descr="C:\Users\Luis González\AppData\Local\Microsoft\Windows\INetCache\Content.Word\Modelo ER.PNG"/>
+            <wp:cNvGraphicFramePr>
+              <a:graphicFrameLocks xmlns:a="http://schemas.openxmlformats.org/drawingml/2006/main" noChangeAspect="1"/>
+            </wp:cNvGraphicFramePr>
+            <a:graphic xmlns:a="http://schemas.openxmlformats.org/drawingml/2006/main">
+              <a:graphicData uri="http://schemas.openxmlformats.org/drawingml/2006/picture">
+                <pic:pic xmlns:pic="http://schemas.openxmlformats.org/drawingml/2006/picture">
+                  <pic:nvPicPr>
+                    <pic:cNvPr id="0" name="Picture 11" descr="C:\Users\Luis González\AppData\Local\Microsoft\Windows\INetCache\Content.Word\Modelo ER.PNG"/>
+                    <pic:cNvPicPr>
+                      <a:picLocks noChangeAspect="1" noChangeArrowheads="1"/>
+                    </pic:cNvPicPr>
+                  </pic:nvPicPr>
+                  <pic:blipFill>
+                    <a:blip r:embed="rId11">
+                      <a:extLst>
+                        <a:ext uri="{28A0092B-C50C-407E-A947-70E740481C1C}">
+                          <a14:useLocalDpi xmlns:a14="http://schemas.microsoft.com/office/drawing/2010/main" val="0"/>
+                        </a:ext>
+                      </a:extLst>
+                    </a:blip>
+                    <a:srcRect/>
+                    <a:stretch>
+                      <a:fillRect/>
+                    </a:stretch>
+                  </pic:blipFill>
+                  <pic:spPr bwMode="auto">
+                    <a:xfrm>
+                      <a:off x="0" y="0"/>
+                      <a:ext cx="6386052" cy="4124325"/>
+                    </a:xfrm>
+                    <a:prstGeom prst="rect">
+                      <a:avLst/>
+                    </a:prstGeom>
+                    <a:noFill/>
+                    <a:ln>
+                      <a:noFill/>
+                    </a:ln>
+                  </pic:spPr>
+                </pic:pic>
+              </a:graphicData>
+            </a:graphic>
+          </wp:anchor>
+        </w:drawing>
+      </w:r>
       <w:r>
         <w:rPr>
           <w:rFonts w:ascii="Arial" w:hAnsi="Arial" w:cs="Arial"/>
@@ -15966,6 +17515,7 @@
         <w:t>Modelo Entidad – Relación</w:t>
       </w:r>
     </w:p>
+    <w:p/>
     <w:sectPr>
       <w:pgSz w:w="11906" w:h="16838"/>
       <w:pgMar w:top="1417" w:right="1701" w:bottom="1417" w:left="1701" w:header="708" w:footer="708" w:gutter="0"/>
@@ -16525,6 +18075,95 @@
     </w:lvl>
   </w:abstractNum>
   <w:abstractNum w:abstractNumId="5" w15:restartNumberingAfterBreak="0">
+    <w:nsid w:val="08B11667"/>
+    <w:multiLevelType w:val="hybridMultilevel"/>
+    <w:tmpl w:val="DA6840D6"/>
+    <w:lvl w:ilvl="0" w:tplc="0C0A0001">
+      <w:start w:val="1"/>
+      <w:numFmt w:val="bullet"/>
+      <w:lvlText w:val=""/>
+      <w:lvlJc w:val="left"/>
+      <w:pPr>
+        <w:ind w:left="360" w:hanging="360"/>
+      </w:pPr>
+      <w:rPr>
+        <w:rFonts w:ascii="Symbol" w:hAnsi="Symbol" w:hint="default"/>
+      </w:rPr>
+    </w:lvl>
+    <w:lvl w:ilvl="1" w:tplc="0C0A0019" w:tentative="1">
+      <w:start w:val="1"/>
+      <w:numFmt w:val="lowerLetter"/>
+      <w:lvlText w:val="%2."/>
+      <w:lvlJc w:val="left"/>
+      <w:pPr>
+        <w:ind w:left="1080" w:hanging="360"/>
+      </w:pPr>
+    </w:lvl>
+    <w:lvl w:ilvl="2" w:tplc="0C0A001B" w:tentative="1">
+      <w:start w:val="1"/>
+      <w:numFmt w:val="lowerRoman"/>
+      <w:lvlText w:val="%3."/>
+      <w:lvlJc w:val="right"/>
+      <w:pPr>
+        <w:ind w:left="1800" w:hanging="180"/>
+      </w:pPr>
+    </w:lvl>
+    <w:lvl w:ilvl="3" w:tplc="0C0A000F" w:tentative="1">
+      <w:start w:val="1"/>
+      <w:numFmt w:val="decimal"/>
+      <w:lvlText w:val="%4."/>
+      <w:lvlJc w:val="left"/>
+      <w:pPr>
+        <w:ind w:left="2520" w:hanging="360"/>
+      </w:pPr>
+    </w:lvl>
+    <w:lvl w:ilvl="4" w:tplc="0C0A0019" w:tentative="1">
+      <w:start w:val="1"/>
+      <w:numFmt w:val="lowerLetter"/>
+      <w:lvlText w:val="%5."/>
+      <w:lvlJc w:val="left"/>
+      <w:pPr>
+        <w:ind w:left="3240" w:hanging="360"/>
+      </w:pPr>
+    </w:lvl>
+    <w:lvl w:ilvl="5" w:tplc="0C0A001B" w:tentative="1">
+      <w:start w:val="1"/>
+      <w:numFmt w:val="lowerRoman"/>
+      <w:lvlText w:val="%6."/>
+      <w:lvlJc w:val="right"/>
+      <w:pPr>
+        <w:ind w:left="3960" w:hanging="180"/>
+      </w:pPr>
+    </w:lvl>
+    <w:lvl w:ilvl="6" w:tplc="0C0A000F" w:tentative="1">
+      <w:start w:val="1"/>
+      <w:numFmt w:val="decimal"/>
+      <w:lvlText w:val="%7."/>
+      <w:lvlJc w:val="left"/>
+      <w:pPr>
+        <w:ind w:left="4680" w:hanging="360"/>
+      </w:pPr>
+    </w:lvl>
+    <w:lvl w:ilvl="7" w:tplc="0C0A0019" w:tentative="1">
+      <w:start w:val="1"/>
+      <w:numFmt w:val="lowerLetter"/>
+      <w:lvlText w:val="%8."/>
+      <w:lvlJc w:val="left"/>
+      <w:pPr>
+        <w:ind w:left="5400" w:hanging="360"/>
+      </w:pPr>
+    </w:lvl>
+    <w:lvl w:ilvl="8" w:tplc="0C0A001B" w:tentative="1">
+      <w:start w:val="1"/>
+      <w:numFmt w:val="lowerRoman"/>
+      <w:lvlText w:val="%9."/>
+      <w:lvlJc w:val="right"/>
+      <w:pPr>
+        <w:ind w:left="6120" w:hanging="180"/>
+      </w:pPr>
+    </w:lvl>
+  </w:abstractNum>
+  <w:abstractNum w:abstractNumId="6" w15:restartNumberingAfterBreak="0">
     <w:nsid w:val="14DD1967"/>
     <w:multiLevelType w:val="hybridMultilevel"/>
     <w:tmpl w:val="68587D16"/>
@@ -16637,7 +18276,7 @@
       </w:rPr>
     </w:lvl>
   </w:abstractNum>
-  <w:abstractNum w:abstractNumId="6" w15:restartNumberingAfterBreak="0">
+  <w:abstractNum w:abstractNumId="7" w15:restartNumberingAfterBreak="0">
     <w:nsid w:val="17640422"/>
     <w:multiLevelType w:val="hybridMultilevel"/>
     <w:tmpl w:val="952E7F64"/>
@@ -16750,7 +18389,7 @@
       </w:rPr>
     </w:lvl>
   </w:abstractNum>
-  <w:abstractNum w:abstractNumId="7" w15:restartNumberingAfterBreak="0">
+  <w:abstractNum w:abstractNumId="8" w15:restartNumberingAfterBreak="0">
     <w:nsid w:val="198424F3"/>
     <w:multiLevelType w:val="hybridMultilevel"/>
     <w:tmpl w:val="38823884"/>
@@ -16863,7 +18502,7 @@
       </w:rPr>
     </w:lvl>
   </w:abstractNum>
-  <w:abstractNum w:abstractNumId="8" w15:restartNumberingAfterBreak="0">
+  <w:abstractNum w:abstractNumId="9" w15:restartNumberingAfterBreak="0">
     <w:nsid w:val="242677FC"/>
     <w:multiLevelType w:val="hybridMultilevel"/>
     <w:tmpl w:val="31E20CC6"/>
@@ -16976,7 +18615,7 @@
       </w:rPr>
     </w:lvl>
   </w:abstractNum>
-  <w:abstractNum w:abstractNumId="9" w15:restartNumberingAfterBreak="0">
+  <w:abstractNum w:abstractNumId="10" w15:restartNumberingAfterBreak="0">
     <w:nsid w:val="272D1B0D"/>
     <w:multiLevelType w:val="hybridMultilevel"/>
     <w:tmpl w:val="D4844BA6"/>
@@ -17062,7 +18701,7 @@
       </w:pPr>
     </w:lvl>
   </w:abstractNum>
-  <w:abstractNum w:abstractNumId="10" w15:restartNumberingAfterBreak="0">
+  <w:abstractNum w:abstractNumId="11" w15:restartNumberingAfterBreak="0">
     <w:nsid w:val="2DB12B83"/>
     <w:multiLevelType w:val="hybridMultilevel"/>
     <w:tmpl w:val="1C8456DC"/>
@@ -17175,7 +18814,7 @@
       </w:rPr>
     </w:lvl>
   </w:abstractNum>
-  <w:abstractNum w:abstractNumId="11" w15:restartNumberingAfterBreak="0">
+  <w:abstractNum w:abstractNumId="12" w15:restartNumberingAfterBreak="0">
     <w:nsid w:val="340B3D8D"/>
     <w:multiLevelType w:val="multilevel"/>
     <w:tmpl w:val="0C0A001F"/>
@@ -17261,7 +18900,7 @@
       </w:pPr>
     </w:lvl>
   </w:abstractNum>
-  <w:abstractNum w:abstractNumId="12" w15:restartNumberingAfterBreak="0">
+  <w:abstractNum w:abstractNumId="13" w15:restartNumberingAfterBreak="0">
     <w:nsid w:val="36A75168"/>
     <w:multiLevelType w:val="hybridMultilevel"/>
     <w:tmpl w:val="A53A4128"/>
@@ -17301,7 +18940,7 @@
         <w:rFonts w:hint="default"/>
       </w:rPr>
     </w:lvl>
-    <w:lvl w:ilvl="3" w:tplc="0C0A0001" w:tentative="1">
+    <w:lvl w:ilvl="3" w:tplc="0C0A0001">
       <w:start w:val="1"/>
       <w:numFmt w:val="bullet"/>
       <w:lvlText w:val=""/>
@@ -17374,7 +19013,7 @@
       </w:rPr>
     </w:lvl>
   </w:abstractNum>
-  <w:abstractNum w:abstractNumId="13" w15:restartNumberingAfterBreak="0">
+  <w:abstractNum w:abstractNumId="14" w15:restartNumberingAfterBreak="0">
     <w:nsid w:val="3E893C3D"/>
     <w:multiLevelType w:val="hybridMultilevel"/>
     <w:tmpl w:val="E21E2306"/>
@@ -17487,7 +19126,7 @@
       </w:rPr>
     </w:lvl>
   </w:abstractNum>
-  <w:abstractNum w:abstractNumId="14" w15:restartNumberingAfterBreak="0">
+  <w:abstractNum w:abstractNumId="15" w15:restartNumberingAfterBreak="0">
     <w:nsid w:val="4E98558E"/>
     <w:multiLevelType w:val="hybridMultilevel"/>
     <w:tmpl w:val="BE763E2A"/>
@@ -17600,7 +19239,7 @@
       </w:rPr>
     </w:lvl>
   </w:abstractNum>
-  <w:abstractNum w:abstractNumId="15" w15:restartNumberingAfterBreak="0">
+  <w:abstractNum w:abstractNumId="16" w15:restartNumberingAfterBreak="0">
     <w:nsid w:val="5D8A48B8"/>
     <w:multiLevelType w:val="hybridMultilevel"/>
     <w:tmpl w:val="C6985C42"/>
@@ -17713,7 +19352,7 @@
       </w:rPr>
     </w:lvl>
   </w:abstractNum>
-  <w:abstractNum w:abstractNumId="16" w15:restartNumberingAfterBreak="0">
+  <w:abstractNum w:abstractNumId="17" w15:restartNumberingAfterBreak="0">
     <w:nsid w:val="5F9E7229"/>
     <w:multiLevelType w:val="hybridMultilevel"/>
     <w:tmpl w:val="EE002F80"/>
@@ -17826,7 +19465,7 @@
       </w:rPr>
     </w:lvl>
   </w:abstractNum>
-  <w:abstractNum w:abstractNumId="17" w15:restartNumberingAfterBreak="0">
+  <w:abstractNum w:abstractNumId="18" w15:restartNumberingAfterBreak="0">
     <w:nsid w:val="626D2878"/>
     <w:multiLevelType w:val="hybridMultilevel"/>
     <w:tmpl w:val="9490DD24"/>
@@ -17939,7 +19578,7 @@
       </w:rPr>
     </w:lvl>
   </w:abstractNum>
-  <w:abstractNum w:abstractNumId="18" w15:restartNumberingAfterBreak="0">
+  <w:abstractNum w:abstractNumId="19" w15:restartNumberingAfterBreak="0">
     <w:nsid w:val="65122AEB"/>
     <w:multiLevelType w:val="hybridMultilevel"/>
     <w:tmpl w:val="4CB4E54A"/>
@@ -18052,7 +19691,7 @@
       </w:rPr>
     </w:lvl>
   </w:abstractNum>
-  <w:abstractNum w:abstractNumId="19" w15:restartNumberingAfterBreak="0">
+  <w:abstractNum w:abstractNumId="20" w15:restartNumberingAfterBreak="0">
     <w:nsid w:val="701931D2"/>
     <w:multiLevelType w:val="hybridMultilevel"/>
     <w:tmpl w:val="FD263B92"/>
@@ -18165,7 +19804,7 @@
       </w:rPr>
     </w:lvl>
   </w:abstractNum>
-  <w:abstractNum w:abstractNumId="20" w15:restartNumberingAfterBreak="0">
+  <w:abstractNum w:abstractNumId="21" w15:restartNumberingAfterBreak="0">
     <w:nsid w:val="77F67BC5"/>
     <w:multiLevelType w:val="multilevel"/>
     <w:tmpl w:val="0C0A0021"/>
@@ -18278,7 +19917,7 @@
       </w:rPr>
     </w:lvl>
   </w:abstractNum>
-  <w:abstractNum w:abstractNumId="21" w15:restartNumberingAfterBreak="0">
+  <w:abstractNum w:abstractNumId="22" w15:restartNumberingAfterBreak="0">
     <w:nsid w:val="7F8738D1"/>
     <w:multiLevelType w:val="hybridMultilevel"/>
     <w:tmpl w:val="3DA40F9C"/>
@@ -18392,7 +20031,7 @@
     </w:lvl>
   </w:abstractNum>
   <w:num w:numId="1">
-    <w:abstractNumId w:val="9"/>
+    <w:abstractNumId w:val="10"/>
   </w:num>
   <w:num w:numId="2">
     <w:abstractNumId w:val="1"/>
@@ -18401,61 +20040,64 @@
     <w:abstractNumId w:val="3"/>
   </w:num>
   <w:num w:numId="4">
-    <w:abstractNumId w:val="11"/>
+    <w:abstractNumId w:val="12"/>
   </w:num>
   <w:num w:numId="5">
-    <w:abstractNumId w:val="8"/>
+    <w:abstractNumId w:val="9"/>
   </w:num>
   <w:num w:numId="6">
-    <w:abstractNumId w:val="16"/>
+    <w:abstractNumId w:val="17"/>
   </w:num>
   <w:num w:numId="7">
-    <w:abstractNumId w:val="15"/>
+    <w:abstractNumId w:val="16"/>
   </w:num>
   <w:num w:numId="8">
     <w:abstractNumId w:val="2"/>
   </w:num>
   <w:num w:numId="9">
-    <w:abstractNumId w:val="7"/>
+    <w:abstractNumId w:val="8"/>
   </w:num>
   <w:num w:numId="10">
     <w:abstractNumId w:val="0"/>
   </w:num>
   <w:num w:numId="11">
-    <w:abstractNumId w:val="10"/>
+    <w:abstractNumId w:val="11"/>
   </w:num>
   <w:num w:numId="12">
-    <w:abstractNumId w:val="14"/>
+    <w:abstractNumId w:val="15"/>
   </w:num>
   <w:num w:numId="13">
+    <w:abstractNumId w:val="7"/>
+  </w:num>
+  <w:num w:numId="14">
     <w:abstractNumId w:val="6"/>
   </w:num>
-  <w:num w:numId="14">
-    <w:abstractNumId w:val="5"/>
+  <w:num w:numId="15">
+    <w:abstractNumId w:val="19"/>
   </w:num>
-  <w:num w:numId="15">
+  <w:num w:numId="16">
     <w:abstractNumId w:val="18"/>
   </w:num>
-  <w:num w:numId="16">
-    <w:abstractNumId w:val="17"/>
-  </w:num>
   <w:num w:numId="17">
-    <w:abstractNumId w:val="21"/>
+    <w:abstractNumId w:val="22"/>
   </w:num>
   <w:num w:numId="18">
-    <w:abstractNumId w:val="19"/>
+    <w:abstractNumId w:val="20"/>
   </w:num>
   <w:num w:numId="19">
     <w:abstractNumId w:val="4"/>
   </w:num>
   <w:num w:numId="20">
+    <w:abstractNumId w:val="14"/>
+  </w:num>
+  <w:num w:numId="21">
+    <w:abstractNumId w:val="21"/>
+  </w:num>
+  <w:num w:numId="22">
     <w:abstractNumId w:val="13"/>
   </w:num>
-  <w:num w:numId="21">
-    <w:abstractNumId w:val="20"/>
-  </w:num>
-  <w:num w:numId="22">
-    <w:abstractNumId w:val="12"/>
+  <w:num w:numId="23">
+    <w:abstractNumId w:val="5"/>
   </w:num>
 </w:numbering>
 </file>
@@ -19095,6 +20737,7 @@
   <w:style w:type="character" w:default="1" w:styleId="Fuentedeprrafopredeter">
     <w:name w:val="Default Paragraph Font"/>
     <w:uiPriority w:val="1"/>
+    <w:semiHidden/>
     <w:unhideWhenUsed/>
   </w:style>
   <w:style w:type="table" w:default="1" w:styleId="Tablanormal">
@@ -19669,7 +21312,7 @@
 </file>
 
 <file path=customXml/itemProps1.xml><?xml version="1.0" encoding="utf-8"?>
-<ds:datastoreItem xmlns:ds="http://schemas.openxmlformats.org/officeDocument/2006/customXml" ds:itemID="{DF6CF0F8-3648-4365-B9B7-B77723549BE8}">
+<ds:datastoreItem xmlns:ds="http://schemas.openxmlformats.org/officeDocument/2006/customXml" ds:itemID="{3CA2D3B7-C745-482A-90B7-90DDDFE5D960}">
   <ds:schemaRefs>
     <ds:schemaRef ds:uri="http://schemas.openxmlformats.org/officeDocument/2006/bibliography"/>
   </ds:schemaRefs>

</xml_diff>

<commit_message>
- planificacion - html
</commit_message>
<xml_diff>
--- a/BANQUETZAL - Análisis y Diseño.docx
+++ b/BANQUETZAL - Análisis y Diseño.docx
@@ -2506,13 +2506,11 @@
         <w:pStyle w:val="Ttulo3"/>
         <w:rPr>
           <w:rFonts w:ascii="Arial" w:hAnsi="Arial" w:cs="Arial"/>
-          <w:highlight w:val="yellow"/>
         </w:rPr>
       </w:pPr>
       <w:r>
         <w:rPr>
           <w:rFonts w:ascii="Arial" w:hAnsi="Arial" w:cs="Arial"/>
-          <w:highlight w:val="yellow"/>
         </w:rPr>
         <w:t>Atributos del sistema</w:t>
       </w:r>
@@ -2556,6 +2554,114 @@
           <w:sz w:val="24"/>
         </w:rPr>
       </w:pPr>
+      <w:r>
+        <w:rPr>
+          <w:rFonts w:ascii="Arial" w:hAnsi="Arial" w:cs="Arial"/>
+          <w:sz w:val="24"/>
+        </w:rPr>
+        <w:t>Tiempo de respuesta óptimo</w:t>
+      </w:r>
+    </w:p>
+    <w:p>
+      <w:pPr>
+        <w:pStyle w:val="Prrafodelista"/>
+        <w:numPr>
+          <w:ilvl w:val="0"/>
+          <w:numId w:val="18"/>
+        </w:numPr>
+        <w:rPr>
+          <w:rFonts w:ascii="Arial" w:hAnsi="Arial" w:cs="Arial"/>
+          <w:sz w:val="24"/>
+        </w:rPr>
+      </w:pPr>
+      <w:r>
+        <w:rPr>
+          <w:rFonts w:ascii="Arial" w:hAnsi="Arial" w:cs="Arial"/>
+          <w:sz w:val="24"/>
+        </w:rPr>
+        <w:t>Almacenamiento</w:t>
+      </w:r>
+      <w:r>
+        <w:rPr>
+          <w:rFonts w:ascii="Arial" w:hAnsi="Arial" w:cs="Arial"/>
+          <w:sz w:val="24"/>
+        </w:rPr>
+        <w:t xml:space="preserve"> y visibilidad</w:t>
+      </w:r>
+      <w:r>
+        <w:rPr>
+          <w:rFonts w:ascii="Arial" w:hAnsi="Arial" w:cs="Arial"/>
+          <w:sz w:val="24"/>
+        </w:rPr>
+        <w:t xml:space="preserve"> de datos hermético</w:t>
+      </w:r>
+      <w:r>
+        <w:rPr>
+          <w:rFonts w:ascii="Arial" w:hAnsi="Arial" w:cs="Arial"/>
+          <w:sz w:val="24"/>
+        </w:rPr>
+        <w:t>s</w:t>
+      </w:r>
+    </w:p>
+    <w:p>
+      <w:pPr>
+        <w:pStyle w:val="Prrafodelista"/>
+        <w:numPr>
+          <w:ilvl w:val="0"/>
+          <w:numId w:val="18"/>
+        </w:numPr>
+        <w:rPr>
+          <w:rFonts w:ascii="Arial" w:hAnsi="Arial" w:cs="Arial"/>
+          <w:sz w:val="24"/>
+        </w:rPr>
+      </w:pPr>
+      <w:r>
+        <w:rPr>
+          <w:rFonts w:ascii="Arial" w:hAnsi="Arial" w:cs="Arial"/>
+          <w:sz w:val="24"/>
+        </w:rPr>
+        <w:t>Integridad de datos</w:t>
+      </w:r>
+    </w:p>
+    <w:p>
+      <w:pPr>
+        <w:pStyle w:val="Prrafodelista"/>
+        <w:numPr>
+          <w:ilvl w:val="0"/>
+          <w:numId w:val="18"/>
+        </w:numPr>
+        <w:rPr>
+          <w:rFonts w:ascii="Arial" w:hAnsi="Arial" w:cs="Arial"/>
+          <w:sz w:val="24"/>
+        </w:rPr>
+      </w:pPr>
+      <w:r>
+        <w:rPr>
+          <w:rFonts w:ascii="Arial" w:hAnsi="Arial" w:cs="Arial"/>
+          <w:sz w:val="24"/>
+        </w:rPr>
+        <w:t>Tolerancia a fallos</w:t>
+      </w:r>
+    </w:p>
+    <w:p>
+      <w:pPr>
+        <w:pStyle w:val="Prrafodelista"/>
+        <w:numPr>
+          <w:ilvl w:val="0"/>
+          <w:numId w:val="18"/>
+        </w:numPr>
+        <w:rPr>
+          <w:rFonts w:ascii="Arial" w:hAnsi="Arial" w:cs="Arial"/>
+          <w:sz w:val="24"/>
+        </w:rPr>
+      </w:pPr>
+      <w:r>
+        <w:rPr>
+          <w:rFonts w:ascii="Arial" w:hAnsi="Arial" w:cs="Arial"/>
+          <w:sz w:val="24"/>
+        </w:rPr>
+        <w:t>Portable (móvil) y de escritorio</w:t>
+      </w:r>
     </w:p>
     <w:p>
       <w:pPr>
@@ -3015,6 +3121,7 @@
           <w:rFonts w:ascii="Arial" w:hAnsi="Arial" w:cs="Arial"/>
           <w:sz w:val="24"/>
         </w:rPr>
+        <w:lastRenderedPageBreak/>
         <w:t>Gestionar emp</w:t>
       </w:r>
       <w:r>
@@ -3088,7 +3195,6 @@
           <w:rFonts w:ascii="Arial" w:hAnsi="Arial" w:cs="Arial"/>
           <w:sz w:val="24"/>
         </w:rPr>
-        <w:lastRenderedPageBreak/>
         <w:t>Una nómina tiene un mínimo de fondos de Q</w:t>
       </w:r>
       <w:r>
@@ -4071,6 +4177,7 @@
                 <w:rFonts w:ascii="Arial" w:hAnsi="Arial" w:cs="Arial"/>
                 <w:sz w:val="24"/>
               </w:rPr>
+              <w:lastRenderedPageBreak/>
               <w:t>Descripción</w:t>
             </w:r>
           </w:p>
@@ -4136,7 +4243,6 @@
                 <w:rFonts w:ascii="Arial" w:hAnsi="Arial" w:cs="Arial"/>
                 <w:sz w:val="24"/>
               </w:rPr>
-              <w:lastRenderedPageBreak/>
               <w:t>Caso de uso</w:t>
             </w:r>
           </w:p>
@@ -5620,6 +5726,7 @@
                 <w:rFonts w:ascii="Arial" w:hAnsi="Arial" w:cs="Arial"/>
                 <w:sz w:val="24"/>
               </w:rPr>
+              <w:lastRenderedPageBreak/>
               <w:t>Descripción</w:t>
             </w:r>
           </w:p>
@@ -5797,7 +5904,6 @@
                 <w:rFonts w:ascii="Arial" w:hAnsi="Arial" w:cs="Arial"/>
                 <w:sz w:val="24"/>
               </w:rPr>
-              <w:lastRenderedPageBreak/>
               <w:t>Tipo</w:t>
             </w:r>
           </w:p>
@@ -7114,28 +7220,7 @@
                 <w:rFonts w:ascii="Arial" w:hAnsi="Arial" w:cs="Arial"/>
                 <w:sz w:val="24"/>
               </w:rPr>
-              <w:t>01</w:t>
-            </w:r>
-            <w:r>
-              <w:rPr>
-                <w:rFonts w:ascii="Arial" w:hAnsi="Arial" w:cs="Arial"/>
-                <w:sz w:val="24"/>
-              </w:rPr>
-              <w:t>6</w:t>
-            </w:r>
-            <w:r>
-              <w:rPr>
-                <w:rFonts w:ascii="Arial" w:hAnsi="Arial" w:cs="Arial"/>
-                <w:sz w:val="24"/>
-              </w:rPr>
-              <w:t xml:space="preserve">, </w:t>
-            </w:r>
-            <w:r>
-              <w:rPr>
-                <w:rFonts w:ascii="Arial" w:hAnsi="Arial" w:cs="Arial"/>
-                <w:sz w:val="24"/>
-              </w:rPr>
-              <w:t>Asociar cuenta</w:t>
+              <w:t>016, Asociar cuenta</w:t>
             </w:r>
           </w:p>
         </w:tc>
@@ -7252,6 +7337,7 @@
                 <w:rFonts w:ascii="Arial" w:hAnsi="Arial" w:cs="Arial"/>
                 <w:sz w:val="24"/>
               </w:rPr>
+              <w:lastRenderedPageBreak/>
               <w:t>Descripción</w:t>
             </w:r>
           </w:p>
@@ -7297,7 +7383,6 @@
         <w:rPr>
           <w:rFonts w:ascii="Arial" w:hAnsi="Arial" w:cs="Arial"/>
         </w:rPr>
-        <w:lastRenderedPageBreak/>
         <w:t>Casos de uso Expandidos</w:t>
       </w:r>
     </w:p>
@@ -8220,6 +8305,7 @@
                 <w:sz w:val="24"/>
                 <w:szCs w:val="24"/>
               </w:rPr>
+              <w:lastRenderedPageBreak/>
               <w:t>Tipo</w:t>
             </w:r>
           </w:p>
@@ -8380,7 +8466,6 @@
                 <w:sz w:val="24"/>
                 <w:szCs w:val="24"/>
               </w:rPr>
-              <w:lastRenderedPageBreak/>
               <w:t>Un cliente decide realizar una transferencia de dinero de una cuenta de la que es poseedor a otra cuenta.</w:t>
             </w:r>
           </w:p>
@@ -9245,7 +9330,6 @@
                 <w:sz w:val="24"/>
                 <w:szCs w:val="24"/>
               </w:rPr>
-              <w:lastRenderedPageBreak/>
               <w:t>Actores</w:t>
             </w:r>
           </w:p>
@@ -9944,30 +10028,23 @@
                 <w:sz w:val="24"/>
                 <w:szCs w:val="24"/>
               </w:rPr>
-              <w:t xml:space="preserve"> 1.2: Si el empleado no es cliente del banco, se realiza el proceso de una apertura de cuenta monetaria para el mismo, y esta se dirigirán las transacciones correspondientes.</w:t>
-            </w:r>
-          </w:p>
-          <w:p>
-            <w:pPr>
-              <w:pStyle w:val="Prrafodelista"/>
-              <w:numPr>
-                <w:ilvl w:val="1"/>
-                <w:numId w:val="22"/>
-              </w:numPr>
-              <w:cnfStyle w:val="000000000000" w:firstRow="0" w:lastRow="0" w:firstColumn="0" w:lastColumn="0" w:oddVBand="0" w:evenVBand="0" w:oddHBand="0" w:evenHBand="0" w:firstRowFirstColumn="0" w:firstRowLastColumn="0" w:lastRowFirstColumn="0" w:lastRowLastColumn="0"/>
-              <w:rPr>
-                <w:rFonts w:ascii="Arial" w:hAnsi="Arial" w:cs="Arial"/>
-                <w:sz w:val="24"/>
-                <w:szCs w:val="24"/>
-              </w:rPr>
-            </w:pPr>
-            <w:r>
-              <w:rPr>
-                <w:rFonts w:ascii="Arial" w:hAnsi="Arial" w:cs="Arial"/>
-                <w:sz w:val="24"/>
-                <w:szCs w:val="24"/>
-              </w:rPr>
-              <w:t xml:space="preserve"> </w:t>
+              <w:t xml:space="preserve"> 1.2: Si el empleado no es cliente del banco, se realiza el proceso de una apertura de cuenta monetaria para el mismo, y </w:t>
+            </w:r>
+            <w:r>
+              <w:rPr>
+                <w:rFonts w:ascii="Arial" w:hAnsi="Arial" w:cs="Arial"/>
+                <w:sz w:val="24"/>
+                <w:szCs w:val="24"/>
+              </w:rPr>
+              <w:t xml:space="preserve">a </w:t>
+            </w:r>
+            <w:r>
+              <w:rPr>
+                <w:rFonts w:ascii="Arial" w:hAnsi="Arial" w:cs="Arial"/>
+                <w:sz w:val="24"/>
+                <w:szCs w:val="24"/>
+              </w:rPr>
+              <w:t>esta se dirigirán las transacciones correspondientes.</w:t>
             </w:r>
           </w:p>
         </w:tc>
@@ -10013,7 +10090,6 @@
                 <w:sz w:val="24"/>
                 <w:szCs w:val="24"/>
               </w:rPr>
-              <w:lastRenderedPageBreak/>
               <w:t>Caso de uso</w:t>
             </w:r>
           </w:p>
@@ -11119,565 +11195,13 @@
         </w:rPr>
       </w:pPr>
     </w:p>
-    <w:tbl>
-      <w:tblPr>
-        <w:tblStyle w:val="Tablanormal1"/>
-        <w:tblW w:w="0" w:type="auto"/>
-        <w:tblLook w:val="04A0" w:firstRow="1" w:lastRow="0" w:firstColumn="1" w:lastColumn="0" w:noHBand="0" w:noVBand="1"/>
-      </w:tblPr>
-      <w:tblGrid>
-        <w:gridCol w:w="2547"/>
-        <w:gridCol w:w="5947"/>
-      </w:tblGrid>
-      <w:tr>
-        <w:trPr>
-          <w:cnfStyle w:val="100000000000" w:firstRow="1" w:lastRow="0" w:firstColumn="0" w:lastColumn="0" w:oddVBand="0" w:evenVBand="0" w:oddHBand="0" w:evenHBand="0" w:firstRowFirstColumn="0" w:firstRowLastColumn="0" w:lastRowFirstColumn="0" w:lastRowLastColumn="0"/>
-        </w:trPr>
-        <w:tc>
-          <w:tcPr>
-            <w:cnfStyle w:val="001000000000" w:firstRow="0" w:lastRow="0" w:firstColumn="1" w:lastColumn="0" w:oddVBand="0" w:evenVBand="0" w:oddHBand="0" w:evenHBand="0" w:firstRowFirstColumn="0" w:firstRowLastColumn="0" w:lastRowFirstColumn="0" w:lastRowLastColumn="0"/>
-            <w:tcW w:w="2547" w:type="dxa"/>
-          </w:tcPr>
-          <w:p>
-            <w:pPr>
-              <w:rPr>
-                <w:rFonts w:ascii="Arial" w:hAnsi="Arial" w:cs="Arial"/>
-                <w:sz w:val="24"/>
-                <w:szCs w:val="24"/>
-              </w:rPr>
-            </w:pPr>
-            <w:r>
-              <w:rPr>
-                <w:rFonts w:ascii="Arial" w:hAnsi="Arial" w:cs="Arial"/>
-                <w:sz w:val="24"/>
-                <w:szCs w:val="24"/>
-              </w:rPr>
-              <w:t>Caso de uso</w:t>
-            </w:r>
-          </w:p>
-        </w:tc>
-        <w:tc>
-          <w:tcPr>
-            <w:tcW w:w="5947" w:type="dxa"/>
-          </w:tcPr>
-          <w:p>
-            <w:pPr>
-              <w:cnfStyle w:val="100000000000" w:firstRow="1" w:lastRow="0" w:firstColumn="0" w:lastColumn="0" w:oddVBand="0" w:evenVBand="0" w:oddHBand="0" w:evenHBand="0" w:firstRowFirstColumn="0" w:firstRowLastColumn="0" w:lastRowFirstColumn="0" w:lastRowLastColumn="0"/>
-              <w:rPr>
-                <w:rFonts w:ascii="Arial" w:hAnsi="Arial" w:cs="Arial"/>
-                <w:sz w:val="24"/>
-                <w:szCs w:val="24"/>
-              </w:rPr>
-            </w:pPr>
-            <w:r>
-              <w:rPr>
-                <w:rFonts w:ascii="Arial" w:hAnsi="Arial" w:cs="Arial"/>
-                <w:sz w:val="24"/>
-                <w:szCs w:val="24"/>
-              </w:rPr>
-              <w:t>CUD-007, Retirar</w:t>
-            </w:r>
-          </w:p>
-        </w:tc>
-      </w:tr>
-      <w:tr>
-        <w:trPr>
-          <w:cnfStyle w:val="000000100000" w:firstRow="0" w:lastRow="0" w:firstColumn="0" w:lastColumn="0" w:oddVBand="0" w:evenVBand="0" w:oddHBand="1" w:evenHBand="0" w:firstRowFirstColumn="0" w:firstRowLastColumn="0" w:lastRowFirstColumn="0" w:lastRowLastColumn="0"/>
-        </w:trPr>
-        <w:tc>
-          <w:tcPr>
-            <w:cnfStyle w:val="001000000000" w:firstRow="0" w:lastRow="0" w:firstColumn="1" w:lastColumn="0" w:oddVBand="0" w:evenVBand="0" w:oddHBand="0" w:evenHBand="0" w:firstRowFirstColumn="0" w:firstRowLastColumn="0" w:lastRowFirstColumn="0" w:lastRowLastColumn="0"/>
-            <w:tcW w:w="2547" w:type="dxa"/>
-          </w:tcPr>
-          <w:p>
-            <w:pPr>
-              <w:rPr>
-                <w:rFonts w:ascii="Arial" w:hAnsi="Arial" w:cs="Arial"/>
-                <w:sz w:val="24"/>
-                <w:szCs w:val="24"/>
-              </w:rPr>
-            </w:pPr>
-            <w:r>
-              <w:rPr>
-                <w:rFonts w:ascii="Arial" w:hAnsi="Arial" w:cs="Arial"/>
-                <w:sz w:val="24"/>
-                <w:szCs w:val="24"/>
-              </w:rPr>
-              <w:t>Actores</w:t>
-            </w:r>
-          </w:p>
-        </w:tc>
-        <w:tc>
-          <w:tcPr>
-            <w:tcW w:w="5947" w:type="dxa"/>
-          </w:tcPr>
-          <w:p>
-            <w:pPr>
-              <w:cnfStyle w:val="000000100000" w:firstRow="0" w:lastRow="0" w:firstColumn="0" w:lastColumn="0" w:oddVBand="0" w:evenVBand="0" w:oddHBand="1" w:evenHBand="0" w:firstRowFirstColumn="0" w:firstRowLastColumn="0" w:lastRowFirstColumn="0" w:lastRowLastColumn="0"/>
-              <w:rPr>
-                <w:rFonts w:ascii="Arial" w:hAnsi="Arial" w:cs="Arial"/>
-                <w:sz w:val="24"/>
-                <w:szCs w:val="24"/>
-              </w:rPr>
-            </w:pPr>
-            <w:r>
-              <w:rPr>
-                <w:rFonts w:ascii="Arial" w:hAnsi="Arial" w:cs="Arial"/>
-                <w:sz w:val="24"/>
-                <w:szCs w:val="24"/>
-              </w:rPr>
-              <w:t>Cajero</w:t>
-            </w:r>
-          </w:p>
-        </w:tc>
-      </w:tr>
-      <w:tr>
-        <w:tc>
-          <w:tcPr>
-            <w:cnfStyle w:val="001000000000" w:firstRow="0" w:lastRow="0" w:firstColumn="1" w:lastColumn="0" w:oddVBand="0" w:evenVBand="0" w:oddHBand="0" w:evenHBand="0" w:firstRowFirstColumn="0" w:firstRowLastColumn="0" w:lastRowFirstColumn="0" w:lastRowLastColumn="0"/>
-            <w:tcW w:w="2547" w:type="dxa"/>
-          </w:tcPr>
-          <w:p>
-            <w:pPr>
-              <w:rPr>
-                <w:rFonts w:ascii="Arial" w:hAnsi="Arial" w:cs="Arial"/>
-                <w:sz w:val="24"/>
-                <w:szCs w:val="24"/>
-              </w:rPr>
-            </w:pPr>
-            <w:r>
-              <w:rPr>
-                <w:rFonts w:ascii="Arial" w:hAnsi="Arial" w:cs="Arial"/>
-                <w:sz w:val="24"/>
-                <w:szCs w:val="24"/>
-              </w:rPr>
-              <w:t>Propósito</w:t>
-            </w:r>
-          </w:p>
-        </w:tc>
-        <w:tc>
-          <w:tcPr>
-            <w:tcW w:w="5947" w:type="dxa"/>
-          </w:tcPr>
-          <w:p>
-            <w:pPr>
-              <w:cnfStyle w:val="000000000000" w:firstRow="0" w:lastRow="0" w:firstColumn="0" w:lastColumn="0" w:oddVBand="0" w:evenVBand="0" w:oddHBand="0" w:evenHBand="0" w:firstRowFirstColumn="0" w:firstRowLastColumn="0" w:lastRowFirstColumn="0" w:lastRowLastColumn="0"/>
-              <w:rPr>
-                <w:rFonts w:ascii="Arial" w:hAnsi="Arial" w:cs="Arial"/>
-                <w:sz w:val="24"/>
-                <w:szCs w:val="24"/>
-              </w:rPr>
-            </w:pPr>
-            <w:r>
-              <w:rPr>
-                <w:rFonts w:ascii="Arial" w:hAnsi="Arial" w:cs="Arial"/>
-                <w:sz w:val="24"/>
-                <w:szCs w:val="24"/>
-              </w:rPr>
-              <w:t>Retirar un monto de dinero de una cuenta propia.</w:t>
-            </w:r>
-          </w:p>
-        </w:tc>
-      </w:tr>
-      <w:tr>
-        <w:trPr>
-          <w:cnfStyle w:val="000000100000" w:firstRow="0" w:lastRow="0" w:firstColumn="0" w:lastColumn="0" w:oddVBand="0" w:evenVBand="0" w:oddHBand="1" w:evenHBand="0" w:firstRowFirstColumn="0" w:firstRowLastColumn="0" w:lastRowFirstColumn="0" w:lastRowLastColumn="0"/>
-        </w:trPr>
-        <w:tc>
-          <w:tcPr>
-            <w:cnfStyle w:val="001000000000" w:firstRow="0" w:lastRow="0" w:firstColumn="1" w:lastColumn="0" w:oddVBand="0" w:evenVBand="0" w:oddHBand="0" w:evenHBand="0" w:firstRowFirstColumn="0" w:firstRowLastColumn="0" w:lastRowFirstColumn="0" w:lastRowLastColumn="0"/>
-            <w:tcW w:w="2547" w:type="dxa"/>
-          </w:tcPr>
-          <w:p>
-            <w:pPr>
-              <w:rPr>
-                <w:rFonts w:ascii="Arial" w:hAnsi="Arial" w:cs="Arial"/>
-                <w:sz w:val="24"/>
-                <w:szCs w:val="24"/>
-              </w:rPr>
-            </w:pPr>
-            <w:r>
-              <w:rPr>
-                <w:rFonts w:ascii="Arial" w:hAnsi="Arial" w:cs="Arial"/>
-                <w:sz w:val="24"/>
-                <w:szCs w:val="24"/>
-              </w:rPr>
-              <w:lastRenderedPageBreak/>
-              <w:t>Resumen</w:t>
-            </w:r>
-          </w:p>
-        </w:tc>
-        <w:tc>
-          <w:tcPr>
-            <w:tcW w:w="5947" w:type="dxa"/>
-          </w:tcPr>
-          <w:p>
-            <w:pPr>
-              <w:cnfStyle w:val="000000100000" w:firstRow="0" w:lastRow="0" w:firstColumn="0" w:lastColumn="0" w:oddVBand="0" w:evenVBand="0" w:oddHBand="1" w:evenHBand="0" w:firstRowFirstColumn="0" w:firstRowLastColumn="0" w:lastRowFirstColumn="0" w:lastRowLastColumn="0"/>
-              <w:rPr>
-                <w:rFonts w:ascii="Arial" w:hAnsi="Arial" w:cs="Arial"/>
-                <w:sz w:val="24"/>
-              </w:rPr>
-            </w:pPr>
-            <w:r>
-              <w:rPr>
-                <w:rFonts w:ascii="Arial" w:hAnsi="Arial" w:cs="Arial"/>
-                <w:sz w:val="24"/>
-              </w:rPr>
-              <w:t>Un cliente puede solicitar a un cajero el retiro de determinado monto de dinero de una cuenta determinada para que lo efectúe.</w:t>
-            </w:r>
-          </w:p>
-        </w:tc>
-      </w:tr>
-      <w:tr>
-        <w:tc>
-          <w:tcPr>
-            <w:cnfStyle w:val="001000000000" w:firstRow="0" w:lastRow="0" w:firstColumn="1" w:lastColumn="0" w:oddVBand="0" w:evenVBand="0" w:oddHBand="0" w:evenHBand="0" w:firstRowFirstColumn="0" w:firstRowLastColumn="0" w:lastRowFirstColumn="0" w:lastRowLastColumn="0"/>
-            <w:tcW w:w="2547" w:type="dxa"/>
-          </w:tcPr>
-          <w:p>
-            <w:pPr>
-              <w:rPr>
-                <w:rFonts w:ascii="Arial" w:hAnsi="Arial" w:cs="Arial"/>
-                <w:sz w:val="24"/>
-                <w:szCs w:val="24"/>
-              </w:rPr>
-            </w:pPr>
-            <w:r>
-              <w:rPr>
-                <w:rFonts w:ascii="Arial" w:hAnsi="Arial" w:cs="Arial"/>
-                <w:sz w:val="24"/>
-                <w:szCs w:val="24"/>
-              </w:rPr>
-              <w:t>Tipo</w:t>
-            </w:r>
-          </w:p>
-        </w:tc>
-        <w:tc>
-          <w:tcPr>
-            <w:tcW w:w="5947" w:type="dxa"/>
-          </w:tcPr>
-          <w:p>
-            <w:pPr>
-              <w:cnfStyle w:val="000000000000" w:firstRow="0" w:lastRow="0" w:firstColumn="0" w:lastColumn="0" w:oddVBand="0" w:evenVBand="0" w:oddHBand="0" w:evenHBand="0" w:firstRowFirstColumn="0" w:firstRowLastColumn="0" w:lastRowFirstColumn="0" w:lastRowLastColumn="0"/>
-              <w:rPr>
-                <w:rFonts w:ascii="Arial" w:hAnsi="Arial" w:cs="Arial"/>
-                <w:sz w:val="24"/>
-                <w:szCs w:val="24"/>
-              </w:rPr>
-            </w:pPr>
-            <w:r>
-              <w:rPr>
-                <w:rFonts w:ascii="Arial" w:hAnsi="Arial" w:cs="Arial"/>
-                <w:sz w:val="24"/>
-                <w:szCs w:val="24"/>
-              </w:rPr>
-              <w:t>Primario, Expandido</w:t>
-            </w:r>
-          </w:p>
-        </w:tc>
-      </w:tr>
-      <w:tr>
-        <w:trPr>
-          <w:cnfStyle w:val="000000100000" w:firstRow="0" w:lastRow="0" w:firstColumn="0" w:lastColumn="0" w:oddVBand="0" w:evenVBand="0" w:oddHBand="1" w:evenHBand="0" w:firstRowFirstColumn="0" w:firstRowLastColumn="0" w:lastRowFirstColumn="0" w:lastRowLastColumn="0"/>
-        </w:trPr>
-        <w:tc>
-          <w:tcPr>
-            <w:cnfStyle w:val="001000000000" w:firstRow="0" w:lastRow="0" w:firstColumn="1" w:lastColumn="0" w:oddVBand="0" w:evenVBand="0" w:oddHBand="0" w:evenHBand="0" w:firstRowFirstColumn="0" w:firstRowLastColumn="0" w:lastRowFirstColumn="0" w:lastRowLastColumn="0"/>
-            <w:tcW w:w="2547" w:type="dxa"/>
-          </w:tcPr>
-          <w:p>
-            <w:pPr>
-              <w:rPr>
-                <w:rFonts w:ascii="Arial" w:hAnsi="Arial" w:cs="Arial"/>
-                <w:sz w:val="24"/>
-                <w:szCs w:val="24"/>
-              </w:rPr>
-            </w:pPr>
-            <w:r>
-              <w:rPr>
-                <w:rFonts w:ascii="Arial" w:hAnsi="Arial" w:cs="Arial"/>
-                <w:sz w:val="24"/>
-                <w:szCs w:val="24"/>
-              </w:rPr>
-              <w:t>Referencia cruzada</w:t>
-            </w:r>
-          </w:p>
-        </w:tc>
-        <w:tc>
-          <w:tcPr>
-            <w:tcW w:w="5947" w:type="dxa"/>
-          </w:tcPr>
-          <w:p>
-            <w:pPr>
-              <w:cnfStyle w:val="000000100000" w:firstRow="0" w:lastRow="0" w:firstColumn="0" w:lastColumn="0" w:oddVBand="0" w:evenVBand="0" w:oddHBand="1" w:evenHBand="0" w:firstRowFirstColumn="0" w:firstRowLastColumn="0" w:lastRowFirstColumn="0" w:lastRowLastColumn="0"/>
-              <w:rPr>
-                <w:rFonts w:ascii="Arial" w:hAnsi="Arial" w:cs="Arial"/>
-                <w:sz w:val="24"/>
-                <w:szCs w:val="24"/>
-              </w:rPr>
-            </w:pPr>
-          </w:p>
-        </w:tc>
-      </w:tr>
-      <w:tr>
-        <w:tc>
-          <w:tcPr>
-            <w:cnfStyle w:val="001000000000" w:firstRow="0" w:lastRow="0" w:firstColumn="1" w:lastColumn="0" w:oddVBand="0" w:evenVBand="0" w:oddHBand="0" w:evenHBand="0" w:firstRowFirstColumn="0" w:firstRowLastColumn="0" w:lastRowFirstColumn="0" w:lastRowLastColumn="0"/>
-            <w:tcW w:w="2547" w:type="dxa"/>
-          </w:tcPr>
-          <w:p>
-            <w:pPr>
-              <w:rPr>
-                <w:rFonts w:ascii="Arial" w:hAnsi="Arial" w:cs="Arial"/>
-                <w:sz w:val="24"/>
-                <w:szCs w:val="24"/>
-                <w:lang w:val="en-US"/>
-              </w:rPr>
-            </w:pPr>
-            <w:r>
-              <w:rPr>
-                <w:rFonts w:ascii="Arial" w:hAnsi="Arial" w:cs="Arial"/>
-                <w:sz w:val="24"/>
-                <w:szCs w:val="24"/>
-              </w:rPr>
-              <w:t>Curso</w:t>
-            </w:r>
-            <w:r>
-              <w:rPr>
-                <w:rFonts w:ascii="Arial" w:hAnsi="Arial" w:cs="Arial"/>
-                <w:sz w:val="24"/>
-                <w:szCs w:val="24"/>
-                <w:lang w:val="en-US"/>
-              </w:rPr>
-              <w:t xml:space="preserve"> de </w:t>
-            </w:r>
-            <w:r>
-              <w:rPr>
-                <w:rFonts w:ascii="Arial" w:hAnsi="Arial" w:cs="Arial"/>
-                <w:sz w:val="24"/>
-                <w:szCs w:val="24"/>
-              </w:rPr>
-              <w:t>eventos</w:t>
-            </w:r>
-          </w:p>
-        </w:tc>
-        <w:tc>
-          <w:tcPr>
-            <w:tcW w:w="5947" w:type="dxa"/>
-          </w:tcPr>
-          <w:p>
-            <w:pPr>
-              <w:pStyle w:val="Prrafodelista"/>
-              <w:numPr>
-                <w:ilvl w:val="0"/>
-                <w:numId w:val="22"/>
-              </w:numPr>
-              <w:cnfStyle w:val="000000000000" w:firstRow="0" w:lastRow="0" w:firstColumn="0" w:lastColumn="0" w:oddVBand="0" w:evenVBand="0" w:oddHBand="0" w:evenHBand="0" w:firstRowFirstColumn="0" w:firstRowLastColumn="0" w:lastRowFirstColumn="0" w:lastRowLastColumn="0"/>
-              <w:rPr>
-                <w:rFonts w:ascii="Arial" w:hAnsi="Arial" w:cs="Arial"/>
-                <w:sz w:val="24"/>
-                <w:szCs w:val="24"/>
-              </w:rPr>
-            </w:pPr>
-            <w:r>
-              <w:rPr>
-                <w:rFonts w:ascii="Arial" w:hAnsi="Arial" w:cs="Arial"/>
-                <w:sz w:val="24"/>
-                <w:szCs w:val="24"/>
-              </w:rPr>
-              <w:t>Curso Normal</w:t>
-            </w:r>
-          </w:p>
-          <w:p>
-            <w:pPr>
-              <w:pStyle w:val="Prrafodelista"/>
-              <w:numPr>
-                <w:ilvl w:val="1"/>
-                <w:numId w:val="22"/>
-              </w:numPr>
-              <w:cnfStyle w:val="000000000000" w:firstRow="0" w:lastRow="0" w:firstColumn="0" w:lastColumn="0" w:oddVBand="0" w:evenVBand="0" w:oddHBand="0" w:evenHBand="0" w:firstRowFirstColumn="0" w:firstRowLastColumn="0" w:lastRowFirstColumn="0" w:lastRowLastColumn="0"/>
-              <w:rPr>
-                <w:rFonts w:ascii="Arial" w:hAnsi="Arial" w:cs="Arial"/>
-                <w:sz w:val="24"/>
-                <w:szCs w:val="24"/>
-              </w:rPr>
-            </w:pPr>
-            <w:r>
-              <w:rPr>
-                <w:rFonts w:ascii="Arial" w:hAnsi="Arial" w:cs="Arial"/>
-                <w:sz w:val="24"/>
-                <w:szCs w:val="24"/>
-              </w:rPr>
-              <w:t>Un cliente solicita un retiro de dinero de una cuenta</w:t>
-            </w:r>
-            <w:r>
-              <w:rPr>
-                <w:rFonts w:ascii="Arial" w:hAnsi="Arial" w:cs="Arial"/>
-                <w:sz w:val="24"/>
-                <w:szCs w:val="24"/>
-              </w:rPr>
-              <w:t xml:space="preserve"> a un empleado de caja</w:t>
-            </w:r>
-            <w:r>
-              <w:rPr>
-                <w:rFonts w:ascii="Arial" w:hAnsi="Arial" w:cs="Arial"/>
-                <w:sz w:val="24"/>
-                <w:szCs w:val="24"/>
-              </w:rPr>
-              <w:t>, presentando</w:t>
-            </w:r>
-            <w:r>
-              <w:rPr>
-                <w:rFonts w:ascii="Arial" w:hAnsi="Arial" w:cs="Arial"/>
-                <w:sz w:val="24"/>
-                <w:szCs w:val="24"/>
-              </w:rPr>
-              <w:t xml:space="preserve"> una</w:t>
-            </w:r>
-            <w:r>
-              <w:rPr>
-                <w:rFonts w:ascii="Arial" w:hAnsi="Arial" w:cs="Arial"/>
-                <w:sz w:val="24"/>
-                <w:szCs w:val="24"/>
-              </w:rPr>
-              <w:t xml:space="preserve"> identificación</w:t>
-            </w:r>
-            <w:r>
-              <w:rPr>
-                <w:rFonts w:ascii="Arial" w:hAnsi="Arial" w:cs="Arial"/>
-                <w:sz w:val="24"/>
-                <w:szCs w:val="24"/>
-              </w:rPr>
-              <w:t xml:space="preserve"> propia</w:t>
-            </w:r>
-            <w:r>
-              <w:rPr>
-                <w:rFonts w:ascii="Arial" w:hAnsi="Arial" w:cs="Arial"/>
-                <w:sz w:val="24"/>
-                <w:szCs w:val="24"/>
-              </w:rPr>
-              <w:t xml:space="preserve"> y definiendo el monto de dinero que desea retirar.</w:t>
-            </w:r>
-          </w:p>
-          <w:p>
-            <w:pPr>
-              <w:pStyle w:val="Prrafodelista"/>
-              <w:numPr>
-                <w:ilvl w:val="1"/>
-                <w:numId w:val="22"/>
-              </w:numPr>
-              <w:cnfStyle w:val="000000000000" w:firstRow="0" w:lastRow="0" w:firstColumn="0" w:lastColumn="0" w:oddVBand="0" w:evenVBand="0" w:oddHBand="0" w:evenHBand="0" w:firstRowFirstColumn="0" w:firstRowLastColumn="0" w:lastRowFirstColumn="0" w:lastRowLastColumn="0"/>
-              <w:rPr>
-                <w:rFonts w:ascii="Arial" w:hAnsi="Arial" w:cs="Arial"/>
-                <w:sz w:val="24"/>
-                <w:szCs w:val="24"/>
-              </w:rPr>
-            </w:pPr>
-            <w:r>
-              <w:rPr>
-                <w:rFonts w:ascii="Arial" w:hAnsi="Arial" w:cs="Arial"/>
-                <w:sz w:val="24"/>
-                <w:szCs w:val="24"/>
-              </w:rPr>
-              <w:t>El cajero verifica que la identificación del cliente (CUI) coincide con la del propietario de la cuenta e ingresa al sistema el monto de retiro.</w:t>
-            </w:r>
-          </w:p>
-          <w:p>
-            <w:pPr>
-              <w:pStyle w:val="Prrafodelista"/>
-              <w:numPr>
-                <w:ilvl w:val="1"/>
-                <w:numId w:val="22"/>
-              </w:numPr>
-              <w:cnfStyle w:val="000000000000" w:firstRow="0" w:lastRow="0" w:firstColumn="0" w:lastColumn="0" w:oddVBand="0" w:evenVBand="0" w:oddHBand="0" w:evenHBand="0" w:firstRowFirstColumn="0" w:firstRowLastColumn="0" w:lastRowFirstColumn="0" w:lastRowLastColumn="0"/>
-              <w:rPr>
-                <w:rFonts w:ascii="Arial" w:hAnsi="Arial" w:cs="Arial"/>
-                <w:sz w:val="24"/>
-                <w:szCs w:val="24"/>
-              </w:rPr>
-            </w:pPr>
-            <w:r>
-              <w:rPr>
-                <w:rFonts w:ascii="Arial" w:hAnsi="Arial" w:cs="Arial"/>
-                <w:sz w:val="24"/>
-                <w:szCs w:val="24"/>
-              </w:rPr>
-              <w:t>Los fondos de la cuenta satisfacen el retiro.</w:t>
-            </w:r>
-          </w:p>
-          <w:p>
-            <w:pPr>
-              <w:pStyle w:val="Prrafodelista"/>
-              <w:numPr>
-                <w:ilvl w:val="1"/>
-                <w:numId w:val="22"/>
-              </w:numPr>
-              <w:cnfStyle w:val="000000000000" w:firstRow="0" w:lastRow="0" w:firstColumn="0" w:lastColumn="0" w:oddVBand="0" w:evenVBand="0" w:oddHBand="0" w:evenHBand="0" w:firstRowFirstColumn="0" w:firstRowLastColumn="0" w:lastRowFirstColumn="0" w:lastRowLastColumn="0"/>
-              <w:rPr>
-                <w:rFonts w:ascii="Arial" w:hAnsi="Arial" w:cs="Arial"/>
-                <w:sz w:val="24"/>
-                <w:szCs w:val="24"/>
-              </w:rPr>
-            </w:pPr>
-            <w:r>
-              <w:rPr>
-                <w:rFonts w:ascii="Arial" w:hAnsi="Arial" w:cs="Arial"/>
-                <w:sz w:val="24"/>
-                <w:szCs w:val="24"/>
-              </w:rPr>
-              <w:t>Se efectúa la transacción.</w:t>
-            </w:r>
-          </w:p>
-          <w:p>
-            <w:pPr>
-              <w:pStyle w:val="Prrafodelista"/>
-              <w:numPr>
-                <w:ilvl w:val="0"/>
-                <w:numId w:val="22"/>
-              </w:numPr>
-              <w:cnfStyle w:val="000000000000" w:firstRow="0" w:lastRow="0" w:firstColumn="0" w:lastColumn="0" w:oddVBand="0" w:evenVBand="0" w:oddHBand="0" w:evenHBand="0" w:firstRowFirstColumn="0" w:firstRowLastColumn="0" w:lastRowFirstColumn="0" w:lastRowLastColumn="0"/>
-              <w:rPr>
-                <w:rFonts w:ascii="Arial" w:hAnsi="Arial" w:cs="Arial"/>
-                <w:sz w:val="24"/>
-                <w:szCs w:val="24"/>
-              </w:rPr>
-            </w:pPr>
-            <w:r>
-              <w:rPr>
-                <w:rFonts w:ascii="Arial" w:hAnsi="Arial" w:cs="Arial"/>
-                <w:sz w:val="24"/>
-                <w:szCs w:val="24"/>
-              </w:rPr>
-              <w:t>Curso Alterno</w:t>
-            </w:r>
-          </w:p>
-          <w:p>
-            <w:pPr>
-              <w:pStyle w:val="Prrafodelista"/>
-              <w:numPr>
-                <w:ilvl w:val="1"/>
-                <w:numId w:val="22"/>
-              </w:numPr>
-              <w:cnfStyle w:val="000000000000" w:firstRow="0" w:lastRow="0" w:firstColumn="0" w:lastColumn="0" w:oddVBand="0" w:evenVBand="0" w:oddHBand="0" w:evenHBand="0" w:firstRowFirstColumn="0" w:firstRowLastColumn="0" w:lastRowFirstColumn="0" w:lastRowLastColumn="0"/>
-              <w:rPr>
-                <w:rFonts w:ascii="Arial" w:hAnsi="Arial" w:cs="Arial"/>
-                <w:sz w:val="24"/>
-                <w:szCs w:val="24"/>
-              </w:rPr>
-            </w:pPr>
-            <w:r>
-              <w:rPr>
-                <w:rFonts w:ascii="Arial" w:hAnsi="Arial" w:cs="Arial"/>
-                <w:sz w:val="24"/>
-                <w:szCs w:val="24"/>
-              </w:rPr>
-              <w:t>Punto 3: si el monto de retiro es mayor que los fondos de la cuenta el sistema no permite la transacción.</w:t>
-            </w:r>
-          </w:p>
-        </w:tc>
-      </w:tr>
-    </w:tbl>
+    <w:p>
+      <w:pPr>
+        <w:rPr>
+          <w:rFonts w:ascii="Arial" w:hAnsi="Arial" w:cs="Arial"/>
+        </w:rPr>
+      </w:pPr>
+    </w:p>
     <w:p>
       <w:pPr>
         <w:rPr>
@@ -11718,6 +11242,7 @@
                 <w:sz w:val="24"/>
                 <w:szCs w:val="24"/>
               </w:rPr>
+              <w:lastRenderedPageBreak/>
               <w:t>Caso de uso</w:t>
             </w:r>
           </w:p>
@@ -11741,7 +11266,7 @@
                 <w:sz w:val="24"/>
                 <w:szCs w:val="24"/>
               </w:rPr>
-              <w:t>CUD-008, Cambiar cheque</w:t>
+              <w:t>CUD-007, Retirar</w:t>
             </w:r>
           </w:p>
         </w:tc>
@@ -11840,7 +11365,7 @@
                 <w:sz w:val="24"/>
                 <w:szCs w:val="24"/>
               </w:rPr>
-              <w:t>Cambiar un cheque por el monto de dinero en este indicado.</w:t>
+              <w:t>Retirar un monto de dinero de una cuenta propia.</w:t>
             </w:r>
           </w:p>
         </w:tc>
@@ -11889,7 +11414,7 @@
                 <w:rFonts w:ascii="Arial" w:hAnsi="Arial" w:cs="Arial"/>
                 <w:sz w:val="24"/>
               </w:rPr>
-              <w:t>Un cliente ajeno (o no) al banco puede cambiar un cheque del banco por el valor que este representa.</w:t>
+              <w:t>Un cliente puede solicitar a un cajero el retiro de determinado monto de dinero de una cuenta determinada para que lo efectúe.</w:t>
             </w:r>
           </w:p>
         </w:tc>
@@ -12074,7 +11599,55 @@
                 <w:sz w:val="24"/>
                 <w:szCs w:val="24"/>
               </w:rPr>
-              <w:t>Una persona presenta en caja un cheque del banco con intención de cambiarlo, presentando una identificación propia.</w:t>
+              <w:t>Un cliente solicita un retiro de dinero de una cuenta</w:t>
+            </w:r>
+            <w:r>
+              <w:rPr>
+                <w:rFonts w:ascii="Arial" w:hAnsi="Arial" w:cs="Arial"/>
+                <w:sz w:val="24"/>
+                <w:szCs w:val="24"/>
+              </w:rPr>
+              <w:t xml:space="preserve"> a un empleado de caja</w:t>
+            </w:r>
+            <w:r>
+              <w:rPr>
+                <w:rFonts w:ascii="Arial" w:hAnsi="Arial" w:cs="Arial"/>
+                <w:sz w:val="24"/>
+                <w:szCs w:val="24"/>
+              </w:rPr>
+              <w:t>, presentando</w:t>
+            </w:r>
+            <w:r>
+              <w:rPr>
+                <w:rFonts w:ascii="Arial" w:hAnsi="Arial" w:cs="Arial"/>
+                <w:sz w:val="24"/>
+                <w:szCs w:val="24"/>
+              </w:rPr>
+              <w:t xml:space="preserve"> una</w:t>
+            </w:r>
+            <w:r>
+              <w:rPr>
+                <w:rFonts w:ascii="Arial" w:hAnsi="Arial" w:cs="Arial"/>
+                <w:sz w:val="24"/>
+                <w:szCs w:val="24"/>
+              </w:rPr>
+              <w:t xml:space="preserve"> identificación</w:t>
+            </w:r>
+            <w:r>
+              <w:rPr>
+                <w:rFonts w:ascii="Arial" w:hAnsi="Arial" w:cs="Arial"/>
+                <w:sz w:val="24"/>
+                <w:szCs w:val="24"/>
+              </w:rPr>
+              <w:t xml:space="preserve"> propia</w:t>
+            </w:r>
+            <w:r>
+              <w:rPr>
+                <w:rFonts w:ascii="Arial" w:hAnsi="Arial" w:cs="Arial"/>
+                <w:sz w:val="24"/>
+                <w:szCs w:val="24"/>
+              </w:rPr>
+              <w:t xml:space="preserve"> y definiendo el monto de dinero que desea retirar.</w:t>
             </w:r>
           </w:p>
           <w:p>
@@ -12097,15 +11670,7 @@
                 <w:sz w:val="24"/>
                 <w:szCs w:val="24"/>
               </w:rPr>
-              <w:t xml:space="preserve">Un cajero toma el identificador del cheque </w:t>
-            </w:r>
-            <w:r>
-              <w:rPr>
-                <w:rFonts w:ascii="Arial" w:hAnsi="Arial" w:cs="Arial"/>
-                <w:sz w:val="24"/>
-                <w:szCs w:val="24"/>
-              </w:rPr>
-              <w:t>y el monto que representa además del nombre de la persona que desea cambiarlo e ingresa los 3 datos al sistema.</w:t>
+              <w:t>El cajero verifica que la identificación del cliente (CUI) coincide con la del propietario de la cuenta e ingresa al sistema el monto de retiro.</w:t>
             </w:r>
           </w:p>
           <w:p>
@@ -12128,7 +11693,7 @@
                 <w:sz w:val="24"/>
                 <w:szCs w:val="24"/>
               </w:rPr>
-              <w:t>Los fondos de la cuenta asociada al cheque satisfacen el valor del mismo.</w:t>
+              <w:t>Los fondos de la cuenta satisfacen el retiro.</w:t>
             </w:r>
           </w:p>
           <w:p>
@@ -12151,7 +11716,7 @@
                 <w:sz w:val="24"/>
                 <w:szCs w:val="24"/>
               </w:rPr>
-              <w:t xml:space="preserve">Se realiza la transacción </w:t>
+              <w:t>Se efectúa la transacción.</w:t>
             </w:r>
           </w:p>
           <w:p>
@@ -12197,7 +11762,7 @@
                 <w:sz w:val="24"/>
                 <w:szCs w:val="24"/>
               </w:rPr>
-              <w:t>Punto 3: Los fondos de la cuenta no son suficientes para cambiar el cheque; se debitan de la cuenta Q 50.00 sin importar que el saldo de esta quede negativo.</w:t>
+              <w:t>Punto 3: si el monto de retiro es mayor que los fondos de la cuenta el sistema no permite la transacción.</w:t>
             </w:r>
           </w:p>
         </w:tc>
@@ -12266,7 +11831,7 @@
                 <w:sz w:val="24"/>
                 <w:szCs w:val="24"/>
               </w:rPr>
-              <w:t>CUD-009, Depositar</w:t>
+              <w:t>CUD-008, Cambiar cheque</w:t>
             </w:r>
           </w:p>
         </w:tc>
@@ -12294,7 +11859,6 @@
                 <w:sz w:val="24"/>
                 <w:szCs w:val="24"/>
               </w:rPr>
-              <w:lastRenderedPageBreak/>
               <w:t>Actores</w:t>
             </w:r>
           </w:p>
@@ -12366,7 +11930,7 @@
                 <w:sz w:val="24"/>
                 <w:szCs w:val="24"/>
               </w:rPr>
-              <w:t>Agregar dinero al saldo de una cuenta</w:t>
+              <w:t>Cambiar un cheque por el monto de dinero en este indicado.</w:t>
             </w:r>
           </w:p>
         </w:tc>
@@ -12415,14 +11979,7 @@
                 <w:rFonts w:ascii="Arial" w:hAnsi="Arial" w:cs="Arial"/>
                 <w:sz w:val="24"/>
               </w:rPr>
-              <w:t xml:space="preserve">Un cliente ajeno (o no) al banco </w:t>
-            </w:r>
-            <w:r>
-              <w:rPr>
-                <w:rFonts w:ascii="Arial" w:hAnsi="Arial" w:cs="Arial"/>
-                <w:sz w:val="24"/>
-              </w:rPr>
-              <w:t>solicita a un cajero depositar determinada cantidad de dinero a cierta cuenta.</w:t>
+              <w:t>Un cliente ajeno (o no) al banco puede cambiar un cheque del banco por el valor que este representa.</w:t>
             </w:r>
           </w:p>
         </w:tc>
@@ -12607,7 +12164,7 @@
                 <w:sz w:val="24"/>
                 <w:szCs w:val="24"/>
               </w:rPr>
-              <w:t>El cliente solicita el depósito indicando la cuenta a la que desea realizarlo y brindando al cajero el efectivo del depósito.</w:t>
+              <w:t>Una persona presenta en caja un cheque del banco con intención de cambiarlo, presentando una identificación propia.</w:t>
             </w:r>
           </w:p>
           <w:p>
@@ -12630,7 +12187,15 @@
                 <w:sz w:val="24"/>
                 <w:szCs w:val="24"/>
               </w:rPr>
-              <w:t>El cajero verifica que el efectivo corresponde a la cantidad que el cliente indica y lo define el en sistema.</w:t>
+              <w:t xml:space="preserve">Un cajero toma el identificador del cheque </w:t>
+            </w:r>
+            <w:r>
+              <w:rPr>
+                <w:rFonts w:ascii="Arial" w:hAnsi="Arial" w:cs="Arial"/>
+                <w:sz w:val="24"/>
+                <w:szCs w:val="24"/>
+              </w:rPr>
+              <w:t>y el monto que representa además del nombre de la persona que desea cambiarlo e ingresa los 3 datos al sistema.</w:t>
             </w:r>
           </w:p>
           <w:p>
@@ -12653,7 +12218,30 @@
                 <w:sz w:val="24"/>
                 <w:szCs w:val="24"/>
               </w:rPr>
-              <w:t>El total del efectivo se carga a la cuenta predefinida.</w:t>
+              <w:t>Los fondos de la cuenta asociada al cheque satisfacen el valor del mismo.</w:t>
+            </w:r>
+          </w:p>
+          <w:p>
+            <w:pPr>
+              <w:pStyle w:val="Prrafodelista"/>
+              <w:numPr>
+                <w:ilvl w:val="1"/>
+                <w:numId w:val="22"/>
+              </w:numPr>
+              <w:cnfStyle w:val="000000000000" w:firstRow="0" w:lastRow="0" w:firstColumn="0" w:lastColumn="0" w:oddVBand="0" w:evenVBand="0" w:oddHBand="0" w:evenHBand="0" w:firstRowFirstColumn="0" w:firstRowLastColumn="0" w:lastRowFirstColumn="0" w:lastRowLastColumn="0"/>
+              <w:rPr>
+                <w:rFonts w:ascii="Arial" w:hAnsi="Arial" w:cs="Arial"/>
+                <w:sz w:val="24"/>
+                <w:szCs w:val="24"/>
+              </w:rPr>
+            </w:pPr>
+            <w:r>
+              <w:rPr>
+                <w:rFonts w:ascii="Arial" w:hAnsi="Arial" w:cs="Arial"/>
+                <w:sz w:val="24"/>
+                <w:szCs w:val="24"/>
+              </w:rPr>
+              <w:t xml:space="preserve">Se realiza la transacción </w:t>
             </w:r>
           </w:p>
           <w:p>
@@ -12699,23 +12287,7 @@
                 <w:sz w:val="24"/>
                 <w:szCs w:val="24"/>
               </w:rPr>
-              <w:t>P</w:t>
-            </w:r>
-            <w:r>
-              <w:rPr>
-                <w:rFonts w:ascii="Arial" w:hAnsi="Arial" w:cs="Arial"/>
-                <w:sz w:val="24"/>
-                <w:szCs w:val="24"/>
-              </w:rPr>
-              <w:t>unto</w:t>
-            </w:r>
-            <w:r>
-              <w:rPr>
-                <w:rFonts w:ascii="Arial" w:hAnsi="Arial" w:cs="Arial"/>
-                <w:sz w:val="24"/>
-                <w:szCs w:val="24"/>
-              </w:rPr>
-              <w:t xml:space="preserve"> 1: si la cuenta no existe en el banco no se realiza ninguna operación.</w:t>
+              <w:t>Punto 3: Los fondos de la cuenta no son suficientes para cambiar el cheque; se debitan de la cuenta Q 50.00 sin importar que el saldo de esta quede negativo.</w:t>
             </w:r>
           </w:p>
         </w:tc>
@@ -12784,15 +12356,7 @@
                 <w:sz w:val="24"/>
                 <w:szCs w:val="24"/>
               </w:rPr>
-              <w:t xml:space="preserve">CUD-010, Solicitar </w:t>
-            </w:r>
-            <w:r>
-              <w:rPr>
-                <w:rFonts w:ascii="Arial" w:hAnsi="Arial" w:cs="Arial"/>
-                <w:sz w:val="24"/>
-                <w:szCs w:val="24"/>
-              </w:rPr>
-              <w:t>préstamo</w:t>
+              <w:t>CUD-009, Depositar</w:t>
             </w:r>
           </w:p>
         </w:tc>
@@ -12843,7 +12407,7 @@
                 <w:sz w:val="24"/>
                 <w:szCs w:val="24"/>
               </w:rPr>
-              <w:t>Cliente, Servicio al cliente.</w:t>
+              <w:t>Cajero</w:t>
             </w:r>
           </w:p>
         </w:tc>
@@ -12891,7 +12455,7 @@
                 <w:sz w:val="24"/>
                 <w:szCs w:val="24"/>
               </w:rPr>
-              <w:t>Cargar al sistema una solicitud de préstamo.</w:t>
+              <w:t>Agregar dinero al saldo de una cuenta</w:t>
             </w:r>
           </w:p>
         </w:tc>
@@ -12940,7 +12504,14 @@
                 <w:rFonts w:ascii="Arial" w:hAnsi="Arial" w:cs="Arial"/>
                 <w:sz w:val="24"/>
               </w:rPr>
-              <w:t>Un cliente puede llenar desde la banca virtual una solicitud de préstamo o bien en una agencia mediante un operador.</w:t>
+              <w:t xml:space="preserve">Un cliente ajeno (o no) al banco </w:t>
+            </w:r>
+            <w:r>
+              <w:rPr>
+                <w:rFonts w:ascii="Arial" w:hAnsi="Arial" w:cs="Arial"/>
+                <w:sz w:val="24"/>
+              </w:rPr>
+              <w:t>solicita a un cajero depositar determinada cantidad de dinero a cierta cuenta.</w:t>
             </w:r>
           </w:p>
         </w:tc>
@@ -13125,31 +12696,7 @@
                 <w:sz w:val="24"/>
                 <w:szCs w:val="24"/>
               </w:rPr>
-              <w:t>El cliente llena</w:t>
-            </w:r>
-            <w:r>
-              <w:rPr>
-                <w:rFonts w:ascii="Arial" w:hAnsi="Arial" w:cs="Arial"/>
-                <w:sz w:val="24"/>
-                <w:szCs w:val="24"/>
-              </w:rPr>
-              <w:t xml:space="preserve"> una solicitud de préstamo en una agencia </w:t>
-            </w:r>
-            <w:r>
-              <w:rPr>
-                <w:rFonts w:ascii="Arial" w:hAnsi="Arial" w:cs="Arial"/>
-                <w:sz w:val="24"/>
-                <w:szCs w:val="24"/>
-              </w:rPr>
-              <w:t xml:space="preserve">indicando el </w:t>
-            </w:r>
-            <w:r>
-              <w:rPr>
-                <w:rFonts w:ascii="Arial" w:hAnsi="Arial" w:cs="Arial"/>
-                <w:sz w:val="24"/>
-                <w:szCs w:val="24"/>
-              </w:rPr>
-              <w:t>monto, el tipo y la modalidad de pago del préstamo.</w:t>
+              <w:t>El cliente solicita el depósito indicando la cuenta a la que desea realizarlo y brindando al cajero el efectivo del depósito.</w:t>
             </w:r>
           </w:p>
           <w:p>
@@ -13172,7 +12719,7 @@
                 <w:sz w:val="24"/>
                 <w:szCs w:val="24"/>
               </w:rPr>
-              <w:t>El operador verifica los datos y los ingresa en el sistema.</w:t>
+              <w:t>El cajero verifica que el efectivo corresponde a la cantidad que el cliente indica y lo define el en sistema.</w:t>
             </w:r>
           </w:p>
           <w:p>
@@ -13195,7 +12742,7 @@
                 <w:sz w:val="24"/>
                 <w:szCs w:val="24"/>
               </w:rPr>
-              <w:t>El sistema almacena la solicitud con estado “Pendiente de aprobación”.</w:t>
+              <w:t>El total del efectivo se carga a la cuenta predefinida.</w:t>
             </w:r>
           </w:p>
           <w:p>
@@ -13257,38 +12804,7 @@
                 <w:sz w:val="24"/>
                 <w:szCs w:val="24"/>
               </w:rPr>
-              <w:t xml:space="preserve"> 1: Si el cliente llena la solicitud en línea y es parte de una nómina debe indicar si el préstamo lo desea hacer al banco o a </w:t>
-            </w:r>
-            <w:r>
-              <w:rPr>
-                <w:rFonts w:ascii="Arial" w:hAnsi="Arial" w:cs="Arial"/>
-                <w:sz w:val="24"/>
-                <w:szCs w:val="24"/>
-              </w:rPr>
-              <w:t>una nómina.</w:t>
-            </w:r>
-          </w:p>
-          <w:p>
-            <w:pPr>
-              <w:pStyle w:val="Prrafodelista"/>
-              <w:numPr>
-                <w:ilvl w:val="1"/>
-                <w:numId w:val="22"/>
-              </w:numPr>
-              <w:cnfStyle w:val="000000000000" w:firstRow="0" w:lastRow="0" w:firstColumn="0" w:lastColumn="0" w:oddVBand="0" w:evenVBand="0" w:oddHBand="0" w:evenHBand="0" w:firstRowFirstColumn="0" w:firstRowLastColumn="0" w:lastRowFirstColumn="0" w:lastRowLastColumn="0"/>
-              <w:rPr>
-                <w:rFonts w:ascii="Arial" w:hAnsi="Arial" w:cs="Arial"/>
-                <w:sz w:val="24"/>
-                <w:szCs w:val="24"/>
-              </w:rPr>
-            </w:pPr>
-            <w:r>
-              <w:rPr>
-                <w:rFonts w:ascii="Arial" w:hAnsi="Arial" w:cs="Arial"/>
-                <w:sz w:val="24"/>
-                <w:szCs w:val="24"/>
-              </w:rPr>
-              <w:t>Punto 2: si la solicitud es llenada en línea se omite este paso.</w:t>
+              <w:t xml:space="preserve"> 1: si la cuenta no existe en el banco no se realiza ninguna operación.</w:t>
             </w:r>
           </w:p>
         </w:tc>
@@ -13348,28 +12864,24 @@
               <w:rPr>
                 <w:rFonts w:ascii="Arial" w:hAnsi="Arial" w:cs="Arial"/>
                 <w:sz w:val="24"/>
-              </w:rPr>
-            </w:pPr>
-            <w:r>
-              <w:rPr>
-                <w:rFonts w:ascii="Arial" w:hAnsi="Arial" w:cs="Arial"/>
-                <w:sz w:val="24"/>
-              </w:rPr>
-              <w:t>CUD-011</w:t>
-            </w:r>
-            <w:r>
-              <w:rPr>
-                <w:rFonts w:ascii="Arial" w:hAnsi="Arial" w:cs="Arial"/>
-                <w:sz w:val="24"/>
-              </w:rPr>
-              <w:t>, Informar</w:t>
-            </w:r>
-            <w:r>
-              <w:rPr>
-                <w:rFonts w:ascii="Arial" w:hAnsi="Arial" w:cs="Arial"/>
-                <w:sz w:val="24"/>
-              </w:rPr>
-              <w:t xml:space="preserve"> de operaciones</w:t>
+                <w:szCs w:val="24"/>
+              </w:rPr>
+            </w:pPr>
+            <w:r>
+              <w:rPr>
+                <w:rFonts w:ascii="Arial" w:hAnsi="Arial" w:cs="Arial"/>
+                <w:sz w:val="24"/>
+                <w:szCs w:val="24"/>
+              </w:rPr>
+              <w:t xml:space="preserve">CUD-010, Solicitar </w:t>
+            </w:r>
+            <w:r>
+              <w:rPr>
+                <w:rFonts w:ascii="Arial" w:hAnsi="Arial" w:cs="Arial"/>
+                <w:sz w:val="24"/>
+                <w:szCs w:val="24"/>
+              </w:rPr>
+              <w:t>préstamo</w:t>
             </w:r>
           </w:p>
         </w:tc>
@@ -13420,7 +12932,7 @@
                 <w:sz w:val="24"/>
                 <w:szCs w:val="24"/>
               </w:rPr>
-              <w:t>Gerente de agencia, Gerente general</w:t>
+              <w:t>Cliente, Servicio al cliente.</w:t>
             </w:r>
           </w:p>
         </w:tc>
@@ -13468,7 +12980,7 @@
                 <w:sz w:val="24"/>
                 <w:szCs w:val="24"/>
               </w:rPr>
-              <w:t>Observar la movilización del dinero en determinadas agencias</w:t>
+              <w:t>Cargar al sistema una solicitud de préstamo.</w:t>
             </w:r>
           </w:p>
         </w:tc>
@@ -13496,7 +13008,593 @@
                 <w:sz w:val="24"/>
                 <w:szCs w:val="24"/>
               </w:rPr>
+              <w:t>Resumen</w:t>
+            </w:r>
+          </w:p>
+        </w:tc>
+        <w:tc>
+          <w:tcPr>
+            <w:tcW w:w="5947" w:type="dxa"/>
+          </w:tcPr>
+          <w:p>
+            <w:pPr>
+              <w:cnfStyle w:val="000000100000" w:firstRow="0" w:lastRow="0" w:firstColumn="0" w:lastColumn="0" w:oddVBand="0" w:evenVBand="0" w:oddHBand="1" w:evenHBand="0" w:firstRowFirstColumn="0" w:firstRowLastColumn="0" w:lastRowFirstColumn="0" w:lastRowLastColumn="0"/>
+              <w:rPr>
+                <w:rFonts w:ascii="Arial" w:hAnsi="Arial" w:cs="Arial"/>
+                <w:sz w:val="24"/>
+              </w:rPr>
+            </w:pPr>
+            <w:r>
+              <w:rPr>
+                <w:rFonts w:ascii="Arial" w:hAnsi="Arial" w:cs="Arial"/>
+                <w:sz w:val="24"/>
+              </w:rPr>
+              <w:t>Un cliente puede llenar desde la banca virtual una solicitud de préstamo o bien en una agencia mediante un operador.</w:t>
+            </w:r>
+          </w:p>
+        </w:tc>
+      </w:tr>
+      <w:tr>
+        <w:tc>
+          <w:tcPr>
+            <w:cnfStyle w:val="001000000000" w:firstRow="0" w:lastRow="0" w:firstColumn="1" w:lastColumn="0" w:oddVBand="0" w:evenVBand="0" w:oddHBand="0" w:evenHBand="0" w:firstRowFirstColumn="0" w:firstRowLastColumn="0" w:lastRowFirstColumn="0" w:lastRowLastColumn="0"/>
+            <w:tcW w:w="2547" w:type="dxa"/>
+          </w:tcPr>
+          <w:p>
+            <w:pPr>
+              <w:rPr>
+                <w:rFonts w:ascii="Arial" w:hAnsi="Arial" w:cs="Arial"/>
+                <w:sz w:val="24"/>
+                <w:szCs w:val="24"/>
+              </w:rPr>
+            </w:pPr>
+            <w:r>
+              <w:rPr>
+                <w:rFonts w:ascii="Arial" w:hAnsi="Arial" w:cs="Arial"/>
+                <w:sz w:val="24"/>
+                <w:szCs w:val="24"/>
+              </w:rPr>
+              <w:t>Tipo</w:t>
+            </w:r>
+          </w:p>
+        </w:tc>
+        <w:tc>
+          <w:tcPr>
+            <w:tcW w:w="5947" w:type="dxa"/>
+          </w:tcPr>
+          <w:p>
+            <w:pPr>
+              <w:cnfStyle w:val="000000000000" w:firstRow="0" w:lastRow="0" w:firstColumn="0" w:lastColumn="0" w:oddVBand="0" w:evenVBand="0" w:oddHBand="0" w:evenHBand="0" w:firstRowFirstColumn="0" w:firstRowLastColumn="0" w:lastRowFirstColumn="0" w:lastRowLastColumn="0"/>
+              <w:rPr>
+                <w:rFonts w:ascii="Arial" w:hAnsi="Arial" w:cs="Arial"/>
+                <w:sz w:val="24"/>
+                <w:szCs w:val="24"/>
+              </w:rPr>
+            </w:pPr>
+            <w:r>
+              <w:rPr>
+                <w:rFonts w:ascii="Arial" w:hAnsi="Arial" w:cs="Arial"/>
+                <w:sz w:val="24"/>
+                <w:szCs w:val="24"/>
+              </w:rPr>
+              <w:t>Primario, Expandido</w:t>
+            </w:r>
+          </w:p>
+        </w:tc>
+      </w:tr>
+      <w:tr>
+        <w:trPr>
+          <w:cnfStyle w:val="000000100000" w:firstRow="0" w:lastRow="0" w:firstColumn="0" w:lastColumn="0" w:oddVBand="0" w:evenVBand="0" w:oddHBand="1" w:evenHBand="0" w:firstRowFirstColumn="0" w:firstRowLastColumn="0" w:lastRowFirstColumn="0" w:lastRowLastColumn="0"/>
+        </w:trPr>
+        <w:tc>
+          <w:tcPr>
+            <w:cnfStyle w:val="001000000000" w:firstRow="0" w:lastRow="0" w:firstColumn="1" w:lastColumn="0" w:oddVBand="0" w:evenVBand="0" w:oddHBand="0" w:evenHBand="0" w:firstRowFirstColumn="0" w:firstRowLastColumn="0" w:lastRowFirstColumn="0" w:lastRowLastColumn="0"/>
+            <w:tcW w:w="2547" w:type="dxa"/>
+          </w:tcPr>
+          <w:p>
+            <w:pPr>
+              <w:rPr>
+                <w:rFonts w:ascii="Arial" w:hAnsi="Arial" w:cs="Arial"/>
+                <w:sz w:val="24"/>
+                <w:szCs w:val="24"/>
+              </w:rPr>
+            </w:pPr>
+            <w:r>
+              <w:rPr>
+                <w:rFonts w:ascii="Arial" w:hAnsi="Arial" w:cs="Arial"/>
+                <w:sz w:val="24"/>
+                <w:szCs w:val="24"/>
+              </w:rPr>
+              <w:t>Referencia cruzada</w:t>
+            </w:r>
+          </w:p>
+        </w:tc>
+        <w:tc>
+          <w:tcPr>
+            <w:tcW w:w="5947" w:type="dxa"/>
+          </w:tcPr>
+          <w:p>
+            <w:pPr>
+              <w:cnfStyle w:val="000000100000" w:firstRow="0" w:lastRow="0" w:firstColumn="0" w:lastColumn="0" w:oddVBand="0" w:evenVBand="0" w:oddHBand="1" w:evenHBand="0" w:firstRowFirstColumn="0" w:firstRowLastColumn="0" w:lastRowFirstColumn="0" w:lastRowLastColumn="0"/>
+              <w:rPr>
+                <w:rFonts w:ascii="Arial" w:hAnsi="Arial" w:cs="Arial"/>
+                <w:sz w:val="24"/>
+                <w:szCs w:val="24"/>
+              </w:rPr>
+            </w:pPr>
+          </w:p>
+        </w:tc>
+      </w:tr>
+      <w:tr>
+        <w:tc>
+          <w:tcPr>
+            <w:cnfStyle w:val="001000000000" w:firstRow="0" w:lastRow="0" w:firstColumn="1" w:lastColumn="0" w:oddVBand="0" w:evenVBand="0" w:oddHBand="0" w:evenHBand="0" w:firstRowFirstColumn="0" w:firstRowLastColumn="0" w:lastRowFirstColumn="0" w:lastRowLastColumn="0"/>
+            <w:tcW w:w="2547" w:type="dxa"/>
+          </w:tcPr>
+          <w:p>
+            <w:pPr>
+              <w:rPr>
+                <w:rFonts w:ascii="Arial" w:hAnsi="Arial" w:cs="Arial"/>
+                <w:sz w:val="24"/>
+                <w:szCs w:val="24"/>
+                <w:lang w:val="en-US"/>
+              </w:rPr>
+            </w:pPr>
+            <w:r>
+              <w:rPr>
+                <w:rFonts w:ascii="Arial" w:hAnsi="Arial" w:cs="Arial"/>
+                <w:sz w:val="24"/>
+                <w:szCs w:val="24"/>
+              </w:rPr>
+              <w:t>Curso</w:t>
+            </w:r>
+            <w:r>
+              <w:rPr>
+                <w:rFonts w:ascii="Arial" w:hAnsi="Arial" w:cs="Arial"/>
+                <w:sz w:val="24"/>
+                <w:szCs w:val="24"/>
+                <w:lang w:val="en-US"/>
+              </w:rPr>
+              <w:t xml:space="preserve"> de </w:t>
+            </w:r>
+            <w:r>
+              <w:rPr>
+                <w:rFonts w:ascii="Arial" w:hAnsi="Arial" w:cs="Arial"/>
+                <w:sz w:val="24"/>
+                <w:szCs w:val="24"/>
+              </w:rPr>
+              <w:t>eventos</w:t>
+            </w:r>
+          </w:p>
+        </w:tc>
+        <w:tc>
+          <w:tcPr>
+            <w:tcW w:w="5947" w:type="dxa"/>
+          </w:tcPr>
+          <w:p>
+            <w:pPr>
+              <w:pStyle w:val="Prrafodelista"/>
+              <w:numPr>
+                <w:ilvl w:val="0"/>
+                <w:numId w:val="22"/>
+              </w:numPr>
+              <w:cnfStyle w:val="000000000000" w:firstRow="0" w:lastRow="0" w:firstColumn="0" w:lastColumn="0" w:oddVBand="0" w:evenVBand="0" w:oddHBand="0" w:evenHBand="0" w:firstRowFirstColumn="0" w:firstRowLastColumn="0" w:lastRowFirstColumn="0" w:lastRowLastColumn="0"/>
+              <w:rPr>
+                <w:rFonts w:ascii="Arial" w:hAnsi="Arial" w:cs="Arial"/>
+                <w:sz w:val="24"/>
+                <w:szCs w:val="24"/>
+              </w:rPr>
+            </w:pPr>
+            <w:r>
+              <w:rPr>
+                <w:rFonts w:ascii="Arial" w:hAnsi="Arial" w:cs="Arial"/>
+                <w:sz w:val="24"/>
+                <w:szCs w:val="24"/>
+              </w:rPr>
+              <w:t>Curso Normal</w:t>
+            </w:r>
+          </w:p>
+          <w:p>
+            <w:pPr>
+              <w:pStyle w:val="Prrafodelista"/>
+              <w:numPr>
+                <w:ilvl w:val="1"/>
+                <w:numId w:val="22"/>
+              </w:numPr>
+              <w:cnfStyle w:val="000000000000" w:firstRow="0" w:lastRow="0" w:firstColumn="0" w:lastColumn="0" w:oddVBand="0" w:evenVBand="0" w:oddHBand="0" w:evenHBand="0" w:firstRowFirstColumn="0" w:firstRowLastColumn="0" w:lastRowFirstColumn="0" w:lastRowLastColumn="0"/>
+              <w:rPr>
+                <w:rFonts w:ascii="Arial" w:hAnsi="Arial" w:cs="Arial"/>
+                <w:sz w:val="24"/>
+                <w:szCs w:val="24"/>
+              </w:rPr>
+            </w:pPr>
+            <w:r>
+              <w:rPr>
+                <w:rFonts w:ascii="Arial" w:hAnsi="Arial" w:cs="Arial"/>
+                <w:sz w:val="24"/>
+                <w:szCs w:val="24"/>
+              </w:rPr>
+              <w:t>El cliente llena</w:t>
+            </w:r>
+            <w:r>
+              <w:rPr>
+                <w:rFonts w:ascii="Arial" w:hAnsi="Arial" w:cs="Arial"/>
+                <w:sz w:val="24"/>
+                <w:szCs w:val="24"/>
+              </w:rPr>
+              <w:t xml:space="preserve"> una solicitud de préstamo en una agencia </w:t>
+            </w:r>
+            <w:r>
+              <w:rPr>
+                <w:rFonts w:ascii="Arial" w:hAnsi="Arial" w:cs="Arial"/>
+                <w:sz w:val="24"/>
+                <w:szCs w:val="24"/>
+              </w:rPr>
+              <w:t xml:space="preserve">indicando el </w:t>
+            </w:r>
+            <w:r>
+              <w:rPr>
+                <w:rFonts w:ascii="Arial" w:hAnsi="Arial" w:cs="Arial"/>
+                <w:sz w:val="24"/>
+                <w:szCs w:val="24"/>
+              </w:rPr>
+              <w:t>monto, el tipo y la modalidad de pago del préstamo.</w:t>
+            </w:r>
+          </w:p>
+          <w:p>
+            <w:pPr>
+              <w:pStyle w:val="Prrafodelista"/>
+              <w:numPr>
+                <w:ilvl w:val="1"/>
+                <w:numId w:val="22"/>
+              </w:numPr>
+              <w:cnfStyle w:val="000000000000" w:firstRow="0" w:lastRow="0" w:firstColumn="0" w:lastColumn="0" w:oddVBand="0" w:evenVBand="0" w:oddHBand="0" w:evenHBand="0" w:firstRowFirstColumn="0" w:firstRowLastColumn="0" w:lastRowFirstColumn="0" w:lastRowLastColumn="0"/>
+              <w:rPr>
+                <w:rFonts w:ascii="Arial" w:hAnsi="Arial" w:cs="Arial"/>
+                <w:sz w:val="24"/>
+                <w:szCs w:val="24"/>
+              </w:rPr>
+            </w:pPr>
+            <w:r>
+              <w:rPr>
+                <w:rFonts w:ascii="Arial" w:hAnsi="Arial" w:cs="Arial"/>
+                <w:sz w:val="24"/>
+                <w:szCs w:val="24"/>
+              </w:rPr>
+              <w:t>El operador verifica los datos y los ingresa en el sistema.</w:t>
+            </w:r>
+          </w:p>
+          <w:p>
+            <w:pPr>
+              <w:pStyle w:val="Prrafodelista"/>
+              <w:numPr>
+                <w:ilvl w:val="1"/>
+                <w:numId w:val="22"/>
+              </w:numPr>
+              <w:cnfStyle w:val="000000000000" w:firstRow="0" w:lastRow="0" w:firstColumn="0" w:lastColumn="0" w:oddVBand="0" w:evenVBand="0" w:oddHBand="0" w:evenHBand="0" w:firstRowFirstColumn="0" w:firstRowLastColumn="0" w:lastRowFirstColumn="0" w:lastRowLastColumn="0"/>
+              <w:rPr>
+                <w:rFonts w:ascii="Arial" w:hAnsi="Arial" w:cs="Arial"/>
+                <w:sz w:val="24"/>
+                <w:szCs w:val="24"/>
+              </w:rPr>
+            </w:pPr>
+            <w:r>
+              <w:rPr>
+                <w:rFonts w:ascii="Arial" w:hAnsi="Arial" w:cs="Arial"/>
+                <w:sz w:val="24"/>
+                <w:szCs w:val="24"/>
+              </w:rPr>
+              <w:t>El sistema almacena la solicitud con estado “Pendiente de aprobación”.</w:t>
+            </w:r>
+          </w:p>
+          <w:p>
+            <w:pPr>
+              <w:pStyle w:val="Prrafodelista"/>
+              <w:numPr>
+                <w:ilvl w:val="0"/>
+                <w:numId w:val="22"/>
+              </w:numPr>
+              <w:cnfStyle w:val="000000000000" w:firstRow="0" w:lastRow="0" w:firstColumn="0" w:lastColumn="0" w:oddVBand="0" w:evenVBand="0" w:oddHBand="0" w:evenHBand="0" w:firstRowFirstColumn="0" w:firstRowLastColumn="0" w:lastRowFirstColumn="0" w:lastRowLastColumn="0"/>
+              <w:rPr>
+                <w:rFonts w:ascii="Arial" w:hAnsi="Arial" w:cs="Arial"/>
+                <w:sz w:val="24"/>
+                <w:szCs w:val="24"/>
+              </w:rPr>
+            </w:pPr>
+            <w:r>
+              <w:rPr>
+                <w:rFonts w:ascii="Arial" w:hAnsi="Arial" w:cs="Arial"/>
+                <w:sz w:val="24"/>
+                <w:szCs w:val="24"/>
+              </w:rPr>
+              <w:t>Curso Alterno</w:t>
+            </w:r>
+          </w:p>
+          <w:p>
+            <w:pPr>
+              <w:pStyle w:val="Prrafodelista"/>
+              <w:numPr>
+                <w:ilvl w:val="1"/>
+                <w:numId w:val="22"/>
+              </w:numPr>
+              <w:cnfStyle w:val="000000000000" w:firstRow="0" w:lastRow="0" w:firstColumn="0" w:lastColumn="0" w:oddVBand="0" w:evenVBand="0" w:oddHBand="0" w:evenHBand="0" w:firstRowFirstColumn="0" w:firstRowLastColumn="0" w:lastRowFirstColumn="0" w:lastRowLastColumn="0"/>
+              <w:rPr>
+                <w:rFonts w:ascii="Arial" w:hAnsi="Arial" w:cs="Arial"/>
+                <w:sz w:val="24"/>
+                <w:szCs w:val="24"/>
+              </w:rPr>
+            </w:pPr>
+            <w:r>
+              <w:rPr>
+                <w:rFonts w:ascii="Arial" w:hAnsi="Arial" w:cs="Arial"/>
+                <w:sz w:val="24"/>
+                <w:szCs w:val="24"/>
+              </w:rPr>
+              <w:t>P</w:t>
+            </w:r>
+            <w:r>
+              <w:rPr>
+                <w:rFonts w:ascii="Arial" w:hAnsi="Arial" w:cs="Arial"/>
+                <w:sz w:val="24"/>
+                <w:szCs w:val="24"/>
+              </w:rPr>
+              <w:t>unto</w:t>
+            </w:r>
+            <w:r>
+              <w:rPr>
+                <w:rFonts w:ascii="Arial" w:hAnsi="Arial" w:cs="Arial"/>
+                <w:sz w:val="24"/>
+                <w:szCs w:val="24"/>
+              </w:rPr>
+              <w:t xml:space="preserve"> 1: Si el cliente llena la solicitud en línea y es parte de una nómina debe indicar si el préstamo lo desea hacer al banco o a </w:t>
+            </w:r>
+            <w:r>
+              <w:rPr>
+                <w:rFonts w:ascii="Arial" w:hAnsi="Arial" w:cs="Arial"/>
+                <w:sz w:val="24"/>
+                <w:szCs w:val="24"/>
+              </w:rPr>
+              <w:t>una nómina.</w:t>
+            </w:r>
+          </w:p>
+          <w:p>
+            <w:pPr>
+              <w:pStyle w:val="Prrafodelista"/>
+              <w:numPr>
+                <w:ilvl w:val="1"/>
+                <w:numId w:val="22"/>
+              </w:numPr>
+              <w:cnfStyle w:val="000000000000" w:firstRow="0" w:lastRow="0" w:firstColumn="0" w:lastColumn="0" w:oddVBand="0" w:evenVBand="0" w:oddHBand="0" w:evenHBand="0" w:firstRowFirstColumn="0" w:firstRowLastColumn="0" w:lastRowFirstColumn="0" w:lastRowLastColumn="0"/>
+              <w:rPr>
+                <w:rFonts w:ascii="Arial" w:hAnsi="Arial" w:cs="Arial"/>
+                <w:sz w:val="24"/>
+                <w:szCs w:val="24"/>
+              </w:rPr>
+            </w:pPr>
+            <w:r>
+              <w:rPr>
+                <w:rFonts w:ascii="Arial" w:hAnsi="Arial" w:cs="Arial"/>
+                <w:sz w:val="24"/>
+                <w:szCs w:val="24"/>
+              </w:rPr>
+              <w:t>Punto 2: si la solicitud es llenada en línea se omite este paso.</w:t>
+            </w:r>
+          </w:p>
+        </w:tc>
+      </w:tr>
+    </w:tbl>
+    <w:p>
+      <w:pPr>
+        <w:rPr>
+          <w:rFonts w:ascii="Arial" w:hAnsi="Arial" w:cs="Arial"/>
+        </w:rPr>
+      </w:pPr>
+    </w:p>
+    <w:p>
+      <w:pPr>
+        <w:rPr>
+          <w:rFonts w:ascii="Arial" w:hAnsi="Arial" w:cs="Arial"/>
+        </w:rPr>
+      </w:pPr>
+      <w:bookmarkStart w:id="0" w:name="_GoBack"/>
+      <w:bookmarkEnd w:id="0"/>
+    </w:p>
+    <w:tbl>
+      <w:tblPr>
+        <w:tblStyle w:val="Tablanormal1"/>
+        <w:tblW w:w="0" w:type="auto"/>
+        <w:tblLook w:val="04A0" w:firstRow="1" w:lastRow="0" w:firstColumn="1" w:lastColumn="0" w:noHBand="0" w:noVBand="1"/>
+      </w:tblPr>
+      <w:tblGrid>
+        <w:gridCol w:w="2547"/>
+        <w:gridCol w:w="5947"/>
+      </w:tblGrid>
+      <w:tr>
+        <w:trPr>
+          <w:cnfStyle w:val="100000000000" w:firstRow="1" w:lastRow="0" w:firstColumn="0" w:lastColumn="0" w:oddVBand="0" w:evenVBand="0" w:oddHBand="0" w:evenHBand="0" w:firstRowFirstColumn="0" w:firstRowLastColumn="0" w:lastRowFirstColumn="0" w:lastRowLastColumn="0"/>
+        </w:trPr>
+        <w:tc>
+          <w:tcPr>
+            <w:cnfStyle w:val="001000000000" w:firstRow="0" w:lastRow="0" w:firstColumn="1" w:lastColumn="0" w:oddVBand="0" w:evenVBand="0" w:oddHBand="0" w:evenHBand="0" w:firstRowFirstColumn="0" w:firstRowLastColumn="0" w:lastRowFirstColumn="0" w:lastRowLastColumn="0"/>
+            <w:tcW w:w="2547" w:type="dxa"/>
+          </w:tcPr>
+          <w:p>
+            <w:pPr>
+              <w:rPr>
+                <w:rFonts w:ascii="Arial" w:hAnsi="Arial" w:cs="Arial"/>
+                <w:sz w:val="24"/>
+                <w:szCs w:val="24"/>
+              </w:rPr>
+            </w:pPr>
+            <w:r>
+              <w:rPr>
+                <w:rFonts w:ascii="Arial" w:hAnsi="Arial" w:cs="Arial"/>
+                <w:sz w:val="24"/>
+                <w:szCs w:val="24"/>
+              </w:rPr>
               <w:lastRenderedPageBreak/>
+              <w:t>Caso de uso</w:t>
+            </w:r>
+          </w:p>
+        </w:tc>
+        <w:tc>
+          <w:tcPr>
+            <w:tcW w:w="5947" w:type="dxa"/>
+          </w:tcPr>
+          <w:p>
+            <w:pPr>
+              <w:cnfStyle w:val="100000000000" w:firstRow="1" w:lastRow="0" w:firstColumn="0" w:lastColumn="0" w:oddVBand="0" w:evenVBand="0" w:oddHBand="0" w:evenHBand="0" w:firstRowFirstColumn="0" w:firstRowLastColumn="0" w:lastRowFirstColumn="0" w:lastRowLastColumn="0"/>
+              <w:rPr>
+                <w:rFonts w:ascii="Arial" w:hAnsi="Arial" w:cs="Arial"/>
+                <w:sz w:val="24"/>
+              </w:rPr>
+            </w:pPr>
+            <w:r>
+              <w:rPr>
+                <w:rFonts w:ascii="Arial" w:hAnsi="Arial" w:cs="Arial"/>
+                <w:sz w:val="24"/>
+              </w:rPr>
+              <w:t>CUD-011</w:t>
+            </w:r>
+            <w:r>
+              <w:rPr>
+                <w:rFonts w:ascii="Arial" w:hAnsi="Arial" w:cs="Arial"/>
+                <w:sz w:val="24"/>
+              </w:rPr>
+              <w:t>, Informar</w:t>
+            </w:r>
+            <w:r>
+              <w:rPr>
+                <w:rFonts w:ascii="Arial" w:hAnsi="Arial" w:cs="Arial"/>
+                <w:sz w:val="24"/>
+              </w:rPr>
+              <w:t xml:space="preserve"> de operaciones</w:t>
+            </w:r>
+          </w:p>
+        </w:tc>
+      </w:tr>
+      <w:tr>
+        <w:trPr>
+          <w:cnfStyle w:val="000000100000" w:firstRow="0" w:lastRow="0" w:firstColumn="0" w:lastColumn="0" w:oddVBand="0" w:evenVBand="0" w:oddHBand="1" w:evenHBand="0" w:firstRowFirstColumn="0" w:firstRowLastColumn="0" w:lastRowFirstColumn="0" w:lastRowLastColumn="0"/>
+        </w:trPr>
+        <w:tc>
+          <w:tcPr>
+            <w:cnfStyle w:val="001000000000" w:firstRow="0" w:lastRow="0" w:firstColumn="1" w:lastColumn="0" w:oddVBand="0" w:evenVBand="0" w:oddHBand="0" w:evenHBand="0" w:firstRowFirstColumn="0" w:firstRowLastColumn="0" w:lastRowFirstColumn="0" w:lastRowLastColumn="0"/>
+            <w:tcW w:w="2547" w:type="dxa"/>
+          </w:tcPr>
+          <w:p>
+            <w:pPr>
+              <w:rPr>
+                <w:rFonts w:ascii="Arial" w:hAnsi="Arial" w:cs="Arial"/>
+                <w:sz w:val="24"/>
+                <w:szCs w:val="24"/>
+              </w:rPr>
+            </w:pPr>
+            <w:r>
+              <w:rPr>
+                <w:rFonts w:ascii="Arial" w:hAnsi="Arial" w:cs="Arial"/>
+                <w:sz w:val="24"/>
+                <w:szCs w:val="24"/>
+              </w:rPr>
+              <w:t>Actores</w:t>
+            </w:r>
+          </w:p>
+        </w:tc>
+        <w:tc>
+          <w:tcPr>
+            <w:tcW w:w="5947" w:type="dxa"/>
+          </w:tcPr>
+          <w:p>
+            <w:pPr>
+              <w:cnfStyle w:val="000000100000" w:firstRow="0" w:lastRow="0" w:firstColumn="0" w:lastColumn="0" w:oddVBand="0" w:evenVBand="0" w:oddHBand="1" w:evenHBand="0" w:firstRowFirstColumn="0" w:firstRowLastColumn="0" w:lastRowFirstColumn="0" w:lastRowLastColumn="0"/>
+              <w:rPr>
+                <w:rFonts w:ascii="Arial" w:hAnsi="Arial" w:cs="Arial"/>
+                <w:sz w:val="24"/>
+                <w:szCs w:val="24"/>
+              </w:rPr>
+            </w:pPr>
+            <w:r>
+              <w:rPr>
+                <w:rFonts w:ascii="Arial" w:hAnsi="Arial" w:cs="Arial"/>
+                <w:sz w:val="24"/>
+                <w:szCs w:val="24"/>
+              </w:rPr>
+              <w:t>Gerente de agencia, Gerente general</w:t>
+            </w:r>
+          </w:p>
+        </w:tc>
+      </w:tr>
+      <w:tr>
+        <w:tc>
+          <w:tcPr>
+            <w:cnfStyle w:val="001000000000" w:firstRow="0" w:lastRow="0" w:firstColumn="1" w:lastColumn="0" w:oddVBand="0" w:evenVBand="0" w:oddHBand="0" w:evenHBand="0" w:firstRowFirstColumn="0" w:firstRowLastColumn="0" w:lastRowFirstColumn="0" w:lastRowLastColumn="0"/>
+            <w:tcW w:w="2547" w:type="dxa"/>
+          </w:tcPr>
+          <w:p>
+            <w:pPr>
+              <w:rPr>
+                <w:rFonts w:ascii="Arial" w:hAnsi="Arial" w:cs="Arial"/>
+                <w:sz w:val="24"/>
+                <w:szCs w:val="24"/>
+              </w:rPr>
+            </w:pPr>
+            <w:r>
+              <w:rPr>
+                <w:rFonts w:ascii="Arial" w:hAnsi="Arial" w:cs="Arial"/>
+                <w:sz w:val="24"/>
+                <w:szCs w:val="24"/>
+              </w:rPr>
+              <w:t>Propósito</w:t>
+            </w:r>
+          </w:p>
+        </w:tc>
+        <w:tc>
+          <w:tcPr>
+            <w:tcW w:w="5947" w:type="dxa"/>
+          </w:tcPr>
+          <w:p>
+            <w:pPr>
+              <w:cnfStyle w:val="000000000000" w:firstRow="0" w:lastRow="0" w:firstColumn="0" w:lastColumn="0" w:oddVBand="0" w:evenVBand="0" w:oddHBand="0" w:evenHBand="0" w:firstRowFirstColumn="0" w:firstRowLastColumn="0" w:lastRowFirstColumn="0" w:lastRowLastColumn="0"/>
+              <w:rPr>
+                <w:rFonts w:ascii="Arial" w:hAnsi="Arial" w:cs="Arial"/>
+                <w:sz w:val="24"/>
+                <w:szCs w:val="24"/>
+              </w:rPr>
+            </w:pPr>
+            <w:r>
+              <w:rPr>
+                <w:rFonts w:ascii="Arial" w:hAnsi="Arial" w:cs="Arial"/>
+                <w:sz w:val="24"/>
+                <w:szCs w:val="24"/>
+              </w:rPr>
+              <w:t>Observar la movilización del dinero en determinadas agencias</w:t>
+            </w:r>
+          </w:p>
+        </w:tc>
+      </w:tr>
+      <w:tr>
+        <w:trPr>
+          <w:cnfStyle w:val="000000100000" w:firstRow="0" w:lastRow="0" w:firstColumn="0" w:lastColumn="0" w:oddVBand="0" w:evenVBand="0" w:oddHBand="1" w:evenHBand="0" w:firstRowFirstColumn="0" w:firstRowLastColumn="0" w:lastRowFirstColumn="0" w:lastRowLastColumn="0"/>
+        </w:trPr>
+        <w:tc>
+          <w:tcPr>
+            <w:cnfStyle w:val="001000000000" w:firstRow="0" w:lastRow="0" w:firstColumn="1" w:lastColumn="0" w:oddVBand="0" w:evenVBand="0" w:oddHBand="0" w:evenHBand="0" w:firstRowFirstColumn="0" w:firstRowLastColumn="0" w:lastRowFirstColumn="0" w:lastRowLastColumn="0"/>
+            <w:tcW w:w="2547" w:type="dxa"/>
+          </w:tcPr>
+          <w:p>
+            <w:pPr>
+              <w:rPr>
+                <w:rFonts w:ascii="Arial" w:hAnsi="Arial" w:cs="Arial"/>
+                <w:sz w:val="24"/>
+                <w:szCs w:val="24"/>
+              </w:rPr>
+            </w:pPr>
+            <w:r>
+              <w:rPr>
+                <w:rFonts w:ascii="Arial" w:hAnsi="Arial" w:cs="Arial"/>
+                <w:sz w:val="24"/>
+                <w:szCs w:val="24"/>
+              </w:rPr>
               <w:t>Resumen</w:t>
             </w:r>
           </w:p>
@@ -14656,6 +14754,7 @@
                 <w:sz w:val="24"/>
                 <w:szCs w:val="24"/>
               </w:rPr>
+              <w:lastRenderedPageBreak/>
               <w:t>Curso</w:t>
             </w:r>
             <w:r>
@@ -14747,7 +14846,6 @@
                 <w:sz w:val="24"/>
                 <w:szCs w:val="24"/>
               </w:rPr>
-              <w:lastRenderedPageBreak/>
               <w:t>Define el nombre, la tasa de interés y una descripción de la nueva modalidad y la agrega al sistema.</w:t>
             </w:r>
           </w:p>
@@ -15556,6 +15654,7 @@
                 <w:sz w:val="24"/>
                 <w:szCs w:val="24"/>
               </w:rPr>
+              <w:lastRenderedPageBreak/>
               <w:t>Tipo</w:t>
             </w:r>
           </w:p>
@@ -15716,7 +15815,6 @@
                 <w:sz w:val="24"/>
                 <w:szCs w:val="24"/>
               </w:rPr>
-              <w:lastRenderedPageBreak/>
               <w:t>Un gerente general desea crear una cuenta de gerente de agencia.</w:t>
             </w:r>
           </w:p>
@@ -15975,21 +16073,7 @@
                 <w:rFonts w:ascii="Arial" w:hAnsi="Arial" w:cs="Arial"/>
                 <w:sz w:val="24"/>
               </w:rPr>
-              <w:t>6</w:t>
-            </w:r>
-            <w:r>
-              <w:rPr>
-                <w:rFonts w:ascii="Arial" w:hAnsi="Arial" w:cs="Arial"/>
-                <w:sz w:val="24"/>
-              </w:rPr>
-              <w:t xml:space="preserve">, </w:t>
-            </w:r>
-            <w:r>
-              <w:rPr>
-                <w:rFonts w:ascii="Arial" w:hAnsi="Arial" w:cs="Arial"/>
-                <w:sz w:val="24"/>
-              </w:rPr>
-              <w:t>Asociar cuenta</w:t>
+              <w:t>6, Asociar cuenta</w:t>
             </w:r>
           </w:p>
         </w:tc>
@@ -16040,15 +16124,7 @@
                 <w:sz w:val="24"/>
                 <w:szCs w:val="24"/>
               </w:rPr>
-              <w:t>Servicio al c</w:t>
-            </w:r>
-            <w:r>
-              <w:rPr>
-                <w:rFonts w:ascii="Arial" w:hAnsi="Arial" w:cs="Arial"/>
-                <w:sz w:val="24"/>
-                <w:szCs w:val="24"/>
-              </w:rPr>
-              <w:t>liente</w:t>
+              <w:t>Servicio al cliente</w:t>
             </w:r>
           </w:p>
         </w:tc>
@@ -16402,7 +16478,6 @@
           <w:rFonts w:ascii="Arial" w:hAnsi="Arial" w:cs="Arial"/>
         </w:rPr>
       </w:pPr>
-      <w:bookmarkStart w:id="0" w:name="_GoBack"/>
       <w:r>
         <w:rPr>
           <w:noProof/>
@@ -16479,7 +16554,6 @@
           </wp:anchor>
         </w:drawing>
       </w:r>
-      <w:bookmarkEnd w:id="0"/>
       <w:r>
         <w:rPr>
           <w:rFonts w:ascii="Arial" w:hAnsi="Arial" w:cs="Arial"/>
@@ -16570,6 +16644,13 @@
     </w:p>
     <w:p>
       <w:pPr>
+        <w:rPr>
+          <w:rFonts w:ascii="Arial" w:hAnsi="Arial" w:cs="Arial"/>
+        </w:rPr>
+      </w:pPr>
+    </w:p>
+    <w:p>
+      <w:pPr>
         <w:pStyle w:val="Ttulo2"/>
         <w:rPr>
           <w:rFonts w:ascii="Arial" w:hAnsi="Arial" w:cs="Arial"/>
@@ -16579,6 +16660,7 @@
         <w:rPr>
           <w:rFonts w:ascii="Arial" w:hAnsi="Arial" w:cs="Arial"/>
         </w:rPr>
+        <w:lastRenderedPageBreak/>
         <w:t>Glosario</w:t>
       </w:r>
     </w:p>
@@ -16685,7 +16767,6 @@
                 <w:rFonts w:ascii="Arial" w:hAnsi="Arial" w:cs="Arial"/>
                 <w:sz w:val="24"/>
               </w:rPr>
-              <w:lastRenderedPageBreak/>
               <w:t>Banca virtual</w:t>
             </w:r>
           </w:p>
@@ -21312,7 +21393,7 @@
 </file>
 
 <file path=customXml/itemProps1.xml><?xml version="1.0" encoding="utf-8"?>
-<ds:datastoreItem xmlns:ds="http://schemas.openxmlformats.org/officeDocument/2006/customXml" ds:itemID="{3CA2D3B7-C745-482A-90B7-90DDDFE5D960}">
+<ds:datastoreItem xmlns:ds="http://schemas.openxmlformats.org/officeDocument/2006/customXml" ds:itemID="{23A72134-E091-461A-BE42-41B4D2BCF46F}">
   <ds:schemaRefs>
     <ds:schemaRef ds:uri="http://schemas.openxmlformats.org/officeDocument/2006/bibliography"/>
   </ds:schemaRefs>

</xml_diff>